<commit_message>
add : Agreement - kdobi
</commit_message>
<xml_diff>
--- a/PSM_Agreement.docx
+++ b/PSM_Agreement.docx
@@ -1,6 +1,6 @@
 
 <file path=word/document.xml><?xml version="1.0" encoding="utf-8"?>
-<w:document xmlns:wpc="http://schemas.microsoft.com/office/word/2010/wordprocessingCanvas" xmlns:cx="http://schemas.microsoft.com/office/drawing/2014/chartex" xmlns:cx1="http://schemas.microsoft.com/office/drawing/2015/9/8/chartex" xmlns:cx2="http://schemas.microsoft.com/office/drawing/2015/10/21/chartex" xmlns:cx3="http://schemas.microsoft.com/office/drawing/2016/5/9/chartex" xmlns:cx4="http://schemas.microsoft.com/office/drawing/2016/5/10/chartex" xmlns:cx5="http://schemas.microsoft.com/office/drawing/2016/5/11/chartex" xmlns:cx6="http://schemas.microsoft.com/office/drawing/2016/5/12/chartex" xmlns:cx7="http://schemas.microsoft.com/office/drawing/2016/5/13/chartex" xmlns:cx8="http://schemas.microsoft.com/office/drawing/2016/5/14/chartex" xmlns:mc="http://schemas.openxmlformats.org/markup-compatibility/2006" xmlns:aink="http://schemas.microsoft.com/office/drawing/2016/ink" xmlns:am3d="http://schemas.microsoft.com/office/drawing/2017/model3d" xmlns:o="urn:schemas-microsoft-com:office:office" xmlns:oel="http://schemas.microsoft.com/office/2019/extlst" xmlns:r="http://schemas.openxmlformats.org/officeDocument/2006/relationships" xmlns:m="http://schemas.openxmlformats.org/officeDocument/2006/math" xmlns:v="urn:schemas-microsoft-com:vml" xmlns:wp14="http://schemas.microsoft.com/office/word/2010/wordprocessingDrawing" xmlns:wp="http://schemas.openxmlformats.org/drawingml/2006/wordprocessingDrawing" xmlns:w10="urn:schemas-microsoft-com:office:word" xmlns:w="http://schemas.openxmlformats.org/wordprocessingml/2006/main" xmlns:w14="http://schemas.microsoft.com/office/word/2010/wordml" xmlns:w15="http://schemas.microsoft.com/office/word/2012/wordml" xmlns:w16cex="http://schemas.microsoft.com/office/word/2018/wordml/cex" xmlns:w16cid="http://schemas.microsoft.com/office/word/2016/wordml/cid" xmlns:w16="http://schemas.microsoft.com/office/word/2018/wordml" xmlns:w16sdtdh="http://schemas.microsoft.com/office/word/2020/wordml/sdtdatahash" xmlns:w16se="http://schemas.microsoft.com/office/word/2015/wordml/symex" xmlns:wpg="http://schemas.microsoft.com/office/word/2010/wordprocessingGroup" xmlns:wpi="http://schemas.microsoft.com/office/word/2010/wordprocessingInk" xmlns:wne="http://schemas.microsoft.com/office/word/2006/wordml" xmlns:wps="http://schemas.microsoft.com/office/word/2010/wordprocessingShape" mc:Ignorable="w14 w15 w16se w16cid w16 w16cex w16sdtdh wp14">
+<w:document xmlns:wpc="http://schemas.microsoft.com/office/word/2010/wordprocessingCanvas" xmlns:mc="http://schemas.openxmlformats.org/markup-compatibility/2006" xmlns:o="urn:schemas-microsoft-com:office:office" xmlns:r="http://schemas.openxmlformats.org/officeDocument/2006/relationships" xmlns:m="http://schemas.openxmlformats.org/officeDocument/2006/math" xmlns:v="urn:schemas-microsoft-com:vml" xmlns:wp14="http://schemas.microsoft.com/office/word/2010/wordprocessingDrawing" xmlns:wp="http://schemas.openxmlformats.org/drawingml/2006/wordprocessingDrawing" xmlns:w10="urn:schemas-microsoft-com:office:word" xmlns:w="http://schemas.openxmlformats.org/wordprocessingml/2006/main" xmlns:w14="http://schemas.microsoft.com/office/word/2010/wordml" xmlns:w15="http://schemas.microsoft.com/office/word/2012/wordml" xmlns:wpg="http://schemas.microsoft.com/office/word/2010/wordprocessingGroup" xmlns:wpi="http://schemas.microsoft.com/office/word/2010/wordprocessingInk" xmlns:wne="http://schemas.microsoft.com/office/word/2006/wordml" xmlns:wps="http://schemas.microsoft.com/office/word/2010/wordprocessingShape">
   <w:body>
     <w:p>
       <w:pPr>
@@ -211,10 +211,10 @@
           </w:tcPr>
           <w:p>
             <w:pPr>
+              <w:autoSpaceDE/>
+              <w:autoSpaceDN/>
               <w:widowControl/>
               <w:wordWrap/>
-              <w:autoSpaceDE/>
-              <w:autoSpaceDN/>
               <w:jc w:val="center"/>
               <w:rPr>
                 <w:rFonts w:ascii="Calibri" w:eastAsia="맑은 고딕" w:hAnsi="Calibri" w:cs="Calibri"/>
@@ -290,10 +290,10 @@
           </w:tcPr>
           <w:p>
             <w:pPr>
+              <w:jc w:val="center"/>
               <w:tabs>
                 <w:tab w:val="left" w:pos="890"/>
               </w:tabs>
-              <w:jc w:val="center"/>
             </w:pPr>
             <w:r>
               <w:t>202334326</w:t>
@@ -360,89 +360,89 @@
           </w:tcPr>
           <w:p>
             <w:pPr>
+              <w:autoSpaceDE/>
+              <w:autoSpaceDN/>
               <w:widowControl/>
               <w:wordWrap/>
+              <w:jc w:val="center"/>
+              <w:rPr>
+                <w:rFonts w:ascii="Calibri" w:eastAsia="맑은 고딕" w:hAnsi="Calibri" w:cs="Calibri"/>
+                <w:sz w:val="22"/>
+              </w:rPr>
+            </w:pPr>
+            <w:r>
+              <w:rPr>
+                <w:rFonts w:ascii="Calibri" w:eastAsia="맑은 고딕" w:hAnsi="Calibri" w:cs="Calibri"/>
+                <w:sz w:val="22"/>
+              </w:rPr>
+              <w:t>202334341</w:t>
+            </w:r>
+          </w:p>
+        </w:tc>
+        <w:tc>
+          <w:tcPr>
+            <w:tcW w:w="2551" w:type="dxa"/>
+          </w:tcPr>
+          <w:p>
+            <w:pPr>
+              <w:jc w:val="center"/>
+            </w:pPr>
+            <w:r>
+              <w:rPr>
+                <w:rFonts w:hint="eastAsia"/>
+              </w:rPr>
+              <w:t>O</w:t>
+            </w:r>
+          </w:p>
+        </w:tc>
+      </w:tr>
+      <w:tr>
+        <w:tc>
+          <w:tcPr>
+            <w:tcW w:w="980" w:type="dxa"/>
+          </w:tcPr>
+          <w:p>
+            <w:pPr>
+              <w:jc w:val="center"/>
+            </w:pPr>
+            <w:r>
+              <w:rPr>
+                <w:rFonts w:hint="eastAsia"/>
+              </w:rPr>
+              <w:t>5</w:t>
+            </w:r>
+          </w:p>
+        </w:tc>
+        <w:tc>
+          <w:tcPr>
+            <w:tcW w:w="2984" w:type="dxa"/>
+          </w:tcPr>
+          <w:p>
+            <w:pPr>
+              <w:jc w:val="center"/>
+              <w:rPr>
+                <w:szCs w:val="20"/>
+              </w:rPr>
+            </w:pPr>
+            <w:r>
+              <w:rPr>
+                <w:rFonts w:hint="eastAsia"/>
+                <w:szCs w:val="20"/>
+              </w:rPr>
+              <w:t>Hong daewoong</w:t>
+            </w:r>
+          </w:p>
+        </w:tc>
+        <w:tc>
+          <w:tcPr>
+            <w:tcW w:w="2552" w:type="dxa"/>
+          </w:tcPr>
+          <w:p>
+            <w:pPr>
               <w:autoSpaceDE/>
               <w:autoSpaceDN/>
-              <w:jc w:val="center"/>
-              <w:rPr>
-                <w:rFonts w:ascii="Calibri" w:eastAsia="맑은 고딕" w:hAnsi="Calibri" w:cs="Calibri"/>
-                <w:sz w:val="22"/>
-              </w:rPr>
-            </w:pPr>
-            <w:r>
-              <w:rPr>
-                <w:rFonts w:ascii="Calibri" w:eastAsia="맑은 고딕" w:hAnsi="Calibri" w:cs="Calibri"/>
-                <w:sz w:val="22"/>
-              </w:rPr>
-              <w:t>202334341</w:t>
-            </w:r>
-          </w:p>
-        </w:tc>
-        <w:tc>
-          <w:tcPr>
-            <w:tcW w:w="2551" w:type="dxa"/>
-          </w:tcPr>
-          <w:p>
-            <w:pPr>
-              <w:jc w:val="center"/>
-            </w:pPr>
-            <w:r>
-              <w:rPr>
-                <w:rFonts w:hint="eastAsia"/>
-              </w:rPr>
-              <w:t>O</w:t>
-            </w:r>
-          </w:p>
-        </w:tc>
-      </w:tr>
-      <w:tr>
-        <w:tc>
-          <w:tcPr>
-            <w:tcW w:w="980" w:type="dxa"/>
-          </w:tcPr>
-          <w:p>
-            <w:pPr>
-              <w:jc w:val="center"/>
-            </w:pPr>
-            <w:r>
-              <w:rPr>
-                <w:rFonts w:hint="eastAsia"/>
-              </w:rPr>
-              <w:t>5</w:t>
-            </w:r>
-          </w:p>
-        </w:tc>
-        <w:tc>
-          <w:tcPr>
-            <w:tcW w:w="2984" w:type="dxa"/>
-          </w:tcPr>
-          <w:p>
-            <w:pPr>
-              <w:jc w:val="center"/>
-              <w:rPr>
-                <w:szCs w:val="20"/>
-              </w:rPr>
-            </w:pPr>
-            <w:r>
-              <w:rPr>
-                <w:rFonts w:hint="eastAsia"/>
-                <w:szCs w:val="20"/>
-              </w:rPr>
-              <w:t>Hong daewoong</w:t>
-            </w:r>
-          </w:p>
-        </w:tc>
-        <w:tc>
-          <w:tcPr>
-            <w:tcW w:w="2552" w:type="dxa"/>
-          </w:tcPr>
-          <w:p>
-            <w:pPr>
               <w:widowControl/>
               <w:wordWrap/>
-              <w:autoSpaceDE/>
-              <w:autoSpaceDN/>
               <w:jc w:val="center"/>
               <w:rPr>
                 <w:rFonts w:ascii="Calibri" w:eastAsia="맑은 고딕" w:hAnsi="Calibri" w:cs="Calibri"/>
@@ -525,7 +525,7 @@
       </w:tblGrid>
       <w:tr>
         <w:trPr>
-          <w:trHeight w:val="327"/>
+          <w:trHeight w:val="327" w:hRule="atLeast"/>
         </w:trPr>
         <w:tc>
           <w:tcPr>
@@ -621,7 +621,7 @@
       </w:tr>
       <w:tr>
         <w:trPr>
-          <w:trHeight w:val="1134"/>
+          <w:trHeight w:val="1134" w:hRule="atLeast"/>
         </w:trPr>
         <w:tc>
           <w:tcPr>
@@ -695,7 +695,7 @@
       </w:tr>
       <w:tr>
         <w:trPr>
-          <w:trHeight w:val="1134"/>
+          <w:trHeight w:val="1134" w:hRule="atLeast"/>
         </w:trPr>
         <w:tc>
           <w:tcPr>
@@ -746,10 +746,10 @@
           </w:tcPr>
           <w:p>
             <w:pPr>
+              <w:autoSpaceDE/>
+              <w:autoSpaceDN/>
               <w:widowControl/>
               <w:wordWrap/>
-              <w:autoSpaceDE/>
-              <w:autoSpaceDN/>
               <w:jc w:val="center"/>
               <w:rPr>
                 <w:rFonts w:ascii="Calibri" w:eastAsia="맑은 고딕" w:hAnsi="Calibri" w:cs="Calibri"/>
@@ -774,12 +774,56 @@
             <w:pPr>
               <w:jc w:val="center"/>
             </w:pPr>
+            <w:r>
+              <w:drawing>
+                <wp:inline distT="0" distB="0" distL="180" distR="180">
+                  <wp:extent cx="966402" cy="381848"/>
+                  <wp:effectExtent l="0" t="0" r="0" b="0"/>
+                  <wp:docPr id="1025" name="shape1025" hidden="0"/>
+                  <wp:cNvGraphicFramePr>
+                    <a:graphicFrameLocks xmlns:a="http://schemas.openxmlformats.org/drawingml/2006/main" noChangeAspect="1"/>
+                  </wp:cNvGraphicFramePr>
+                  <a:graphic xmlns:a="http://schemas.openxmlformats.org/drawingml/2006/main">
+                    <a:graphicData uri="http://schemas.openxmlformats.org/drawingml/2006/picture">
+                      <pic:pic xmlns:pic="http://schemas.openxmlformats.org/drawingml/2006/picture">
+                        <pic:nvPicPr>
+                          <pic:cNvPr id="0" name="이미지"/>
+                          <pic:cNvPicPr preferRelativeResize="1">
+                            <a:picLocks noChangeAspect="1"/>
+                          </pic:cNvPicPr>
+                        </pic:nvPicPr>
+                        <pic:blipFill>
+                          <a:blip r:embed="rId1">
+                            <a:extLst>
+                              <a:ext uri="{28A0092B-C50C-407E-A947-70E740481C1C}">
+                                <a14:useLocalDpi xmlns:a14="http://schemas.microsoft.com/office/drawing/2010/main" val="0"/>
+                              </a:ext>
+                            </a:extLst>
+                          </a:blip>
+                          <a:srcRect l="65942" t="73920" r="17196" b="17196"/>
+                          <a:stretch>
+                            <a:fillRect/>
+                          </a:stretch>
+                        </pic:blipFill>
+                        <pic:spPr>
+                          <a:xfrm>
+                            <a:off x="0" y="0"/>
+                            <a:ext cx="966402" cy="381848"/>
+                          </a:xfrm>
+                          <a:prstGeom prst="rect"/>
+                        </pic:spPr>
+                      </pic:pic>
+                    </a:graphicData>
+                  </a:graphic>
+                </wp:inline>
+              </w:drawing>
+            </w:r>
           </w:p>
         </w:tc>
       </w:tr>
       <w:tr>
         <w:trPr>
-          <w:trHeight w:val="1134"/>
+          <w:trHeight w:val="1134" w:hRule="atLeast"/>
         </w:trPr>
         <w:tc>
           <w:tcPr>
@@ -830,10 +874,10 @@
           </w:tcPr>
           <w:p>
             <w:pPr>
+              <w:jc w:val="center"/>
               <w:tabs>
                 <w:tab w:val="left" w:pos="890"/>
               </w:tabs>
-              <w:jc w:val="center"/>
               <w:rPr>
                 <w:szCs w:val="20"/>
               </w:rPr>
@@ -860,7 +904,7 @@
       </w:tr>
       <w:tr>
         <w:trPr>
-          <w:trHeight w:val="1134"/>
+          <w:trHeight w:val="1134" w:hRule="atLeast"/>
         </w:trPr>
         <w:tc>
           <w:tcPr>
@@ -911,10 +955,10 @@
           </w:tcPr>
           <w:p>
             <w:pPr>
+              <w:autoSpaceDE/>
+              <w:autoSpaceDN/>
               <w:widowControl/>
               <w:wordWrap/>
-              <w:autoSpaceDE/>
-              <w:autoSpaceDN/>
               <w:jc w:val="center"/>
               <w:rPr>
                 <w:rFonts w:ascii="Calibri" w:eastAsia="맑은 고딕" w:hAnsi="Calibri" w:cs="Calibri"/>
@@ -944,7 +988,7 @@
       </w:tr>
       <w:tr>
         <w:trPr>
-          <w:trHeight w:val="1134"/>
+          <w:trHeight w:val="1134" w:hRule="atLeast"/>
         </w:trPr>
         <w:tc>
           <w:tcPr>
@@ -995,10 +1039,10 @@
           </w:tcPr>
           <w:p>
             <w:pPr>
+              <w:autoSpaceDE/>
+              <w:autoSpaceDN/>
               <w:widowControl/>
               <w:wordWrap/>
-              <w:autoSpaceDE/>
-              <w:autoSpaceDN/>
               <w:jc w:val="center"/>
               <w:rPr>
                 <w:rFonts w:ascii="Calibri" w:eastAsia="맑은 고딕" w:hAnsi="Calibri" w:cs="Calibri"/>
@@ -1038,185 +1082,28 @@
     <w:sectPr>
       <w:pgSz w:w="11906" w:h="16838"/>
       <w:pgMar w:top="1701" w:right="1440" w:bottom="1440" w:left="1440" w:header="851" w:footer="992" w:gutter="0"/>
-      <w:cols w:space="425"/>
+      <w:cols/>
       <w:docGrid w:linePitch="360"/>
     </w:sectPr>
   </w:body>
 </w:document>
 </file>
 
-<file path=word/numbering.xml><?xml version="1.0" encoding="utf-8"?>
-<w:numbering xmlns:wpc="http://schemas.microsoft.com/office/word/2010/wordprocessingCanvas" xmlns:cx="http://schemas.microsoft.com/office/drawing/2014/chartex" xmlns:cx1="http://schemas.microsoft.com/office/drawing/2015/9/8/chartex" xmlns:cx2="http://schemas.microsoft.com/office/drawing/2015/10/21/chartex" xmlns:cx3="http://schemas.microsoft.com/office/drawing/2016/5/9/chartex" xmlns:cx4="http://schemas.microsoft.com/office/drawing/2016/5/10/chartex" xmlns:cx5="http://schemas.microsoft.com/office/drawing/2016/5/11/chartex" xmlns:cx6="http://schemas.microsoft.com/office/drawing/2016/5/12/chartex" xmlns:cx7="http://schemas.microsoft.com/office/drawing/2016/5/13/chartex" xmlns:cx8="http://schemas.microsoft.com/office/drawing/2016/5/14/chartex" xmlns:mc="http://schemas.openxmlformats.org/markup-compatibility/2006" xmlns:aink="http://schemas.microsoft.com/office/drawing/2016/ink" xmlns:am3d="http://schemas.microsoft.com/office/drawing/2017/model3d" xmlns:o="urn:schemas-microsoft-com:office:office" xmlns:oel="http://schemas.microsoft.com/office/2019/extlst" xmlns:r="http://schemas.openxmlformats.org/officeDocument/2006/relationships" xmlns:m="http://schemas.openxmlformats.org/officeDocument/2006/math" xmlns:v="urn:schemas-microsoft-com:vml" xmlns:wp14="http://schemas.microsoft.com/office/word/2010/wordprocessingDrawing" xmlns:wp="http://schemas.openxmlformats.org/drawingml/2006/wordprocessingDrawing" xmlns:w10="urn:schemas-microsoft-com:office:word" xmlns:w="http://schemas.openxmlformats.org/wordprocessingml/2006/main" xmlns:w14="http://schemas.microsoft.com/office/word/2010/wordml" xmlns:w15="http://schemas.microsoft.com/office/word/2012/wordml" xmlns:w16cex="http://schemas.microsoft.com/office/word/2018/wordml/cex" xmlns:w16cid="http://schemas.microsoft.com/office/word/2016/wordml/cid" xmlns:w16="http://schemas.microsoft.com/office/word/2018/wordml" xmlns:w16sdtdh="http://schemas.microsoft.com/office/word/2020/wordml/sdtdatahash" xmlns:w16se="http://schemas.microsoft.com/office/word/2015/wordml/symex" xmlns:wpg="http://schemas.microsoft.com/office/word/2010/wordprocessingGroup" xmlns:wpi="http://schemas.microsoft.com/office/word/2010/wordprocessingInk" xmlns:wne="http://schemas.microsoft.com/office/word/2006/wordml" xmlns:wps="http://schemas.microsoft.com/office/word/2010/wordprocessingShape" mc:Ignorable="w14 w15 w16se w16cid w16 w16cex w16sdtdh wp14">
-  <w:abstractNum w:abstractNumId="0" w15:restartNumberingAfterBreak="0">
-    <w:nsid w:val="1E224244"/>
-    <w:multiLevelType w:val="multilevel"/>
-    <w:tmpl w:val="D2ACB9A6"/>
-    <w:lvl w:ilvl="0">
-      <w:start w:val="1"/>
-      <w:numFmt w:val="bullet"/>
-      <w:lvlText w:val=""/>
-      <w:lvlJc w:val="left"/>
-      <w:pPr>
-        <w:tabs>
-          <w:tab w:val="num" w:pos="720"/>
-        </w:tabs>
-        <w:ind w:left="720" w:hanging="360"/>
-      </w:pPr>
-      <w:rPr>
-        <w:rFonts w:ascii="Symbol" w:hAnsi="Symbol" w:hint="default"/>
-        <w:sz w:val="20"/>
-      </w:rPr>
-    </w:lvl>
-    <w:lvl w:ilvl="1" w:tentative="1">
-      <w:start w:val="1"/>
-      <w:numFmt w:val="bullet"/>
-      <w:lvlText w:val="o"/>
-      <w:lvlJc w:val="left"/>
-      <w:pPr>
-        <w:tabs>
-          <w:tab w:val="num" w:pos="1440"/>
-        </w:tabs>
-        <w:ind w:left="1440" w:hanging="360"/>
-      </w:pPr>
-      <w:rPr>
-        <w:rFonts w:ascii="Courier New" w:hAnsi="Courier New" w:hint="default"/>
-        <w:sz w:val="20"/>
-      </w:rPr>
-    </w:lvl>
-    <w:lvl w:ilvl="2" w:tentative="1">
-      <w:start w:val="1"/>
-      <w:numFmt w:val="bullet"/>
-      <w:lvlText w:val=""/>
-      <w:lvlJc w:val="left"/>
-      <w:pPr>
-        <w:tabs>
-          <w:tab w:val="num" w:pos="2160"/>
-        </w:tabs>
-        <w:ind w:left="2160" w:hanging="360"/>
-      </w:pPr>
-      <w:rPr>
-        <w:rFonts w:ascii="Wingdings" w:hAnsi="Wingdings" w:hint="default"/>
-        <w:sz w:val="20"/>
-      </w:rPr>
-    </w:lvl>
-    <w:lvl w:ilvl="3" w:tentative="1">
-      <w:start w:val="1"/>
-      <w:numFmt w:val="bullet"/>
-      <w:lvlText w:val=""/>
-      <w:lvlJc w:val="left"/>
-      <w:pPr>
-        <w:tabs>
-          <w:tab w:val="num" w:pos="2880"/>
-        </w:tabs>
-        <w:ind w:left="2880" w:hanging="360"/>
-      </w:pPr>
-      <w:rPr>
-        <w:rFonts w:ascii="Wingdings" w:hAnsi="Wingdings" w:hint="default"/>
-        <w:sz w:val="20"/>
-      </w:rPr>
-    </w:lvl>
-    <w:lvl w:ilvl="4" w:tentative="1">
-      <w:start w:val="1"/>
-      <w:numFmt w:val="bullet"/>
-      <w:lvlText w:val=""/>
-      <w:lvlJc w:val="left"/>
-      <w:pPr>
-        <w:tabs>
-          <w:tab w:val="num" w:pos="3600"/>
-        </w:tabs>
-        <w:ind w:left="3600" w:hanging="360"/>
-      </w:pPr>
-      <w:rPr>
-        <w:rFonts w:ascii="Wingdings" w:hAnsi="Wingdings" w:hint="default"/>
-        <w:sz w:val="20"/>
-      </w:rPr>
-    </w:lvl>
-    <w:lvl w:ilvl="5" w:tentative="1">
-      <w:start w:val="1"/>
-      <w:numFmt w:val="bullet"/>
-      <w:lvlText w:val=""/>
-      <w:lvlJc w:val="left"/>
-      <w:pPr>
-        <w:tabs>
-          <w:tab w:val="num" w:pos="4320"/>
-        </w:tabs>
-        <w:ind w:left="4320" w:hanging="360"/>
-      </w:pPr>
-      <w:rPr>
-        <w:rFonts w:ascii="Wingdings" w:hAnsi="Wingdings" w:hint="default"/>
-        <w:sz w:val="20"/>
-      </w:rPr>
-    </w:lvl>
-    <w:lvl w:ilvl="6" w:tentative="1">
-      <w:start w:val="1"/>
-      <w:numFmt w:val="bullet"/>
-      <w:lvlText w:val=""/>
-      <w:lvlJc w:val="left"/>
-      <w:pPr>
-        <w:tabs>
-          <w:tab w:val="num" w:pos="5040"/>
-        </w:tabs>
-        <w:ind w:left="5040" w:hanging="360"/>
-      </w:pPr>
-      <w:rPr>
-        <w:rFonts w:ascii="Wingdings" w:hAnsi="Wingdings" w:hint="default"/>
-        <w:sz w:val="20"/>
-      </w:rPr>
-    </w:lvl>
-    <w:lvl w:ilvl="7" w:tentative="1">
-      <w:start w:val="1"/>
-      <w:numFmt w:val="bullet"/>
-      <w:lvlText w:val=""/>
-      <w:lvlJc w:val="left"/>
-      <w:pPr>
-        <w:tabs>
-          <w:tab w:val="num" w:pos="5760"/>
-        </w:tabs>
-        <w:ind w:left="5760" w:hanging="360"/>
-      </w:pPr>
-      <w:rPr>
-        <w:rFonts w:ascii="Wingdings" w:hAnsi="Wingdings" w:hint="default"/>
-        <w:sz w:val="20"/>
-      </w:rPr>
-    </w:lvl>
-    <w:lvl w:ilvl="8" w:tentative="1">
-      <w:start w:val="1"/>
-      <w:numFmt w:val="bullet"/>
-      <w:lvlText w:val=""/>
-      <w:lvlJc w:val="left"/>
-      <w:pPr>
-        <w:tabs>
-          <w:tab w:val="num" w:pos="6480"/>
-        </w:tabs>
-        <w:ind w:left="6480" w:hanging="360"/>
-      </w:pPr>
-      <w:rPr>
-        <w:rFonts w:ascii="Wingdings" w:hAnsi="Wingdings" w:hint="default"/>
-        <w:sz w:val="20"/>
-      </w:rPr>
-    </w:lvl>
-  </w:abstractNum>
-  <w:num w:numId="1" w16cid:durableId="1393888651">
-    <w:abstractNumId w:val="0"/>
-  </w:num>
-</w:numbering>
-</file>
-
 <file path=word/styles.xml><?xml version="1.0" encoding="utf-8"?>
-<w:styles xmlns:mc="http://schemas.openxmlformats.org/markup-compatibility/2006" xmlns:r="http://schemas.openxmlformats.org/officeDocument/2006/relationships" xmlns:w="http://schemas.openxmlformats.org/wordprocessingml/2006/main" xmlns:w14="http://schemas.microsoft.com/office/word/2010/wordml" xmlns:w15="http://schemas.microsoft.com/office/word/2012/wordml" xmlns:w16cex="http://schemas.microsoft.com/office/word/2018/wordml/cex" xmlns:w16cid="http://schemas.microsoft.com/office/word/2016/wordml/cid" xmlns:w16="http://schemas.microsoft.com/office/word/2018/wordml" xmlns:w16sdtdh="http://schemas.microsoft.com/office/word/2020/wordml/sdtdatahash" xmlns:w16se="http://schemas.microsoft.com/office/word/2015/wordml/symex" mc:Ignorable="w14 w15 w16se w16cid w16 w16cex w16sdtdh">
+<w:styles xmlns:r="http://schemas.openxmlformats.org/officeDocument/2006/relationships" xmlns:w="http://schemas.openxmlformats.org/wordprocessingml/2006/main">
   <w:docDefaults>
     <w:rPrDefault>
       <w:rPr>
+        <w:lang w:val="en-US" w:eastAsia="ko-KR" w:bidi="ar-SA"/>
         <w:rFonts w:asciiTheme="minorHAnsi" w:eastAsiaTheme="minorEastAsia" w:hAnsiTheme="minorHAnsi" w:cstheme="minorBidi"/>
+        <w:szCs w:val="22"/>
         <w:kern w:val="2"/>
-        <w:szCs w:val="22"/>
-        <w:lang w:val="en-US" w:eastAsia="ko-KR" w:bidi="ar-SA"/>
       </w:rPr>
     </w:rPrDefault>
     <w:pPrDefault>
       <w:pPr>
+        <w:jc w:val="both"/>
         <w:spacing w:after="160" w:line="259" w:lineRule="auto"/>
-        <w:jc w:val="both"/>
       </w:pPr>
     </w:pPrDefault>
   </w:docDefaults>
@@ -1240,22 +1127,22 @@
     <w:lsdException w:name="index 7" w:semiHidden="1" w:unhideWhenUsed="1"/>
     <w:lsdException w:name="index 8" w:semiHidden="1" w:unhideWhenUsed="1"/>
     <w:lsdException w:name="index 9" w:semiHidden="1" w:unhideWhenUsed="1"/>
-    <w:lsdException w:name="toc 1" w:semiHidden="1" w:uiPriority="39" w:unhideWhenUsed="1"/>
-    <w:lsdException w:name="toc 2" w:semiHidden="1" w:uiPriority="39" w:unhideWhenUsed="1"/>
-    <w:lsdException w:name="toc 3" w:semiHidden="1" w:uiPriority="39" w:unhideWhenUsed="1"/>
-    <w:lsdException w:name="toc 4" w:semiHidden="1" w:uiPriority="39" w:unhideWhenUsed="1"/>
-    <w:lsdException w:name="toc 5" w:semiHidden="1" w:uiPriority="39" w:unhideWhenUsed="1"/>
-    <w:lsdException w:name="toc 6" w:semiHidden="1" w:uiPriority="39" w:unhideWhenUsed="1"/>
-    <w:lsdException w:name="toc 7" w:semiHidden="1" w:uiPriority="39" w:unhideWhenUsed="1"/>
-    <w:lsdException w:name="toc 8" w:semiHidden="1" w:uiPriority="39" w:unhideWhenUsed="1"/>
-    <w:lsdException w:name="toc 9" w:semiHidden="1" w:uiPriority="39" w:unhideWhenUsed="1"/>
+    <w:lsdException w:name="toc 1" w:semiHidden="1" w:uiPriority="87" w:unhideWhenUsed="1"/>
+    <w:lsdException w:name="toc 2" w:semiHidden="1" w:uiPriority="87" w:unhideWhenUsed="1"/>
+    <w:lsdException w:name="toc 3" w:semiHidden="1" w:uiPriority="87" w:unhideWhenUsed="1"/>
+    <w:lsdException w:name="toc 4" w:semiHidden="1" w:uiPriority="87" w:unhideWhenUsed="1"/>
+    <w:lsdException w:name="toc 5" w:semiHidden="1" w:uiPriority="87" w:unhideWhenUsed="1"/>
+    <w:lsdException w:name="toc 6" w:semiHidden="1" w:uiPriority="87" w:unhideWhenUsed="1"/>
+    <w:lsdException w:name="toc 7" w:semiHidden="1" w:uiPriority="87" w:unhideWhenUsed="1"/>
+    <w:lsdException w:name="toc 8" w:semiHidden="1" w:uiPriority="87" w:unhideWhenUsed="1"/>
+    <w:lsdException w:name="toc 9" w:semiHidden="1" w:uiPriority="87" w:unhideWhenUsed="1"/>
     <w:lsdException w:name="Normal Indent" w:semiHidden="1" w:unhideWhenUsed="1"/>
     <w:lsdException w:name="footnote text" w:semiHidden="1" w:unhideWhenUsed="1"/>
     <w:lsdException w:name="annotation text" w:semiHidden="1" w:unhideWhenUsed="1"/>
     <w:lsdException w:name="header" w:semiHidden="1" w:unhideWhenUsed="1"/>
     <w:lsdException w:name="footer" w:semiHidden="1" w:unhideWhenUsed="1"/>
     <w:lsdException w:name="index heading" w:semiHidden="1" w:unhideWhenUsed="1"/>
-    <w:lsdException w:name="caption" w:semiHidden="1" w:uiPriority="35" w:unhideWhenUsed="1" w:qFormat="1"/>
+    <w:lsdException w:name="caption" w:semiHidden="1" w:uiPriority="83" w:unhideWhenUsed="1" w:qFormat="1"/>
     <w:lsdException w:name="table of figures" w:semiHidden="1" w:unhideWhenUsed="1"/>
     <w:lsdException w:name="envelope address" w:semiHidden="1" w:unhideWhenUsed="1"/>
     <w:lsdException w:name="envelope return" w:semiHidden="1" w:unhideWhenUsed="1"/>
@@ -1283,7 +1170,7 @@
     <w:lsdException w:name="List Number 3" w:semiHidden="1" w:unhideWhenUsed="1"/>
     <w:lsdException w:name="List Number 4" w:semiHidden="1" w:unhideWhenUsed="1"/>
     <w:lsdException w:name="List Number 5" w:semiHidden="1" w:unhideWhenUsed="1"/>
-    <w:lsdException w:name="Title" w:uiPriority="10" w:qFormat="1"/>
+    <w:lsdException w:name="Title" w:uiPriority="22" w:qFormat="1"/>
     <w:lsdException w:name="Closing" w:semiHidden="1" w:unhideWhenUsed="1"/>
     <w:lsdException w:name="Signature" w:semiHidden="1" w:unhideWhenUsed="1"/>
     <w:lsdException w:name="Default Paragraph Font" w:semiHidden="1" w:uiPriority="1" w:unhideWhenUsed="1"/>
@@ -1295,7 +1182,7 @@
     <w:lsdException w:name="List Continue 4" w:semiHidden="1" w:unhideWhenUsed="1"/>
     <w:lsdException w:name="List Continue 5" w:semiHidden="1" w:unhideWhenUsed="1"/>
     <w:lsdException w:name="Message Header" w:semiHidden="1" w:unhideWhenUsed="1"/>
-    <w:lsdException w:name="Subtitle" w:uiPriority="11" w:qFormat="1"/>
+    <w:lsdException w:name="Subtitle" w:uiPriority="23" w:qFormat="1"/>
     <w:lsdException w:name="Salutation" w:semiHidden="1" w:unhideWhenUsed="1"/>
     <w:lsdException w:name="Date" w:semiHidden="1" w:unhideWhenUsed="1"/>
     <w:lsdException w:name="Body Text First Indent" w:semiHidden="1" w:unhideWhenUsed="1"/>
@@ -1308,8 +1195,8 @@
     <w:lsdException w:name="Block Text" w:semiHidden="1" w:unhideWhenUsed="1"/>
     <w:lsdException w:name="Hyperlink" w:semiHidden="1" w:unhideWhenUsed="1"/>
     <w:lsdException w:name="FollowedHyperlink" w:semiHidden="1" w:unhideWhenUsed="1"/>
-    <w:lsdException w:name="Strong" w:uiPriority="22" w:qFormat="1"/>
-    <w:lsdException w:name="Emphasis" w:uiPriority="20" w:qFormat="1"/>
+    <w:lsdException w:name="Strong" w:uiPriority="52" w:qFormat="1"/>
+    <w:lsdException w:name="Emphasis" w:uiPriority="50" w:qFormat="1"/>
     <w:lsdException w:name="Document Map" w:semiHidden="1" w:unhideWhenUsed="1"/>
     <w:lsdException w:name="Plain Text" w:semiHidden="1" w:unhideWhenUsed="1"/>
     <w:lsdException w:name="E-mail Signature" w:semiHidden="1" w:unhideWhenUsed="1"/>
@@ -1375,223 +1262,223 @@
     <w:lsdException w:name="Table Web 2" w:semiHidden="1" w:unhideWhenUsed="1"/>
     <w:lsdException w:name="Table Web 3" w:semiHidden="1" w:unhideWhenUsed="1"/>
     <w:lsdException w:name="Balloon Text" w:semiHidden="1" w:unhideWhenUsed="1"/>
-    <w:lsdException w:name="Table Grid" w:uiPriority="39"/>
+    <w:lsdException w:name="Table Grid" w:uiPriority="87"/>
     <w:lsdException w:name="Table Theme" w:semiHidden="1" w:unhideWhenUsed="1"/>
     <w:lsdException w:name="Placeholder Text" w:semiHidden="1"/>
     <w:lsdException w:name="No Spacing" w:uiPriority="1" w:qFormat="1"/>
-    <w:lsdException w:name="Light Shading" w:uiPriority="60"/>
-    <w:lsdException w:name="Light List" w:uiPriority="61"/>
-    <w:lsdException w:name="Light Grid" w:uiPriority="62"/>
-    <w:lsdException w:name="Medium Shading 1" w:uiPriority="63"/>
-    <w:lsdException w:name="Medium Shading 2" w:uiPriority="64"/>
-    <w:lsdException w:name="Medium List 1" w:uiPriority="65"/>
-    <w:lsdException w:name="Medium List 2" w:uiPriority="66"/>
-    <w:lsdException w:name="Medium Grid 1" w:uiPriority="67"/>
-    <w:lsdException w:name="Medium Grid 2" w:uiPriority="68"/>
-    <w:lsdException w:name="Medium Grid 3" w:uiPriority="69"/>
-    <w:lsdException w:name="Dark List" w:uiPriority="70"/>
-    <w:lsdException w:name="Colorful Shading" w:uiPriority="71"/>
-    <w:lsdException w:name="Colorful List" w:uiPriority="72"/>
-    <w:lsdException w:name="Colorful Grid" w:uiPriority="73"/>
-    <w:lsdException w:name="Light Shading Accent 1" w:uiPriority="60"/>
-    <w:lsdException w:name="Light List Accent 1" w:uiPriority="61"/>
-    <w:lsdException w:name="Light Grid Accent 1" w:uiPriority="62"/>
-    <w:lsdException w:name="Medium Shading 1 Accent 1" w:uiPriority="63"/>
-    <w:lsdException w:name="Medium Shading 2 Accent 1" w:uiPriority="64"/>
-    <w:lsdException w:name="Medium List 1 Accent 1" w:uiPriority="65"/>
+    <w:lsdException w:name="Light Shading" w:uiPriority="150"/>
+    <w:lsdException w:name="Light List" w:uiPriority="151"/>
+    <w:lsdException w:name="Light Grid" w:uiPriority="152"/>
+    <w:lsdException w:name="Medium Shading 1" w:uiPriority="153"/>
+    <w:lsdException w:name="Medium Shading 2" w:uiPriority="256"/>
+    <w:lsdException w:name="Medium List 1" w:uiPriority="257"/>
+    <w:lsdException w:name="Medium List 2" w:uiPriority="258"/>
+    <w:lsdException w:name="Medium Grid 1" w:uiPriority="259"/>
+    <w:lsdException w:name="Medium Grid 2" w:uiPriority="260"/>
+    <w:lsdException w:name="Medium Grid 3" w:uiPriority="261"/>
+    <w:lsdException w:name="Dark List" w:uiPriority="274"/>
+    <w:lsdException w:name="Colorful Shading" w:uiPriority="275"/>
+    <w:lsdException w:name="Colorful List" w:uiPriority="276"/>
+    <w:lsdException w:name="Colorful Grid" w:uiPriority="277"/>
+    <w:lsdException w:name="Light Shading Accent 1" w:uiPriority="150"/>
+    <w:lsdException w:name="Light List Accent 1" w:uiPriority="151"/>
+    <w:lsdException w:name="Light Grid Accent 1" w:uiPriority="152"/>
+    <w:lsdException w:name="Medium Shading 1 Accent 1" w:uiPriority="153"/>
+    <w:lsdException w:name="Medium Shading 2 Accent 1" w:uiPriority="256"/>
+    <w:lsdException w:name="Medium List 1 Accent 1" w:uiPriority="257"/>
     <w:lsdException w:name="Revision" w:semiHidden="1"/>
-    <w:lsdException w:name="List Paragraph" w:uiPriority="34" w:qFormat="1"/>
-    <w:lsdException w:name="Quote" w:uiPriority="29" w:qFormat="1"/>
-    <w:lsdException w:name="Intense Quote" w:uiPriority="30" w:qFormat="1"/>
-    <w:lsdException w:name="Medium List 2 Accent 1" w:uiPriority="66"/>
-    <w:lsdException w:name="Medium Grid 1 Accent 1" w:uiPriority="67"/>
-    <w:lsdException w:name="Medium Grid 2 Accent 1" w:uiPriority="68"/>
-    <w:lsdException w:name="Medium Grid 3 Accent 1" w:uiPriority="69"/>
-    <w:lsdException w:name="Dark List Accent 1" w:uiPriority="70"/>
-    <w:lsdException w:name="Colorful Shading Accent 1" w:uiPriority="71"/>
-    <w:lsdException w:name="Colorful List Accent 1" w:uiPriority="72"/>
-    <w:lsdException w:name="Colorful Grid Accent 1" w:uiPriority="73"/>
-    <w:lsdException w:name="Light Shading Accent 2" w:uiPriority="60"/>
-    <w:lsdException w:name="Light List Accent 2" w:uiPriority="61"/>
-    <w:lsdException w:name="Light Grid Accent 2" w:uiPriority="62"/>
-    <w:lsdException w:name="Medium Shading 1 Accent 2" w:uiPriority="63"/>
-    <w:lsdException w:name="Medium Shading 2 Accent 2" w:uiPriority="64"/>
-    <w:lsdException w:name="Medium List 1 Accent 2" w:uiPriority="65"/>
-    <w:lsdException w:name="Medium List 2 Accent 2" w:uiPriority="66"/>
-    <w:lsdException w:name="Medium Grid 1 Accent 2" w:uiPriority="67"/>
-    <w:lsdException w:name="Medium Grid 2 Accent 2" w:uiPriority="68"/>
-    <w:lsdException w:name="Medium Grid 3 Accent 2" w:uiPriority="69"/>
-    <w:lsdException w:name="Dark List Accent 2" w:uiPriority="70"/>
-    <w:lsdException w:name="Colorful Shading Accent 2" w:uiPriority="71"/>
-    <w:lsdException w:name="Colorful List Accent 2" w:uiPriority="72"/>
-    <w:lsdException w:name="Colorful Grid Accent 2" w:uiPriority="73"/>
-    <w:lsdException w:name="Light Shading Accent 3" w:uiPriority="60"/>
-    <w:lsdException w:name="Light List Accent 3" w:uiPriority="61"/>
-    <w:lsdException w:name="Light Grid Accent 3" w:uiPriority="62"/>
-    <w:lsdException w:name="Medium Shading 1 Accent 3" w:uiPriority="63"/>
-    <w:lsdException w:name="Medium Shading 2 Accent 3" w:uiPriority="64"/>
-    <w:lsdException w:name="Medium List 1 Accent 3" w:uiPriority="65"/>
-    <w:lsdException w:name="Medium List 2 Accent 3" w:uiPriority="66"/>
-    <w:lsdException w:name="Medium Grid 1 Accent 3" w:uiPriority="67"/>
-    <w:lsdException w:name="Medium Grid 2 Accent 3" w:uiPriority="68"/>
-    <w:lsdException w:name="Medium Grid 3 Accent 3" w:uiPriority="69"/>
-    <w:lsdException w:name="Dark List Accent 3" w:uiPriority="70"/>
-    <w:lsdException w:name="Colorful Shading Accent 3" w:uiPriority="71"/>
-    <w:lsdException w:name="Colorful List Accent 3" w:uiPriority="72"/>
-    <w:lsdException w:name="Colorful Grid Accent 3" w:uiPriority="73"/>
-    <w:lsdException w:name="Light Shading Accent 4" w:uiPriority="60"/>
-    <w:lsdException w:name="Light List Accent 4" w:uiPriority="61"/>
-    <w:lsdException w:name="Light Grid Accent 4" w:uiPriority="62"/>
-    <w:lsdException w:name="Medium Shading 1 Accent 4" w:uiPriority="63"/>
-    <w:lsdException w:name="Medium Shading 2 Accent 4" w:uiPriority="64"/>
-    <w:lsdException w:name="Medium List 1 Accent 4" w:uiPriority="65"/>
-    <w:lsdException w:name="Medium List 2 Accent 4" w:uiPriority="66"/>
-    <w:lsdException w:name="Medium Grid 1 Accent 4" w:uiPriority="67"/>
-    <w:lsdException w:name="Medium Grid 2 Accent 4" w:uiPriority="68"/>
-    <w:lsdException w:name="Medium Grid 3 Accent 4" w:uiPriority="69"/>
-    <w:lsdException w:name="Dark List Accent 4" w:uiPriority="70"/>
-    <w:lsdException w:name="Colorful Shading Accent 4" w:uiPriority="71"/>
-    <w:lsdException w:name="Colorful List Accent 4" w:uiPriority="72"/>
-    <w:lsdException w:name="Colorful Grid Accent 4" w:uiPriority="73"/>
-    <w:lsdException w:name="Light Shading Accent 5" w:uiPriority="60"/>
-    <w:lsdException w:name="Light List Accent 5" w:uiPriority="61"/>
-    <w:lsdException w:name="Light Grid Accent 5" w:uiPriority="62"/>
-    <w:lsdException w:name="Medium Shading 1 Accent 5" w:uiPriority="63"/>
-    <w:lsdException w:name="Medium Shading 2 Accent 5" w:uiPriority="64"/>
-    <w:lsdException w:name="Medium List 1 Accent 5" w:uiPriority="65"/>
-    <w:lsdException w:name="Medium List 2 Accent 5" w:uiPriority="66"/>
-    <w:lsdException w:name="Medium Grid 1 Accent 5" w:uiPriority="67"/>
-    <w:lsdException w:name="Medium Grid 2 Accent 5" w:uiPriority="68"/>
-    <w:lsdException w:name="Medium Grid 3 Accent 5" w:uiPriority="69"/>
-    <w:lsdException w:name="Dark List Accent 5" w:uiPriority="70"/>
-    <w:lsdException w:name="Colorful Shading Accent 5" w:uiPriority="71"/>
-    <w:lsdException w:name="Colorful List Accent 5" w:uiPriority="72"/>
-    <w:lsdException w:name="Colorful Grid Accent 5" w:uiPriority="73"/>
-    <w:lsdException w:name="Light Shading Accent 6" w:uiPriority="60"/>
-    <w:lsdException w:name="Light List Accent 6" w:uiPriority="61"/>
-    <w:lsdException w:name="Light Grid Accent 6" w:uiPriority="62"/>
-    <w:lsdException w:name="Medium Shading 1 Accent 6" w:uiPriority="63"/>
-    <w:lsdException w:name="Medium Shading 2 Accent 6" w:uiPriority="64"/>
-    <w:lsdException w:name="Medium List 1 Accent 6" w:uiPriority="65"/>
-    <w:lsdException w:name="Medium List 2 Accent 6" w:uiPriority="66"/>
-    <w:lsdException w:name="Medium Grid 1 Accent 6" w:uiPriority="67"/>
-    <w:lsdException w:name="Medium Grid 2 Accent 6" w:uiPriority="68"/>
-    <w:lsdException w:name="Medium Grid 3 Accent 6" w:uiPriority="69"/>
-    <w:lsdException w:name="Dark List Accent 6" w:uiPriority="70"/>
-    <w:lsdException w:name="Colorful Shading Accent 6" w:uiPriority="71"/>
-    <w:lsdException w:name="Colorful List Accent 6" w:uiPriority="72"/>
-    <w:lsdException w:name="Colorful Grid Accent 6" w:uiPriority="73"/>
-    <w:lsdException w:name="Subtle Emphasis" w:uiPriority="19" w:qFormat="1"/>
-    <w:lsdException w:name="Intense Emphasis" w:uiPriority="21" w:qFormat="1"/>
-    <w:lsdException w:name="Subtle Reference" w:uiPriority="31" w:qFormat="1"/>
-    <w:lsdException w:name="Intense Reference" w:uiPriority="32" w:qFormat="1"/>
-    <w:lsdException w:name="Book Title" w:uiPriority="33" w:qFormat="1"/>
-    <w:lsdException w:name="Bibliography" w:semiHidden="1" w:uiPriority="37" w:unhideWhenUsed="1"/>
-    <w:lsdException w:name="TOC Heading" w:semiHidden="1" w:uiPriority="39" w:unhideWhenUsed="1" w:qFormat="1"/>
-    <w:lsdException w:name="Plain Table 1" w:uiPriority="41"/>
-    <w:lsdException w:name="Plain Table 2" w:uiPriority="42"/>
-    <w:lsdException w:name="Plain Table 3" w:uiPriority="43"/>
-    <w:lsdException w:name="Plain Table 4" w:uiPriority="44"/>
-    <w:lsdException w:name="Plain Table 5" w:uiPriority="45"/>
-    <w:lsdException w:name="Grid Table Light" w:uiPriority="40"/>
-    <w:lsdException w:name="Grid Table 1 Light" w:uiPriority="46"/>
-    <w:lsdException w:name="Grid Table 2" w:uiPriority="47"/>
-    <w:lsdException w:name="Grid Table 3" w:uiPriority="48"/>
-    <w:lsdException w:name="Grid Table 4" w:uiPriority="49"/>
-    <w:lsdException w:name="Grid Table 5 Dark" w:uiPriority="50"/>
-    <w:lsdException w:name="Grid Table 6 Colorful" w:uiPriority="51"/>
-    <w:lsdException w:name="Grid Table 7 Colorful" w:uiPriority="52"/>
-    <w:lsdException w:name="Grid Table 1 Light Accent 1" w:uiPriority="46"/>
-    <w:lsdException w:name="Grid Table 2 Accent 1" w:uiPriority="47"/>
-    <w:lsdException w:name="Grid Table 3 Accent 1" w:uiPriority="48"/>
-    <w:lsdException w:name="Grid Table 4 Accent 1" w:uiPriority="49"/>
-    <w:lsdException w:name="Grid Table 5 Dark Accent 1" w:uiPriority="50"/>
-    <w:lsdException w:name="Grid Table 6 Colorful Accent 1" w:uiPriority="51"/>
-    <w:lsdException w:name="Grid Table 7 Colorful Accent 1" w:uiPriority="52"/>
-    <w:lsdException w:name="Grid Table 1 Light Accent 2" w:uiPriority="46"/>
-    <w:lsdException w:name="Grid Table 2 Accent 2" w:uiPriority="47"/>
-    <w:lsdException w:name="Grid Table 3 Accent 2" w:uiPriority="48"/>
-    <w:lsdException w:name="Grid Table 4 Accent 2" w:uiPriority="49"/>
-    <w:lsdException w:name="Grid Table 5 Dark Accent 2" w:uiPriority="50"/>
-    <w:lsdException w:name="Grid Table 6 Colorful Accent 2" w:uiPriority="51"/>
-    <w:lsdException w:name="Grid Table 7 Colorful Accent 2" w:uiPriority="52"/>
-    <w:lsdException w:name="Grid Table 1 Light Accent 3" w:uiPriority="46"/>
-    <w:lsdException w:name="Grid Table 2 Accent 3" w:uiPriority="47"/>
-    <w:lsdException w:name="Grid Table 3 Accent 3" w:uiPriority="48"/>
-    <w:lsdException w:name="Grid Table 4 Accent 3" w:uiPriority="49"/>
-    <w:lsdException w:name="Grid Table 5 Dark Accent 3" w:uiPriority="50"/>
-    <w:lsdException w:name="Grid Table 6 Colorful Accent 3" w:uiPriority="51"/>
-    <w:lsdException w:name="Grid Table 7 Colorful Accent 3" w:uiPriority="52"/>
-    <w:lsdException w:name="Grid Table 1 Light Accent 4" w:uiPriority="46"/>
-    <w:lsdException w:name="Grid Table 2 Accent 4" w:uiPriority="47"/>
-    <w:lsdException w:name="Grid Table 3 Accent 4" w:uiPriority="48"/>
-    <w:lsdException w:name="Grid Table 4 Accent 4" w:uiPriority="49"/>
-    <w:lsdException w:name="Grid Table 5 Dark Accent 4" w:uiPriority="50"/>
-    <w:lsdException w:name="Grid Table 6 Colorful Accent 4" w:uiPriority="51"/>
-    <w:lsdException w:name="Grid Table 7 Colorful Accent 4" w:uiPriority="52"/>
-    <w:lsdException w:name="Grid Table 1 Light Accent 5" w:uiPriority="46"/>
-    <w:lsdException w:name="Grid Table 2 Accent 5" w:uiPriority="47"/>
-    <w:lsdException w:name="Grid Table 3 Accent 5" w:uiPriority="48"/>
-    <w:lsdException w:name="Grid Table 4 Accent 5" w:uiPriority="49"/>
-    <w:lsdException w:name="Grid Table 5 Dark Accent 5" w:uiPriority="50"/>
-    <w:lsdException w:name="Grid Table 6 Colorful Accent 5" w:uiPriority="51"/>
-    <w:lsdException w:name="Grid Table 7 Colorful Accent 5" w:uiPriority="52"/>
-    <w:lsdException w:name="Grid Table 1 Light Accent 6" w:uiPriority="46"/>
-    <w:lsdException w:name="Grid Table 2 Accent 6" w:uiPriority="47"/>
-    <w:lsdException w:name="Grid Table 3 Accent 6" w:uiPriority="48"/>
-    <w:lsdException w:name="Grid Table 4 Accent 6" w:uiPriority="49"/>
-    <w:lsdException w:name="Grid Table 5 Dark Accent 6" w:uiPriority="50"/>
-    <w:lsdException w:name="Grid Table 6 Colorful Accent 6" w:uiPriority="51"/>
-    <w:lsdException w:name="Grid Table 7 Colorful Accent 6" w:uiPriority="52"/>
-    <w:lsdException w:name="List Table 1 Light" w:uiPriority="46"/>
-    <w:lsdException w:name="List Table 2" w:uiPriority="47"/>
-    <w:lsdException w:name="List Table 3" w:uiPriority="48"/>
-    <w:lsdException w:name="List Table 4" w:uiPriority="49"/>
-    <w:lsdException w:name="List Table 5 Dark" w:uiPriority="50"/>
-    <w:lsdException w:name="List Table 6 Colorful" w:uiPriority="51"/>
-    <w:lsdException w:name="List Table 7 Colorful" w:uiPriority="52"/>
-    <w:lsdException w:name="List Table 1 Light Accent 1" w:uiPriority="46"/>
-    <w:lsdException w:name="List Table 2 Accent 1" w:uiPriority="47"/>
-    <w:lsdException w:name="List Table 3 Accent 1" w:uiPriority="48"/>
-    <w:lsdException w:name="List Table 4 Accent 1" w:uiPriority="49"/>
-    <w:lsdException w:name="List Table 5 Dark Accent 1" w:uiPriority="50"/>
-    <w:lsdException w:name="List Table 6 Colorful Accent 1" w:uiPriority="51"/>
-    <w:lsdException w:name="List Table 7 Colorful Accent 1" w:uiPriority="52"/>
-    <w:lsdException w:name="List Table 1 Light Accent 2" w:uiPriority="46"/>
-    <w:lsdException w:name="List Table 2 Accent 2" w:uiPriority="47"/>
-    <w:lsdException w:name="List Table 3 Accent 2" w:uiPriority="48"/>
-    <w:lsdException w:name="List Table 4 Accent 2" w:uiPriority="49"/>
-    <w:lsdException w:name="List Table 5 Dark Accent 2" w:uiPriority="50"/>
-    <w:lsdException w:name="List Table 6 Colorful Accent 2" w:uiPriority="51"/>
-    <w:lsdException w:name="List Table 7 Colorful Accent 2" w:uiPriority="52"/>
-    <w:lsdException w:name="List Table 1 Light Accent 3" w:uiPriority="46"/>
-    <w:lsdException w:name="List Table 2 Accent 3" w:uiPriority="47"/>
-    <w:lsdException w:name="List Table 3 Accent 3" w:uiPriority="48"/>
-    <w:lsdException w:name="List Table 4 Accent 3" w:uiPriority="49"/>
-    <w:lsdException w:name="List Table 5 Dark Accent 3" w:uiPriority="50"/>
-    <w:lsdException w:name="List Table 6 Colorful Accent 3" w:uiPriority="51"/>
-    <w:lsdException w:name="List Table 7 Colorful Accent 3" w:uiPriority="52"/>
-    <w:lsdException w:name="List Table 1 Light Accent 4" w:uiPriority="46"/>
-    <w:lsdException w:name="List Table 2 Accent 4" w:uiPriority="47"/>
-    <w:lsdException w:name="List Table 3 Accent 4" w:uiPriority="48"/>
-    <w:lsdException w:name="List Table 4 Accent 4" w:uiPriority="49"/>
-    <w:lsdException w:name="List Table 5 Dark Accent 4" w:uiPriority="50"/>
-    <w:lsdException w:name="List Table 6 Colorful Accent 4" w:uiPriority="51"/>
-    <w:lsdException w:name="List Table 7 Colorful Accent 4" w:uiPriority="52"/>
-    <w:lsdException w:name="List Table 1 Light Accent 5" w:uiPriority="46"/>
-    <w:lsdException w:name="List Table 2 Accent 5" w:uiPriority="47"/>
-    <w:lsdException w:name="List Table 3 Accent 5" w:uiPriority="48"/>
-    <w:lsdException w:name="List Table 4 Accent 5" w:uiPriority="49"/>
-    <w:lsdException w:name="List Table 5 Dark Accent 5" w:uiPriority="50"/>
-    <w:lsdException w:name="List Table 6 Colorful Accent 5" w:uiPriority="51"/>
-    <w:lsdException w:name="List Table 7 Colorful Accent 5" w:uiPriority="52"/>
-    <w:lsdException w:name="List Table 1 Light Accent 6" w:uiPriority="46"/>
-    <w:lsdException w:name="List Table 2 Accent 6" w:uiPriority="47"/>
-    <w:lsdException w:name="List Table 3 Accent 6" w:uiPriority="48"/>
-    <w:lsdException w:name="List Table 4 Accent 6" w:uiPriority="49"/>
-    <w:lsdException w:name="List Table 5 Dark Accent 6" w:uiPriority="50"/>
-    <w:lsdException w:name="List Table 6 Colorful Accent 6" w:uiPriority="51"/>
-    <w:lsdException w:name="List Table 7 Colorful Accent 6" w:uiPriority="52"/>
+    <w:lsdException w:name="List Paragraph" w:uiPriority="82" w:qFormat="1"/>
+    <w:lsdException w:name="Quote" w:uiPriority="65" w:qFormat="1"/>
+    <w:lsdException w:name="Intense Quote" w:uiPriority="72" w:qFormat="1"/>
+    <w:lsdException w:name="Medium List 2 Accent 1" w:uiPriority="258"/>
+    <w:lsdException w:name="Medium Grid 1 Accent 1" w:uiPriority="259"/>
+    <w:lsdException w:name="Medium Grid 2 Accent 1" w:uiPriority="260"/>
+    <w:lsdException w:name="Medium Grid 3 Accent 1" w:uiPriority="261"/>
+    <w:lsdException w:name="Dark List Accent 1" w:uiPriority="274"/>
+    <w:lsdException w:name="Colorful Shading Accent 1" w:uiPriority="275"/>
+    <w:lsdException w:name="Colorful List Accent 1" w:uiPriority="276"/>
+    <w:lsdException w:name="Colorful Grid Accent 1" w:uiPriority="277"/>
+    <w:lsdException w:name="Light Shading Accent 2" w:uiPriority="150"/>
+    <w:lsdException w:name="Light List Accent 2" w:uiPriority="151"/>
+    <w:lsdException w:name="Light Grid Accent 2" w:uiPriority="152"/>
+    <w:lsdException w:name="Medium Shading 1 Accent 2" w:uiPriority="153"/>
+    <w:lsdException w:name="Medium Shading 2 Accent 2" w:uiPriority="256"/>
+    <w:lsdException w:name="Medium List 1 Accent 2" w:uiPriority="257"/>
+    <w:lsdException w:name="Medium List 2 Accent 2" w:uiPriority="258"/>
+    <w:lsdException w:name="Medium Grid 1 Accent 2" w:uiPriority="259"/>
+    <w:lsdException w:name="Medium Grid 2 Accent 2" w:uiPriority="260"/>
+    <w:lsdException w:name="Medium Grid 3 Accent 2" w:uiPriority="261"/>
+    <w:lsdException w:name="Dark List Accent 2" w:uiPriority="274"/>
+    <w:lsdException w:name="Colorful Shading Accent 2" w:uiPriority="275"/>
+    <w:lsdException w:name="Colorful List Accent 2" w:uiPriority="276"/>
+    <w:lsdException w:name="Colorful Grid Accent 2" w:uiPriority="277"/>
+    <w:lsdException w:name="Light Shading Accent 3" w:uiPriority="150"/>
+    <w:lsdException w:name="Light List Accent 3" w:uiPriority="151"/>
+    <w:lsdException w:name="Light Grid Accent 3" w:uiPriority="152"/>
+    <w:lsdException w:name="Medium Shading 1 Accent 3" w:uiPriority="153"/>
+    <w:lsdException w:name="Medium Shading 2 Accent 3" w:uiPriority="256"/>
+    <w:lsdException w:name="Medium List 1 Accent 3" w:uiPriority="257"/>
+    <w:lsdException w:name="Medium List 2 Accent 3" w:uiPriority="258"/>
+    <w:lsdException w:name="Medium Grid 1 Accent 3" w:uiPriority="259"/>
+    <w:lsdException w:name="Medium Grid 2 Accent 3" w:uiPriority="260"/>
+    <w:lsdException w:name="Medium Grid 3 Accent 3" w:uiPriority="261"/>
+    <w:lsdException w:name="Dark List Accent 3" w:uiPriority="274"/>
+    <w:lsdException w:name="Colorful Shading Accent 3" w:uiPriority="275"/>
+    <w:lsdException w:name="Colorful List Accent 3" w:uiPriority="276"/>
+    <w:lsdException w:name="Colorful Grid Accent 3" w:uiPriority="277"/>
+    <w:lsdException w:name="Light Shading Accent 4" w:uiPriority="150"/>
+    <w:lsdException w:name="Light List Accent 4" w:uiPriority="151"/>
+    <w:lsdException w:name="Light Grid Accent 4" w:uiPriority="152"/>
+    <w:lsdException w:name="Medium Shading 1 Accent 4" w:uiPriority="153"/>
+    <w:lsdException w:name="Medium Shading 2 Accent 4" w:uiPriority="256"/>
+    <w:lsdException w:name="Medium List 1 Accent 4" w:uiPriority="257"/>
+    <w:lsdException w:name="Medium List 2 Accent 4" w:uiPriority="258"/>
+    <w:lsdException w:name="Medium Grid 1 Accent 4" w:uiPriority="259"/>
+    <w:lsdException w:name="Medium Grid 2 Accent 4" w:uiPriority="260"/>
+    <w:lsdException w:name="Medium Grid 3 Accent 4" w:uiPriority="261"/>
+    <w:lsdException w:name="Dark List Accent 4" w:uiPriority="274"/>
+    <w:lsdException w:name="Colorful Shading Accent 4" w:uiPriority="275"/>
+    <w:lsdException w:name="Colorful List Accent 4" w:uiPriority="276"/>
+    <w:lsdException w:name="Colorful Grid Accent 4" w:uiPriority="277"/>
+    <w:lsdException w:name="Light Shading Accent 5" w:uiPriority="150"/>
+    <w:lsdException w:name="Light List Accent 5" w:uiPriority="151"/>
+    <w:lsdException w:name="Light Grid Accent 5" w:uiPriority="152"/>
+    <w:lsdException w:name="Medium Shading 1 Accent 5" w:uiPriority="153"/>
+    <w:lsdException w:name="Medium Shading 2 Accent 5" w:uiPriority="256"/>
+    <w:lsdException w:name="Medium List 1 Accent 5" w:uiPriority="257"/>
+    <w:lsdException w:name="Medium List 2 Accent 5" w:uiPriority="258"/>
+    <w:lsdException w:name="Medium Grid 1 Accent 5" w:uiPriority="259"/>
+    <w:lsdException w:name="Medium Grid 2 Accent 5" w:uiPriority="260"/>
+    <w:lsdException w:name="Medium Grid 3 Accent 5" w:uiPriority="261"/>
+    <w:lsdException w:name="Dark List Accent 5" w:uiPriority="274"/>
+    <w:lsdException w:name="Colorful Shading Accent 5" w:uiPriority="275"/>
+    <w:lsdException w:name="Colorful List Accent 5" w:uiPriority="276"/>
+    <w:lsdException w:name="Colorful Grid Accent 5" w:uiPriority="277"/>
+    <w:lsdException w:name="Light Shading Accent 6" w:uiPriority="150"/>
+    <w:lsdException w:name="Light List Accent 6" w:uiPriority="151"/>
+    <w:lsdException w:name="Light Grid Accent 6" w:uiPriority="152"/>
+    <w:lsdException w:name="Medium Shading 1 Accent 6" w:uiPriority="153"/>
+    <w:lsdException w:name="Medium Shading 2 Accent 6" w:uiPriority="256"/>
+    <w:lsdException w:name="Medium List 1 Accent 6" w:uiPriority="257"/>
+    <w:lsdException w:name="Medium List 2 Accent 6" w:uiPriority="258"/>
+    <w:lsdException w:name="Medium Grid 1 Accent 6" w:uiPriority="259"/>
+    <w:lsdException w:name="Medium Grid 2 Accent 6" w:uiPriority="260"/>
+    <w:lsdException w:name="Medium Grid 3 Accent 6" w:uiPriority="261"/>
+    <w:lsdException w:name="Dark List Accent 6" w:uiPriority="274"/>
+    <w:lsdException w:name="Colorful Shading Accent 6" w:uiPriority="275"/>
+    <w:lsdException w:name="Colorful List Accent 6" w:uiPriority="276"/>
+    <w:lsdException w:name="Colorful Grid Accent 6" w:uiPriority="277"/>
+    <w:lsdException w:name="Subtle Emphasis" w:uiPriority="37" w:qFormat="1"/>
+    <w:lsdException w:name="Intense Emphasis" w:uiPriority="51" w:qFormat="1"/>
+    <w:lsdException w:name="Subtle Reference" w:uiPriority="73" w:qFormat="1"/>
+    <w:lsdException w:name="Intense Reference" w:uiPriority="80" w:qFormat="1"/>
+    <w:lsdException w:name="Book Title" w:uiPriority="81" w:qFormat="1"/>
+    <w:lsdException w:name="Bibliography" w:semiHidden="1" w:uiPriority="85" w:unhideWhenUsed="1"/>
+    <w:lsdException w:name="TOC Heading" w:semiHidden="1" w:uiPriority="87" w:unhideWhenUsed="1" w:qFormat="1"/>
+    <w:lsdException w:name="Plain Table 1" w:uiPriority="101"/>
+    <w:lsdException w:name="Plain Table 2" w:uiPriority="102"/>
+    <w:lsdException w:name="Plain Table 3" w:uiPriority="103"/>
+    <w:lsdException w:name="Plain Table 4" w:uiPriority="104"/>
+    <w:lsdException w:name="Plain Table 5" w:uiPriority="105"/>
+    <w:lsdException w:name="Grid Table Light" w:uiPriority="100"/>
+    <w:lsdException w:name="Grid Table 1 Light" w:uiPriority="112"/>
+    <w:lsdException w:name="Grid Table 2" w:uiPriority="113"/>
+    <w:lsdException w:name="Grid Table 3" w:uiPriority="114"/>
+    <w:lsdException w:name="Grid Table 4" w:uiPriority="115"/>
+    <w:lsdException w:name="Grid Table 5 Dark" w:uiPriority="128"/>
+    <w:lsdException w:name="Grid Table 6 Colorful" w:uiPriority="129"/>
+    <w:lsdException w:name="Grid Table 7 Colorful" w:uiPriority="130"/>
+    <w:lsdException w:name="Grid Table 1 Light Accent 1" w:uiPriority="112"/>
+    <w:lsdException w:name="Grid Table 2 Accent 1" w:uiPriority="113"/>
+    <w:lsdException w:name="Grid Table 3 Accent 1" w:uiPriority="114"/>
+    <w:lsdException w:name="Grid Table 4 Accent 1" w:uiPriority="115"/>
+    <w:lsdException w:name="Grid Table 5 Dark Accent 1" w:uiPriority="128"/>
+    <w:lsdException w:name="Grid Table 6 Colorful Accent 1" w:uiPriority="129"/>
+    <w:lsdException w:name="Grid Table 7 Colorful Accent 1" w:uiPriority="130"/>
+    <w:lsdException w:name="Grid Table 1 Light Accent 2" w:uiPriority="112"/>
+    <w:lsdException w:name="Grid Table 2 Accent 2" w:uiPriority="113"/>
+    <w:lsdException w:name="Grid Table 3 Accent 2" w:uiPriority="114"/>
+    <w:lsdException w:name="Grid Table 4 Accent 2" w:uiPriority="115"/>
+    <w:lsdException w:name="Grid Table 5 Dark Accent 2" w:uiPriority="128"/>
+    <w:lsdException w:name="Grid Table 6 Colorful Accent 2" w:uiPriority="129"/>
+    <w:lsdException w:name="Grid Table 7 Colorful Accent 2" w:uiPriority="130"/>
+    <w:lsdException w:name="Grid Table 1 Light Accent 3" w:uiPriority="112"/>
+    <w:lsdException w:name="Grid Table 2 Accent 3" w:uiPriority="113"/>
+    <w:lsdException w:name="Grid Table 3 Accent 3" w:uiPriority="114"/>
+    <w:lsdException w:name="Grid Table 4 Accent 3" w:uiPriority="115"/>
+    <w:lsdException w:name="Grid Table 5 Dark Accent 3" w:uiPriority="128"/>
+    <w:lsdException w:name="Grid Table 6 Colorful Accent 3" w:uiPriority="129"/>
+    <w:lsdException w:name="Grid Table 7 Colorful Accent 3" w:uiPriority="130"/>
+    <w:lsdException w:name="Grid Table 1 Light Accent 4" w:uiPriority="112"/>
+    <w:lsdException w:name="Grid Table 2 Accent 4" w:uiPriority="113"/>
+    <w:lsdException w:name="Grid Table 3 Accent 4" w:uiPriority="114"/>
+    <w:lsdException w:name="Grid Table 4 Accent 4" w:uiPriority="115"/>
+    <w:lsdException w:name="Grid Table 5 Dark Accent 4" w:uiPriority="128"/>
+    <w:lsdException w:name="Grid Table 6 Colorful Accent 4" w:uiPriority="129"/>
+    <w:lsdException w:name="Grid Table 7 Colorful Accent 4" w:uiPriority="130"/>
+    <w:lsdException w:name="Grid Table 1 Light Accent 5" w:uiPriority="112"/>
+    <w:lsdException w:name="Grid Table 2 Accent 5" w:uiPriority="113"/>
+    <w:lsdException w:name="Grid Table 3 Accent 5" w:uiPriority="114"/>
+    <w:lsdException w:name="Grid Table 4 Accent 5" w:uiPriority="115"/>
+    <w:lsdException w:name="Grid Table 5 Dark Accent 5" w:uiPriority="128"/>
+    <w:lsdException w:name="Grid Table 6 Colorful Accent 5" w:uiPriority="129"/>
+    <w:lsdException w:name="Grid Table 7 Colorful Accent 5" w:uiPriority="130"/>
+    <w:lsdException w:name="Grid Table 1 Light Accent 6" w:uiPriority="112"/>
+    <w:lsdException w:name="Grid Table 2 Accent 6" w:uiPriority="113"/>
+    <w:lsdException w:name="Grid Table 3 Accent 6" w:uiPriority="114"/>
+    <w:lsdException w:name="Grid Table 4 Accent 6" w:uiPriority="115"/>
+    <w:lsdException w:name="Grid Table 5 Dark Accent 6" w:uiPriority="128"/>
+    <w:lsdException w:name="Grid Table 6 Colorful Accent 6" w:uiPriority="129"/>
+    <w:lsdException w:name="Grid Table 7 Colorful Accent 6" w:uiPriority="130"/>
+    <w:lsdException w:name="List Table 1 Light" w:uiPriority="112"/>
+    <w:lsdException w:name="List Table 2" w:uiPriority="113"/>
+    <w:lsdException w:name="List Table 3" w:uiPriority="114"/>
+    <w:lsdException w:name="List Table 4" w:uiPriority="115"/>
+    <w:lsdException w:name="List Table 5 Dark" w:uiPriority="128"/>
+    <w:lsdException w:name="List Table 6 Colorful" w:uiPriority="129"/>
+    <w:lsdException w:name="List Table 7 Colorful" w:uiPriority="130"/>
+    <w:lsdException w:name="List Table 1 Light Accent 1" w:uiPriority="112"/>
+    <w:lsdException w:name="List Table 2 Accent 1" w:uiPriority="113"/>
+    <w:lsdException w:name="List Table 3 Accent 1" w:uiPriority="114"/>
+    <w:lsdException w:name="List Table 4 Accent 1" w:uiPriority="115"/>
+    <w:lsdException w:name="List Table 5 Dark Accent 1" w:uiPriority="128"/>
+    <w:lsdException w:name="List Table 6 Colorful Accent 1" w:uiPriority="129"/>
+    <w:lsdException w:name="List Table 7 Colorful Accent 1" w:uiPriority="130"/>
+    <w:lsdException w:name="List Table 1 Light Accent 2" w:uiPriority="112"/>
+    <w:lsdException w:name="List Table 2 Accent 2" w:uiPriority="113"/>
+    <w:lsdException w:name="List Table 3 Accent 2" w:uiPriority="114"/>
+    <w:lsdException w:name="List Table 4 Accent 2" w:uiPriority="115"/>
+    <w:lsdException w:name="List Table 5 Dark Accent 2" w:uiPriority="128"/>
+    <w:lsdException w:name="List Table 6 Colorful Accent 2" w:uiPriority="129"/>
+    <w:lsdException w:name="List Table 7 Colorful Accent 2" w:uiPriority="130"/>
+    <w:lsdException w:name="List Table 1 Light Accent 3" w:uiPriority="112"/>
+    <w:lsdException w:name="List Table 2 Accent 3" w:uiPriority="113"/>
+    <w:lsdException w:name="List Table 3 Accent 3" w:uiPriority="114"/>
+    <w:lsdException w:name="List Table 4 Accent 3" w:uiPriority="115"/>
+    <w:lsdException w:name="List Table 5 Dark Accent 3" w:uiPriority="128"/>
+    <w:lsdException w:name="List Table 6 Colorful Accent 3" w:uiPriority="129"/>
+    <w:lsdException w:name="List Table 7 Colorful Accent 3" w:uiPriority="130"/>
+    <w:lsdException w:name="List Table 1 Light Accent 4" w:uiPriority="112"/>
+    <w:lsdException w:name="List Table 2 Accent 4" w:uiPriority="113"/>
+    <w:lsdException w:name="List Table 3 Accent 4" w:uiPriority="114"/>
+    <w:lsdException w:name="List Table 4 Accent 4" w:uiPriority="115"/>
+    <w:lsdException w:name="List Table 5 Dark Accent 4" w:uiPriority="128"/>
+    <w:lsdException w:name="List Table 6 Colorful Accent 4" w:uiPriority="129"/>
+    <w:lsdException w:name="List Table 7 Colorful Accent 4" w:uiPriority="130"/>
+    <w:lsdException w:name="List Table 1 Light Accent 5" w:uiPriority="112"/>
+    <w:lsdException w:name="List Table 2 Accent 5" w:uiPriority="113"/>
+    <w:lsdException w:name="List Table 3 Accent 5" w:uiPriority="114"/>
+    <w:lsdException w:name="List Table 4 Accent 5" w:uiPriority="115"/>
+    <w:lsdException w:name="List Table 5 Dark Accent 5" w:uiPriority="128"/>
+    <w:lsdException w:name="List Table 6 Colorful Accent 5" w:uiPriority="129"/>
+    <w:lsdException w:name="List Table 7 Colorful Accent 5" w:uiPriority="130"/>
+    <w:lsdException w:name="List Table 1 Light Accent 6" w:uiPriority="112"/>
+    <w:lsdException w:name="List Table 2 Accent 6" w:uiPriority="113"/>
+    <w:lsdException w:name="List Table 3 Accent 6" w:uiPriority="114"/>
+    <w:lsdException w:name="List Table 4 Accent 6" w:uiPriority="115"/>
+    <w:lsdException w:name="List Table 5 Dark Accent 6" w:uiPriority="128"/>
+    <w:lsdException w:name="List Table 6 Colorful Accent 6" w:uiPriority="129"/>
+    <w:lsdException w:name="List Table 7 Colorful Accent 6" w:uiPriority="130"/>
     <w:lsdException w:name="Mention" w:semiHidden="1" w:unhideWhenUsed="1"/>
     <w:lsdException w:name="Smart Hyperlink" w:semiHidden="1" w:unhideWhenUsed="1"/>
     <w:lsdException w:name="Hashtag" w:semiHidden="1" w:unhideWhenUsed="1"/>
@@ -1601,12 +1488,11 @@
   <w:style w:type="paragraph" w:default="1" w:styleId="a">
     <w:name w:val="Normal"/>
     <w:qFormat/>
-    <w:rsid w:val="001A1EBA"/>
     <w:pPr>
-      <w:widowControl w:val="0"/>
-      <w:wordWrap w:val="0"/>
-      <w:autoSpaceDE w:val="0"/>
-      <w:autoSpaceDN w:val="0"/>
+      <w:autoSpaceDE w:val="off"/>
+      <w:autoSpaceDN w:val="off"/>
+      <w:widowControl w:val="off"/>
+      <w:wordWrap w:val="off"/>
     </w:pPr>
   </w:style>
   <w:style w:type="character" w:default="1" w:styleId="a0">
@@ -1638,9 +1524,8 @@
   </w:style>
   <w:style w:type="table" w:styleId="a3">
     <w:name w:val="Table Grid"/>
+    <w:uiPriority w:val="39"/>
     <w:basedOn w:val="a1"/>
-    <w:uiPriority w:val="39"/>
-    <w:rsid w:val="00781775"/>
     <w:pPr>
       <w:spacing w:after="0" w:line="240" w:lineRule="auto"/>
     </w:pPr>
@@ -1658,32 +1543,30 @@
   <w:style w:type="paragraph" w:customStyle="1" w:styleId="col-sm-6">
     <w:name w:val="col-sm-6"/>
     <w:basedOn w:val="a"/>
-    <w:rsid w:val="00781775"/>
     <w:pPr>
+      <w:autoSpaceDE/>
+      <w:autoSpaceDN/>
       <w:widowControl/>
       <w:wordWrap/>
-      <w:autoSpaceDE/>
-      <w:autoSpaceDN/>
-      <w:spacing w:before="100" w:beforeAutospacing="1" w:after="100" w:afterAutospacing="1" w:line="240" w:lineRule="auto"/>
       <w:jc w:val="left"/>
+      <w:spacing w:after="100" w:afterAutospacing="1" w:before="100" w:beforeAutospacing="1" w:line="240" w:lineRule="auto"/>
     </w:pPr>
     <w:rPr>
       <w:rFonts w:ascii="굴림" w:eastAsia="굴림" w:hAnsi="굴림" w:cs="굴림"/>
-      <w:kern w:val="0"/>
       <w:sz w:val="24"/>
       <w:szCs w:val="24"/>
+      <w:kern w:val="0"/>
     </w:rPr>
   </w:style>
   <w:style w:type="character" w:styleId="a4">
     <w:name w:val="Hyperlink"/>
+    <w:uiPriority w:val="99"/>
     <w:basedOn w:val="a0"/>
-    <w:uiPriority w:val="99"/>
     <w:semiHidden/>
     <w:unhideWhenUsed/>
-    <w:rsid w:val="00781775"/>
     <w:rPr>
       <w:color w:val="0000FF"/>
-      <w:u w:val="single"/>
+      <w:u w:val="single" w:color="auto"/>
     </w:rPr>
   </w:style>
 </w:styles>
@@ -1694,10 +1577,10 @@
   <a:themeElements>
     <a:clrScheme name="Office">
       <a:dk1>
-        <a:sysClr val="windowText" lastClr="000000"/>
+        <a:sysClr lastClr="000000" val="windowText"/>
       </a:dk1>
       <a:lt1>
-        <a:sysClr val="window" lastClr="FFFFFF"/>
+        <a:sysClr lastClr="FFFFFF" val="window"/>
       </a:lt1>
       <a:dk2>
         <a:srgbClr val="44546A"/>
@@ -1732,7 +1615,7 @@
     </a:clrScheme>
     <a:fontScheme name="Office">
       <a:majorFont>
-        <a:latin typeface="맑은 고딕" panose="020F0302020204030204"/>
+        <a:latin typeface="맑은 고딕"/>
         <a:ea typeface=""/>
         <a:cs typeface=""/>
         <a:font script="Jpan" typeface="游ゴシック Light"/>
@@ -1765,26 +1648,9 @@
         <a:font script="Viet" typeface="Times New Roman"/>
         <a:font script="Uigh" typeface="Microsoft Uighur"/>
         <a:font script="Geor" typeface="Sylfaen"/>
-        <a:font script="Armn" typeface="Arial"/>
-        <a:font script="Bugi" typeface="Leelawadee UI"/>
-        <a:font script="Bopo" typeface="Microsoft JhengHei"/>
-        <a:font script="Java" typeface="Javanese Text"/>
-        <a:font script="Lisu" typeface="Segoe UI"/>
-        <a:font script="Mymr" typeface="Myanmar Text"/>
-        <a:font script="Nkoo" typeface="Ebrima"/>
-        <a:font script="Olck" typeface="Nirmala UI"/>
-        <a:font script="Osma" typeface="Ebrima"/>
-        <a:font script="Phag" typeface="Phagspa"/>
-        <a:font script="Syrn" typeface="Estrangelo Edessa"/>
-        <a:font script="Syrj" typeface="Estrangelo Edessa"/>
-        <a:font script="Syre" typeface="Estrangelo Edessa"/>
-        <a:font script="Sora" typeface="Nirmala UI"/>
-        <a:font script="Tale" typeface="Microsoft Tai Le"/>
-        <a:font script="Talu" typeface="Microsoft New Tai Lue"/>
-        <a:font script="Tfng" typeface="Ebrima"/>
       </a:majorFont>
       <a:minorFont>
-        <a:latin typeface="맑은 고딕" panose="020F0502020204030204"/>
+        <a:latin typeface="맑은 고딕"/>
         <a:ea typeface=""/>
         <a:cs typeface=""/>
         <a:font script="Jpan" typeface="游明朝"/>
@@ -1817,23 +1683,6 @@
         <a:font script="Viet" typeface="Arial"/>
         <a:font script="Uigh" typeface="Microsoft Uighur"/>
         <a:font script="Geor" typeface="Sylfaen"/>
-        <a:font script="Armn" typeface="Arial"/>
-        <a:font script="Bugi" typeface="Leelawadee UI"/>
-        <a:font script="Bopo" typeface="Microsoft JhengHei"/>
-        <a:font script="Java" typeface="Javanese Text"/>
-        <a:font script="Lisu" typeface="Segoe UI"/>
-        <a:font script="Mymr" typeface="Myanmar Text"/>
-        <a:font script="Nkoo" typeface="Ebrima"/>
-        <a:font script="Olck" typeface="Nirmala UI"/>
-        <a:font script="Osma" typeface="Ebrima"/>
-        <a:font script="Phag" typeface="Phagspa"/>
-        <a:font script="Syrn" typeface="Estrangelo Edessa"/>
-        <a:font script="Syrj" typeface="Estrangelo Edessa"/>
-        <a:font script="Syre" typeface="Estrangelo Edessa"/>
-        <a:font script="Sora" typeface="Nirmala UI"/>
-        <a:font script="Tale" typeface="Microsoft Tai Le"/>
-        <a:font script="Talu" typeface="Microsoft New Tai Lue"/>
-        <a:font script="Tfng" typeface="Ebrima"/>
       </a:minorFont>
     </a:fontScheme>
     <a:fmtScheme name="Office">
@@ -1845,141 +1694,162 @@
           <a:gsLst>
             <a:gs pos="0">
               <a:schemeClr val="phClr">
-                <a:lumMod val="110000"/>
-                <a:satMod val="105000"/>
-                <a:tint val="67000"/>
+                <a:tint val="50000"/>
+                <a:satMod val="300000"/>
               </a:schemeClr>
             </a:gs>
-            <a:gs pos="50000">
+            <a:gs pos="35000">
               <a:schemeClr val="phClr">
-                <a:lumMod val="105000"/>
-                <a:satMod val="103000"/>
-                <a:tint val="73000"/>
+                <a:tint val="37000"/>
+                <a:satMod val="300000"/>
               </a:schemeClr>
             </a:gs>
             <a:gs pos="100000">
               <a:schemeClr val="phClr">
-                <a:lumMod val="105000"/>
-                <a:satMod val="109000"/>
-                <a:tint val="81000"/>
+                <a:tint val="15000"/>
+                <a:satMod val="350000"/>
               </a:schemeClr>
             </a:gs>
           </a:gsLst>
-          <a:lin ang="5400000" scaled="0"/>
+          <a:lin ang="16200000" scaled="1"/>
         </a:gradFill>
         <a:gradFill rotWithShape="1">
           <a:gsLst>
             <a:gs pos="0">
               <a:schemeClr val="phClr">
-                <a:satMod val="103000"/>
-                <a:lumMod val="102000"/>
-                <a:tint val="94000"/>
+                <a:shade val="51000"/>
+                <a:satMod val="130000"/>
               </a:schemeClr>
             </a:gs>
-            <a:gs pos="50000">
+            <a:gs pos="80000">
               <a:schemeClr val="phClr">
-                <a:satMod val="110000"/>
-                <a:lumMod val="100000"/>
-                <a:shade val="100000"/>
+                <a:shade val="93000"/>
+                <a:satMod val="130000"/>
               </a:schemeClr>
             </a:gs>
             <a:gs pos="100000">
               <a:schemeClr val="phClr">
-                <a:lumMod val="99000"/>
-                <a:satMod val="120000"/>
-                <a:shade val="78000"/>
+                <a:shade val="94000"/>
+                <a:satMod val="135000"/>
               </a:schemeClr>
             </a:gs>
           </a:gsLst>
-          <a:lin ang="5400000" scaled="0"/>
+          <a:lin ang="16200000" scaled="0"/>
         </a:gradFill>
       </a:fillStyleLst>
       <a:lnStyleLst>
-        <a:ln w="6350" cap="flat" cmpd="sng" algn="ctr">
+        <a:ln w="6350">
           <a:solidFill>
             <a:schemeClr val="phClr"/>
           </a:solidFill>
-          <a:prstDash val="solid"/>
           <a:miter lim="800000"/>
         </a:ln>
-        <a:ln w="12700" cap="flat" cmpd="sng" algn="ctr">
+        <a:ln w="12700">
           <a:solidFill>
             <a:schemeClr val="phClr"/>
           </a:solidFill>
-          <a:prstDash val="solid"/>
           <a:miter lim="800000"/>
         </a:ln>
-        <a:ln w="19050" cap="flat" cmpd="sng" algn="ctr">
+        <a:ln w="19050">
           <a:solidFill>
             <a:schemeClr val="phClr"/>
           </a:solidFill>
-          <a:prstDash val="solid"/>
           <a:miter lim="800000"/>
         </a:ln>
       </a:lnStyleLst>
       <a:effectStyleLst>
         <a:effectStyle>
-          <a:effectLst/>
-        </a:effectStyle>
-        <a:effectStyle>
-          <a:effectLst/>
+          <a:effectLst>
+            <a:outerShdw blurRad="40000" dist="20000" dir="5400000" rotWithShape="0">
+              <a:srgbClr val="000000">
+                <a:alpha val="38000"/>
+              </a:srgbClr>
+            </a:outerShdw>
+          </a:effectLst>
         </a:effectStyle>
         <a:effectStyle>
           <a:effectLst>
-            <a:outerShdw blurRad="57150" dist="19050" dir="5400000" algn="ctr" rotWithShape="0">
+            <a:outerShdw blurRad="40000" dist="23000" dir="5400000" rotWithShape="0">
               <a:srgbClr val="000000">
-                <a:alpha val="63000"/>
+                <a:alpha val="35000"/>
               </a:srgbClr>
             </a:outerShdw>
           </a:effectLst>
+        </a:effectStyle>
+        <a:effectStyle>
+          <a:effectLst>
+            <a:outerShdw blurRad="40000" dist="23000" dir="5400000" rotWithShape="0">
+              <a:srgbClr val="000000">
+                <a:alpha val="35000"/>
+              </a:srgbClr>
+            </a:outerShdw>
+          </a:effectLst>
+          <a:scene3d>
+            <a:camera prst="orthographicFront">
+              <a:rot lat="0" lon="0" rev="0"/>
+            </a:camera>
+            <a:lightRig rig="threePt" dir="t">
+              <a:rot lat="0" lon="0" rev="1200000"/>
+            </a:lightRig>
+          </a:scene3d>
+          <a:sp3d>
+            <a:bevelT w="63500" h="25400"/>
+          </a:sp3d>
         </a:effectStyle>
       </a:effectStyleLst>
       <a:bgFillStyleLst>
         <a:solidFill>
           <a:schemeClr val="phClr"/>
         </a:solidFill>
-        <a:solidFill>
-          <a:schemeClr val="phClr">
-            <a:tint val="95000"/>
-            <a:satMod val="170000"/>
-          </a:schemeClr>
-        </a:solidFill>
         <a:gradFill rotWithShape="1">
           <a:gsLst>
             <a:gs pos="0">
               <a:schemeClr val="phClr">
-                <a:tint val="93000"/>
-                <a:satMod val="150000"/>
-                <a:shade val="98000"/>
-                <a:lumMod val="102000"/>
+                <a:tint val="40000"/>
+                <a:satMod val="350000"/>
               </a:schemeClr>
             </a:gs>
-            <a:gs pos="50000">
+            <a:gs pos="40000">
               <a:schemeClr val="phClr">
-                <a:tint val="98000"/>
-                <a:satMod val="130000"/>
-                <a:shade val="90000"/>
-                <a:lumMod val="103000"/>
+                <a:tint val="45000"/>
+                <a:shade val="99000"/>
+                <a:satMod val="350000"/>
               </a:schemeClr>
             </a:gs>
             <a:gs pos="100000">
               <a:schemeClr val="phClr">
-                <a:shade val="63000"/>
-                <a:satMod val="120000"/>
+                <a:shade val="20000"/>
+                <a:satMod val="255000"/>
               </a:schemeClr>
             </a:gs>
           </a:gsLst>
-          <a:lin ang="5400000" scaled="0"/>
+          <a:path path="circle">
+            <a:fillToRect l="50000" t="-80000" r="50000" b="180000"/>
+          </a:path>
+        </a:gradFill>
+        <a:gradFill rotWithShape="1">
+          <a:gsLst>
+            <a:gs pos="0">
+              <a:schemeClr val="phClr">
+                <a:tint val="80000"/>
+                <a:satMod val="300000"/>
+              </a:schemeClr>
+            </a:gs>
+            <a:gs pos="100000">
+              <a:schemeClr val="phClr">
+                <a:shade val="30000"/>
+                <a:satMod val="200000"/>
+              </a:schemeClr>
+            </a:gs>
+          </a:gsLst>
+          <a:path path="circle">
+            <a:fillToRect l="50000" t="50000" r="50000" b="50000"/>
+          </a:path>
         </a:gradFill>
       </a:bgFillStyleLst>
     </a:fmtScheme>
   </a:themeElements>
   <a:objectDefaults/>
   <a:extraClrSchemeLst/>
-  <a:extLst>
-    <a:ext uri="{05A4C25C-085E-4340-85A3-A5531E510DB2}">
-      <thm15:themeFamily xmlns:thm15="http://schemas.microsoft.com/office/thememl/2012/main" name="Office Theme" id="{62F939B6-93AF-4DB8-9C6B-D6C7DFDC589F}" vid="{4A3C46E8-61CC-4603-A589-7422A47A8E4A}"/>
-    </a:ext>
-  </a:extLst>
 </a:theme>
 </file>
</xml_diff>

<commit_message>
Add : agreement 동빈 & 민규
</commit_message>
<xml_diff>
--- a/PSM_Agreement.docx
+++ b/PSM_Agreement.docx
@@ -1,6 +1,6 @@
 
 <file path=word/document.xml><?xml version="1.0" encoding="utf-8"?>
-<w:document xmlns:wpc="http://schemas.microsoft.com/office/word/2010/wordprocessingCanvas" xmlns:cx="http://schemas.microsoft.com/office/drawing/2014/chartex" xmlns:cx1="http://schemas.microsoft.com/office/drawing/2015/9/8/chartex" xmlns:cx2="http://schemas.microsoft.com/office/drawing/2015/10/21/chartex" xmlns:cx3="http://schemas.microsoft.com/office/drawing/2016/5/9/chartex" xmlns:cx4="http://schemas.microsoft.com/office/drawing/2016/5/10/chartex" xmlns:cx5="http://schemas.microsoft.com/office/drawing/2016/5/11/chartex" xmlns:cx6="http://schemas.microsoft.com/office/drawing/2016/5/12/chartex" xmlns:cx7="http://schemas.microsoft.com/office/drawing/2016/5/13/chartex" xmlns:cx8="http://schemas.microsoft.com/office/drawing/2016/5/14/chartex" xmlns:mc="http://schemas.openxmlformats.org/markup-compatibility/2006" xmlns:aink="http://schemas.microsoft.com/office/drawing/2016/ink" xmlns:am3d="http://schemas.microsoft.com/office/drawing/2017/model3d" xmlns:o="urn:schemas-microsoft-com:office:office" xmlns:oel="http://schemas.microsoft.com/office/2019/extlst" xmlns:r="http://schemas.openxmlformats.org/officeDocument/2006/relationships" xmlns:m="http://schemas.openxmlformats.org/officeDocument/2006/math" xmlns:v="urn:schemas-microsoft-com:vml" xmlns:wp14="http://schemas.microsoft.com/office/word/2010/wordprocessingDrawing" xmlns:wp="http://schemas.openxmlformats.org/drawingml/2006/wordprocessingDrawing" xmlns:w10="urn:schemas-microsoft-com:office:word" xmlns:w="http://schemas.openxmlformats.org/wordprocessingml/2006/main" xmlns:w14="http://schemas.microsoft.com/office/word/2010/wordml" xmlns:w15="http://schemas.microsoft.com/office/word/2012/wordml" xmlns:w16cex="http://schemas.microsoft.com/office/word/2018/wordml/cex" xmlns:w16cid="http://schemas.microsoft.com/office/word/2016/wordml/cid" xmlns:w16="http://schemas.microsoft.com/office/word/2018/wordml" xmlns:w16sdtdh="http://schemas.microsoft.com/office/word/2020/wordml/sdtdatahash" xmlns:w16se="http://schemas.microsoft.com/office/word/2015/wordml/symex" xmlns:wpg="http://schemas.microsoft.com/office/word/2010/wordprocessingGroup" xmlns:wpi="http://schemas.microsoft.com/office/word/2010/wordprocessingInk" xmlns:wne="http://schemas.microsoft.com/office/word/2006/wordml" xmlns:wps="http://schemas.microsoft.com/office/word/2010/wordprocessingShape" mc:Ignorable="w14 w15 w16se w16cid w16 w16cex w16sdtdh wp14">
+<w:document xmlns:wpc="http://schemas.microsoft.com/office/word/2010/wordprocessingCanvas" xmlns:mc="http://schemas.openxmlformats.org/markup-compatibility/2006" xmlns:o="urn:schemas-microsoft-com:office:office" xmlns:r="http://schemas.openxmlformats.org/officeDocument/2006/relationships" xmlns:m="http://schemas.openxmlformats.org/officeDocument/2006/math" xmlns:v="urn:schemas-microsoft-com:vml" xmlns:wp14="http://schemas.microsoft.com/office/word/2010/wordprocessingDrawing" xmlns:wp="http://schemas.openxmlformats.org/drawingml/2006/wordprocessingDrawing" xmlns:w10="urn:schemas-microsoft-com:office:word" xmlns:w="http://schemas.openxmlformats.org/wordprocessingml/2006/main" xmlns:w14="http://schemas.microsoft.com/office/word/2010/wordml" xmlns:w15="http://schemas.microsoft.com/office/word/2012/wordml" xmlns:wpg="http://schemas.microsoft.com/office/word/2010/wordprocessingGroup" xmlns:wpi="http://schemas.microsoft.com/office/word/2010/wordprocessingInk" xmlns:wne="http://schemas.microsoft.com/office/word/2006/wordml" xmlns:wps="http://schemas.microsoft.com/office/word/2010/wordprocessingShape">
   <w:body>
     <w:p>
       <w:pPr>
@@ -136,14 +136,12 @@
               </w:rPr>
               <w:t xml:space="preserve">Lee </w:t>
             </w:r>
-            <w:proofErr w:type="spellStart"/>
             <w:r>
               <w:rPr>
                 <w:szCs w:val="20"/>
               </w:rPr>
               <w:t>SeungHwan</w:t>
             </w:r>
-            <w:proofErr w:type="spellEnd"/>
           </w:p>
         </w:tc>
         <w:tc>
@@ -211,7 +209,6 @@
               </w:rPr>
               <w:t xml:space="preserve">Kim </w:t>
             </w:r>
-            <w:proofErr w:type="spellStart"/>
             <w:r>
               <w:rPr>
                 <w:rFonts w:hint="eastAsia"/>
@@ -219,7 +216,6 @@
               </w:rPr>
               <w:t>DongBin</w:t>
             </w:r>
-            <w:proofErr w:type="spellEnd"/>
           </w:p>
         </w:tc>
         <w:tc>
@@ -228,10 +224,10 @@
           </w:tcPr>
           <w:p>
             <w:pPr>
+              <w:autoSpaceDE/>
+              <w:autoSpaceDN/>
               <w:widowControl/>
               <w:wordWrap/>
-              <w:autoSpaceDE/>
-              <w:autoSpaceDN/>
               <w:jc w:val="center"/>
               <w:rPr>
                 <w:rFonts w:ascii="Calibri" w:eastAsia="맑은 고딕" w:hAnsi="Calibri" w:cs="Calibri"/>
@@ -299,7 +295,6 @@
               </w:rPr>
               <w:t xml:space="preserve">Lee </w:t>
             </w:r>
-            <w:proofErr w:type="spellStart"/>
             <w:r>
               <w:rPr>
                 <w:rFonts w:hint="eastAsia"/>
@@ -307,7 +302,6 @@
               </w:rPr>
               <w:t>Jeonghyo</w:t>
             </w:r>
-            <w:proofErr w:type="spellEnd"/>
           </w:p>
         </w:tc>
         <w:tc>
@@ -316,10 +310,10 @@
           </w:tcPr>
           <w:p>
             <w:pPr>
+              <w:jc w:val="center"/>
               <w:tabs>
                 <w:tab w:val="left" w:pos="890"/>
               </w:tabs>
-              <w:jc w:val="center"/>
             </w:pPr>
             <w:r>
               <w:t>202334326</w:t>
@@ -371,7 +365,6 @@
                 <w:szCs w:val="20"/>
               </w:rPr>
             </w:pPr>
-            <w:proofErr w:type="spellStart"/>
             <w:r>
               <w:rPr>
                 <w:rFonts w:hint="eastAsia"/>
@@ -379,7 +372,6 @@
               </w:rPr>
               <w:t>cheon</w:t>
             </w:r>
-            <w:proofErr w:type="spellEnd"/>
             <w:r>
               <w:rPr>
                 <w:rFonts w:hint="eastAsia"/>
@@ -387,7 +379,6 @@
               </w:rPr>
               <w:t xml:space="preserve"> </w:t>
             </w:r>
-            <w:proofErr w:type="spellStart"/>
             <w:r>
               <w:rPr>
                 <w:rFonts w:hint="eastAsia"/>
@@ -395,7 +386,6 @@
               </w:rPr>
               <w:t>minkyu</w:t>
             </w:r>
-            <w:proofErr w:type="spellEnd"/>
           </w:p>
         </w:tc>
         <w:tc>
@@ -404,98 +394,96 @@
           </w:tcPr>
           <w:p>
             <w:pPr>
+              <w:autoSpaceDE/>
+              <w:autoSpaceDN/>
               <w:widowControl/>
               <w:wordWrap/>
+              <w:jc w:val="center"/>
+              <w:rPr>
+                <w:rFonts w:ascii="Calibri" w:eastAsia="맑은 고딕" w:hAnsi="Calibri" w:cs="Calibri"/>
+                <w:sz w:val="22"/>
+              </w:rPr>
+            </w:pPr>
+            <w:r>
+              <w:rPr>
+                <w:rFonts w:ascii="Calibri" w:eastAsia="맑은 고딕" w:hAnsi="Calibri" w:cs="Calibri"/>
+                <w:sz w:val="22"/>
+              </w:rPr>
+              <w:t>202334341</w:t>
+            </w:r>
+          </w:p>
+        </w:tc>
+        <w:tc>
+          <w:tcPr>
+            <w:tcW w:w="2551" w:type="dxa"/>
+          </w:tcPr>
+          <w:p>
+            <w:pPr>
+              <w:jc w:val="center"/>
+            </w:pPr>
+            <w:r>
+              <w:rPr>
+                <w:rFonts w:hint="eastAsia"/>
+              </w:rPr>
+              <w:t>O</w:t>
+            </w:r>
+          </w:p>
+        </w:tc>
+      </w:tr>
+      <w:tr>
+        <w:tc>
+          <w:tcPr>
+            <w:tcW w:w="980" w:type="dxa"/>
+          </w:tcPr>
+          <w:p>
+            <w:pPr>
+              <w:jc w:val="center"/>
+            </w:pPr>
+            <w:r>
+              <w:rPr>
+                <w:rFonts w:hint="eastAsia"/>
+              </w:rPr>
+              <w:t>5</w:t>
+            </w:r>
+          </w:p>
+        </w:tc>
+        <w:tc>
+          <w:tcPr>
+            <w:tcW w:w="2984" w:type="dxa"/>
+          </w:tcPr>
+          <w:p>
+            <w:pPr>
+              <w:jc w:val="center"/>
+              <w:rPr>
+                <w:szCs w:val="20"/>
+              </w:rPr>
+            </w:pPr>
+            <w:r>
+              <w:rPr>
+                <w:rFonts w:hint="eastAsia"/>
+                <w:szCs w:val="20"/>
+              </w:rPr>
+              <w:t xml:space="preserve">Hong </w:t>
+            </w:r>
+            <w:r>
+              <w:rPr>
+                <w:rFonts w:hint="eastAsia"/>
+                <w:szCs w:val="20"/>
+              </w:rPr>
+              <w:t>daewoong</w:t>
+            </w:r>
+          </w:p>
+        </w:tc>
+        <w:tc>
+          <w:tcPr>
+            <w:tcW w:w="2552" w:type="dxa"/>
+          </w:tcPr>
+          <w:p>
+            <w:pPr>
               <w:autoSpaceDE/>
               <w:autoSpaceDN/>
-              <w:jc w:val="center"/>
-              <w:rPr>
-                <w:rFonts w:ascii="Calibri" w:eastAsia="맑은 고딕" w:hAnsi="Calibri" w:cs="Calibri"/>
-                <w:sz w:val="22"/>
-              </w:rPr>
-            </w:pPr>
-            <w:r>
-              <w:rPr>
-                <w:rFonts w:ascii="Calibri" w:eastAsia="맑은 고딕" w:hAnsi="Calibri" w:cs="Calibri"/>
-                <w:sz w:val="22"/>
-              </w:rPr>
-              <w:t>202334341</w:t>
-            </w:r>
-          </w:p>
-        </w:tc>
-        <w:tc>
-          <w:tcPr>
-            <w:tcW w:w="2551" w:type="dxa"/>
-          </w:tcPr>
-          <w:p>
-            <w:pPr>
-              <w:jc w:val="center"/>
-            </w:pPr>
-            <w:r>
-              <w:rPr>
-                <w:rFonts w:hint="eastAsia"/>
-              </w:rPr>
-              <w:t>O</w:t>
-            </w:r>
-          </w:p>
-        </w:tc>
-      </w:tr>
-      <w:tr>
-        <w:tc>
-          <w:tcPr>
-            <w:tcW w:w="980" w:type="dxa"/>
-          </w:tcPr>
-          <w:p>
-            <w:pPr>
-              <w:jc w:val="center"/>
-            </w:pPr>
-            <w:r>
-              <w:rPr>
-                <w:rFonts w:hint="eastAsia"/>
-              </w:rPr>
-              <w:t>5</w:t>
-            </w:r>
-          </w:p>
-        </w:tc>
-        <w:tc>
-          <w:tcPr>
-            <w:tcW w:w="2984" w:type="dxa"/>
-          </w:tcPr>
-          <w:p>
-            <w:pPr>
-              <w:jc w:val="center"/>
-              <w:rPr>
-                <w:szCs w:val="20"/>
-              </w:rPr>
-            </w:pPr>
-            <w:r>
-              <w:rPr>
-                <w:rFonts w:hint="eastAsia"/>
-                <w:szCs w:val="20"/>
-              </w:rPr>
-              <w:t xml:space="preserve">Hong </w:t>
-            </w:r>
-            <w:proofErr w:type="spellStart"/>
-            <w:r>
-              <w:rPr>
-                <w:rFonts w:hint="eastAsia"/>
-                <w:szCs w:val="20"/>
-              </w:rPr>
-              <w:t>daewoong</w:t>
-            </w:r>
-            <w:proofErr w:type="spellEnd"/>
-          </w:p>
-        </w:tc>
-        <w:tc>
-          <w:tcPr>
-            <w:tcW w:w="2552" w:type="dxa"/>
-          </w:tcPr>
-          <w:p>
-            <w:pPr>
               <w:widowControl/>
               <w:wordWrap/>
-              <w:autoSpaceDE/>
-              <w:autoSpaceDN/>
               <w:jc w:val="center"/>
               <w:rPr>
                 <w:rFonts w:ascii="Calibri" w:eastAsia="맑은 고딕" w:hAnsi="Calibri" w:cs="Calibri"/>
@@ -578,7 +566,7 @@
       </w:tblGrid>
       <w:tr>
         <w:trPr>
-          <w:trHeight w:val="327"/>
+          <w:trHeight w:val="327" w:hRule="atLeast"/>
         </w:trPr>
         <w:tc>
           <w:tcPr>
@@ -674,7 +662,7 @@
       </w:tr>
       <w:tr>
         <w:trPr>
-          <w:trHeight w:val="1134"/>
+          <w:trHeight w:val="1134" w:hRule="atLeast"/>
         </w:trPr>
         <w:tc>
           <w:tcPr>
@@ -715,14 +703,12 @@
               </w:rPr>
               <w:t xml:space="preserve">Lee </w:t>
             </w:r>
-            <w:proofErr w:type="spellStart"/>
             <w:r>
               <w:rPr>
                 <w:szCs w:val="20"/>
               </w:rPr>
               <w:t>SeungHwan</w:t>
             </w:r>
-            <w:proofErr w:type="spellEnd"/>
           </w:p>
         </w:tc>
         <w:tc>
@@ -753,22 +739,31 @@
             </w:pPr>
             <w:r>
               <w:drawing>
-                <wp:inline distT="0" distB="0" distL="0" distR="0" wp14:anchorId="65DA8EAC" wp14:editId="0CA05559">
+                <wp:inline distT="0" distB="0" distL="0" distR="0">
                   <wp:extent cx="1714649" cy="685859"/>
                   <wp:effectExtent l="0" t="0" r="0" b="0"/>
-                  <wp:docPr id="1797876340" name="그림 1"/>
+                  <wp:docPr id="1025" name="shape1025" hidden="0"/>
                   <wp:cNvGraphicFramePr>
-                    <a:graphicFrameLocks xmlns:a="http://schemas.openxmlformats.org/drawingml/2006/main" noChangeAspect="1"/>
+                    <a:graphicFrameLocks xmlns:a="http://schemas.openxmlformats.org/drawingml/2006/main"/>
                   </wp:cNvGraphicFramePr>
                   <a:graphic xmlns:a="http://schemas.openxmlformats.org/drawingml/2006/main">
                     <a:graphicData uri="http://schemas.openxmlformats.org/drawingml/2006/picture">
                       <pic:pic xmlns:pic="http://schemas.openxmlformats.org/drawingml/2006/picture">
                         <pic:nvPicPr>
-                          <pic:cNvPr id="1797876340" name=""/>
-                          <pic:cNvPicPr/>
+                          <pic:cNvPr id="0" name="이미지"/>
+                          <pic:cNvPicPr preferRelativeResize="1">
+                            <a:picLocks/>
+                          </pic:cNvPicPr>
                         </pic:nvPicPr>
                         <pic:blipFill>
-                          <a:blip r:embed="rId5"/>
+                          <a:blip r:embed="rId1">
+                            <a:extLst>
+                              <a:ext uri="{28A0092B-C50C-407E-A947-70E740481C1C}">
+                                <a14:useLocalDpi xmlns:a14="http://schemas.microsoft.com/office/drawing/2010/main" val="0"/>
+                              </a:ext>
+                            </a:extLst>
+                          </a:blip>
+                          <a:srcRect/>
                           <a:stretch>
                             <a:fillRect/>
                           </a:stretch>
@@ -778,9 +773,7 @@
                             <a:off x="0" y="0"/>
                             <a:ext cx="1714649" cy="685859"/>
                           </a:xfrm>
-                          <a:prstGeom prst="rect">
-                            <a:avLst/>
-                          </a:prstGeom>
+                          <a:prstGeom prst="rect"/>
                         </pic:spPr>
                       </pic:pic>
                     </a:graphicData>
@@ -793,7 +786,7 @@
       </w:tr>
       <w:tr>
         <w:trPr>
-          <w:trHeight w:val="1134"/>
+          <w:trHeight w:val="1134" w:hRule="atLeast"/>
         </w:trPr>
         <w:tc>
           <w:tcPr>
@@ -835,7 +828,6 @@
               </w:rPr>
               <w:t xml:space="preserve">Kim </w:t>
             </w:r>
-            <w:proofErr w:type="spellStart"/>
             <w:r>
               <w:rPr>
                 <w:rFonts w:hint="eastAsia"/>
@@ -843,7 +835,6 @@
               </w:rPr>
               <w:t>DongBin</w:t>
             </w:r>
-            <w:proofErr w:type="spellEnd"/>
           </w:p>
         </w:tc>
         <w:tc>
@@ -853,10 +844,10 @@
           </w:tcPr>
           <w:p>
             <w:pPr>
+              <w:autoSpaceDE/>
+              <w:autoSpaceDN/>
               <w:widowControl/>
               <w:wordWrap/>
-              <w:autoSpaceDE/>
-              <w:autoSpaceDN/>
               <w:jc w:val="center"/>
               <w:rPr>
                 <w:rFonts w:ascii="Calibri" w:eastAsia="맑은 고딕" w:hAnsi="Calibri" w:cs="Calibri"/>
@@ -881,105 +872,12 @@
             <w:pPr>
               <w:jc w:val="center"/>
             </w:pPr>
-          </w:p>
-        </w:tc>
-      </w:tr>
-      <w:tr>
-        <w:trPr>
-          <w:trHeight w:val="1134"/>
-        </w:trPr>
-        <w:tc>
-          <w:tcPr>
-            <w:tcW w:w="980" w:type="dxa"/>
-            <w:vAlign w:val="center"/>
-          </w:tcPr>
-          <w:p>
-            <w:pPr>
-              <w:jc w:val="center"/>
-              <w:rPr>
-                <w:szCs w:val="20"/>
-              </w:rPr>
-            </w:pPr>
-            <w:r>
-              <w:rPr>
-                <w:rFonts w:hint="eastAsia"/>
-                <w:szCs w:val="20"/>
-              </w:rPr>
-              <w:t>3</w:t>
-            </w:r>
-          </w:p>
-        </w:tc>
-        <w:tc>
-          <w:tcPr>
-            <w:tcW w:w="2276" w:type="dxa"/>
-            <w:vAlign w:val="center"/>
-          </w:tcPr>
-          <w:p>
-            <w:pPr>
-              <w:jc w:val="center"/>
-              <w:rPr>
-                <w:szCs w:val="20"/>
-              </w:rPr>
-            </w:pPr>
-            <w:r>
-              <w:rPr>
-                <w:rFonts w:hint="eastAsia"/>
-                <w:szCs w:val="20"/>
-              </w:rPr>
-              <w:t xml:space="preserve">Lee </w:t>
-            </w:r>
-            <w:proofErr w:type="spellStart"/>
-            <w:r>
-              <w:rPr>
-                <w:rFonts w:hint="eastAsia"/>
-                <w:szCs w:val="20"/>
-              </w:rPr>
-              <w:t>Jeonghyo</w:t>
-            </w:r>
-            <w:proofErr w:type="spellEnd"/>
-          </w:p>
-        </w:tc>
-        <w:tc>
-          <w:tcPr>
-            <w:tcW w:w="2551" w:type="dxa"/>
-            <w:vAlign w:val="center"/>
-          </w:tcPr>
-          <w:p>
-            <w:pPr>
-              <w:tabs>
-                <w:tab w:val="left" w:pos="890"/>
-              </w:tabs>
-              <w:jc w:val="center"/>
-              <w:rPr>
-                <w:szCs w:val="20"/>
-              </w:rPr>
-            </w:pPr>
-            <w:r>
-              <w:rPr>
-                <w:szCs w:val="20"/>
-              </w:rPr>
-              <w:t>202334326</w:t>
-            </w:r>
-          </w:p>
-        </w:tc>
-        <w:tc>
-          <w:tcPr>
-            <w:tcW w:w="3260" w:type="dxa"/>
-            <w:vAlign w:val="center"/>
-          </w:tcPr>
-          <w:p>
-            <w:pPr>
-              <w:jc w:val="center"/>
-            </w:pPr>
-            <w:r>
-              <w:rPr>
-                <w:noProof/>
-              </w:rPr>
+            <w:r>
               <w:drawing>
-                <wp:inline distT="0" distB="0" distL="0" distR="0" wp14:anchorId="15D39843" wp14:editId="1846BD07">
-                  <wp:extent cx="1257300" cy="698500"/>
+                <wp:inline distT="0" distB="0" distL="180" distR="180">
+                  <wp:extent cx="830439" cy="552326"/>
                   <wp:effectExtent l="0" t="0" r="0" b="0"/>
-                  <wp:docPr id="2066955049" name="그림 2" descr="폰트, 타이포그래피, 그래픽, 서예이(가) 표시된 사진&#10;&#10;자동 생성된 설명"/>
+                  <wp:docPr id="1028" name="shape1028" hidden="0"/>
                   <wp:cNvGraphicFramePr>
                     <a:graphicFrameLocks xmlns:a="http://schemas.openxmlformats.org/drawingml/2006/main" noChangeAspect="1"/>
                   </wp:cNvGraphicFramePr>
@@ -987,17 +885,155 @@
                     <a:graphicData uri="http://schemas.openxmlformats.org/drawingml/2006/picture">
                       <pic:pic xmlns:pic="http://schemas.openxmlformats.org/drawingml/2006/picture">
                         <pic:nvPicPr>
-                          <pic:cNvPr id="2066955049" name="그림 2" descr="폰트, 타이포그래피, 그래픽, 서예이(가) 표시된 사진&#10;&#10;자동 생성된 설명"/>
-                          <pic:cNvPicPr/>
+                          <pic:cNvPr id="0" name="이미지"/>
+                          <pic:cNvPicPr preferRelativeResize="1">
+                            <a:picLocks noChangeAspect="1"/>
+                          </pic:cNvPicPr>
                         </pic:nvPicPr>
                         <pic:blipFill>
-                          <a:blip r:embed="rId6">
+                          <a:blip r:embed="rId2">
                             <a:extLst>
                               <a:ext uri="{28A0092B-C50C-407E-A947-70E740481C1C}">
                                 <a14:useLocalDpi xmlns:a14="http://schemas.microsoft.com/office/drawing/2010/main" val="0"/>
                               </a:ext>
                             </a:extLst>
                           </a:blip>
+                          <a:srcRect l="67877" t="73102" r="20152" b="16281"/>
+                          <a:stretch>
+                            <a:fillRect/>
+                          </a:stretch>
+                        </pic:blipFill>
+                        <pic:spPr>
+                          <a:xfrm>
+                            <a:off x="0" y="0"/>
+                            <a:ext cx="830439" cy="552326"/>
+                          </a:xfrm>
+                          <a:prstGeom prst="rect"/>
+                        </pic:spPr>
+                      </pic:pic>
+                    </a:graphicData>
+                  </a:graphic>
+                </wp:inline>
+              </w:drawing>
+            </w:r>
+          </w:p>
+        </w:tc>
+      </w:tr>
+      <w:tr>
+        <w:trPr>
+          <w:trHeight w:val="1134" w:hRule="atLeast"/>
+        </w:trPr>
+        <w:tc>
+          <w:tcPr>
+            <w:tcW w:w="980" w:type="dxa"/>
+            <w:vAlign w:val="center"/>
+          </w:tcPr>
+          <w:p>
+            <w:pPr>
+              <w:jc w:val="center"/>
+              <w:rPr>
+                <w:szCs w:val="20"/>
+              </w:rPr>
+            </w:pPr>
+            <w:r>
+              <w:rPr>
+                <w:rFonts w:hint="eastAsia"/>
+                <w:szCs w:val="20"/>
+              </w:rPr>
+              <w:t>3</w:t>
+            </w:r>
+          </w:p>
+        </w:tc>
+        <w:tc>
+          <w:tcPr>
+            <w:tcW w:w="2276" w:type="dxa"/>
+            <w:vAlign w:val="center"/>
+          </w:tcPr>
+          <w:p>
+            <w:pPr>
+              <w:jc w:val="center"/>
+              <w:rPr>
+                <w:szCs w:val="20"/>
+              </w:rPr>
+            </w:pPr>
+            <w:r>
+              <w:rPr>
+                <w:rFonts w:hint="eastAsia"/>
+                <w:szCs w:val="20"/>
+              </w:rPr>
+              <w:t xml:space="preserve">Lee </w:t>
+            </w:r>
+            <w:r>
+              <w:rPr>
+                <w:rFonts w:hint="eastAsia"/>
+                <w:szCs w:val="20"/>
+              </w:rPr>
+              <w:t>Jeonghyo</w:t>
+            </w:r>
+          </w:p>
+        </w:tc>
+        <w:tc>
+          <w:tcPr>
+            <w:tcW w:w="2551" w:type="dxa"/>
+            <w:vAlign w:val="center"/>
+          </w:tcPr>
+          <w:p>
+            <w:pPr>
+              <w:jc w:val="center"/>
+              <w:tabs>
+                <w:tab w:val="left" w:pos="890"/>
+              </w:tabs>
+              <w:rPr>
+                <w:szCs w:val="20"/>
+              </w:rPr>
+            </w:pPr>
+            <w:r>
+              <w:rPr>
+                <w:szCs w:val="20"/>
+              </w:rPr>
+              <w:t>202334326</w:t>
+            </w:r>
+          </w:p>
+        </w:tc>
+        <w:tc>
+          <w:tcPr>
+            <w:tcW w:w="3260" w:type="dxa"/>
+            <w:vAlign w:val="center"/>
+          </w:tcPr>
+          <w:p>
+            <w:pPr>
+              <w:jc w:val="center"/>
+            </w:pPr>
+            <w:r>
+              <w:rPr>
+                <w:noProof/>
+              </w:rPr>
+              <w:drawing>
+                <wp:inline distT="0" distB="0" distL="0" distR="0">
+                  <wp:extent cx="1257300" cy="698500"/>
+                  <wp:effectExtent l="0" t="0" r="0" b="0"/>
+                  <wp:docPr id="1026" name="shape1026" hidden="0"/>
+                  <wp:cNvGraphicFramePr>
+                    <a:graphicFrameLocks xmlns:a="http://schemas.openxmlformats.org/drawingml/2006/main"/>
+                  </wp:cNvGraphicFramePr>
+                  <a:graphic xmlns:a="http://schemas.openxmlformats.org/drawingml/2006/main">
+                    <a:graphicData uri="http://schemas.openxmlformats.org/drawingml/2006/picture">
+                      <pic:pic xmlns:pic="http://schemas.openxmlformats.org/drawingml/2006/picture">
+                        <pic:nvPicPr>
+                          <pic:cNvPr id="0" name="이미지"/>
+                          <pic:cNvPicPr preferRelativeResize="1">
+                            <a:picLocks/>
+                          </pic:cNvPicPr>
+                        </pic:nvPicPr>
+                        <pic:blipFill>
+                          <a:blip r:embed="rId3">
+                            <a:extLst>
+                              <a:ext uri="{28A0092B-C50C-407E-A947-70E740481C1C}">
+                                <a14:useLocalDpi xmlns:a14="http://schemas.microsoft.com/office/drawing/2010/main" val="0"/>
+                              </a:ext>
+                            </a:extLst>
+                          </a:blip>
+                          <a:srcRect/>
                           <a:stretch>
                             <a:fillRect/>
                           </a:stretch>
@@ -1007,9 +1043,7 @@
                             <a:off x="0" y="0"/>
                             <a:ext cx="1257300" cy="698500"/>
                           </a:xfrm>
-                          <a:prstGeom prst="rect">
-                            <a:avLst/>
-                          </a:prstGeom>
+                          <a:prstGeom prst="rect"/>
                         </pic:spPr>
                       </pic:pic>
                     </a:graphicData>
@@ -1022,7 +1056,7 @@
       </w:tr>
       <w:tr>
         <w:trPr>
-          <w:trHeight w:val="1134"/>
+          <w:trHeight w:val="1134" w:hRule="atLeast"/>
         </w:trPr>
         <w:tc>
           <w:tcPr>
@@ -1057,7 +1091,6 @@
                 <w:szCs w:val="20"/>
               </w:rPr>
             </w:pPr>
-            <w:proofErr w:type="spellStart"/>
             <w:r>
               <w:rPr>
                 <w:rFonts w:hint="eastAsia"/>
@@ -1065,7 +1098,6 @@
               </w:rPr>
               <w:t>cheon</w:t>
             </w:r>
-            <w:proofErr w:type="spellEnd"/>
             <w:r>
               <w:rPr>
                 <w:rFonts w:hint="eastAsia"/>
@@ -1073,7 +1105,6 @@
               </w:rPr>
               <w:t xml:space="preserve"> </w:t>
             </w:r>
-            <w:proofErr w:type="spellStart"/>
             <w:r>
               <w:rPr>
                 <w:rFonts w:hint="eastAsia"/>
@@ -1081,7 +1112,6 @@
               </w:rPr>
               <w:t>minkyu</w:t>
             </w:r>
-            <w:proofErr w:type="spellEnd"/>
           </w:p>
         </w:tc>
         <w:tc>
@@ -1091,10 +1121,10 @@
           </w:tcPr>
           <w:p>
             <w:pPr>
+              <w:autoSpaceDE/>
+              <w:autoSpaceDN/>
               <w:widowControl/>
               <w:wordWrap/>
-              <w:autoSpaceDE/>
-              <w:autoSpaceDN/>
               <w:jc w:val="center"/>
               <w:rPr>
                 <w:rFonts w:ascii="Calibri" w:eastAsia="맑은 고딕" w:hAnsi="Calibri" w:cs="Calibri"/>
@@ -1119,108 +1149,12 @@
             <w:pPr>
               <w:jc w:val="center"/>
             </w:pPr>
-          </w:p>
-        </w:tc>
-      </w:tr>
-      <w:tr>
-        <w:trPr>
-          <w:trHeight w:val="1134"/>
-        </w:trPr>
-        <w:tc>
-          <w:tcPr>
-            <w:tcW w:w="980" w:type="dxa"/>
-            <w:vAlign w:val="center"/>
-          </w:tcPr>
-          <w:p>
-            <w:pPr>
-              <w:jc w:val="center"/>
-              <w:rPr>
-                <w:szCs w:val="20"/>
-              </w:rPr>
-            </w:pPr>
-            <w:r>
-              <w:rPr>
-                <w:rFonts w:hint="eastAsia"/>
-                <w:szCs w:val="20"/>
-              </w:rPr>
-              <w:t>5</w:t>
-            </w:r>
-          </w:p>
-        </w:tc>
-        <w:tc>
-          <w:tcPr>
-            <w:tcW w:w="2276" w:type="dxa"/>
-            <w:vAlign w:val="center"/>
-          </w:tcPr>
-          <w:p>
-            <w:pPr>
-              <w:jc w:val="center"/>
-              <w:rPr>
-                <w:szCs w:val="20"/>
-              </w:rPr>
-            </w:pPr>
-            <w:r>
-              <w:rPr>
-                <w:rFonts w:hint="eastAsia"/>
-                <w:szCs w:val="20"/>
-              </w:rPr>
-              <w:t xml:space="preserve">Hong </w:t>
-            </w:r>
-            <w:proofErr w:type="spellStart"/>
-            <w:r>
-              <w:rPr>
-                <w:rFonts w:hint="eastAsia"/>
-                <w:szCs w:val="20"/>
-              </w:rPr>
-              <w:t>daewoong</w:t>
-            </w:r>
-            <w:proofErr w:type="spellEnd"/>
-          </w:p>
-        </w:tc>
-        <w:tc>
-          <w:tcPr>
-            <w:tcW w:w="2551" w:type="dxa"/>
-            <w:vAlign w:val="center"/>
-          </w:tcPr>
-          <w:p>
-            <w:pPr>
-              <w:widowControl/>
-              <w:wordWrap/>
-              <w:autoSpaceDE/>
-              <w:autoSpaceDN/>
-              <w:jc w:val="center"/>
-              <w:rPr>
-                <w:rFonts w:ascii="Calibri" w:eastAsia="맑은 고딕" w:hAnsi="Calibri" w:cs="Calibri"/>
-                <w:szCs w:val="20"/>
-              </w:rPr>
-            </w:pPr>
-            <w:r>
-              <w:rPr>
-                <w:rFonts w:ascii="Calibri" w:eastAsia="맑은 고딕" w:hAnsi="Calibri" w:cs="Calibri"/>
-                <w:szCs w:val="20"/>
-              </w:rPr>
-              <w:t>202334354</w:t>
-            </w:r>
-          </w:p>
-        </w:tc>
-        <w:tc>
-          <w:tcPr>
-            <w:tcW w:w="3260" w:type="dxa"/>
-            <w:vAlign w:val="center"/>
-          </w:tcPr>
-          <w:p>
-            <w:pPr>
-              <w:jc w:val="center"/>
-            </w:pPr>
-            <w:r>
-              <w:rPr>
-                <w:noProof/>
-              </w:rPr>
+            <w:r>
               <w:drawing>
-                <wp:inline distT="0" distB="0" distL="0" distR="0" wp14:anchorId="4384AB7E" wp14:editId="0F0DACD2">
-                  <wp:extent cx="822191" cy="926481"/>
-                  <wp:effectExtent l="0" t="0" r="3810" b="635"/>
-                  <wp:docPr id="548926185" name="그림 1" descr="친필, 블랙, 스케치, 흑백이(가) 표시된 사진&#10;&#10;자동 생성된 설명"/>
+                <wp:inline distT="0" distB="0" distL="180" distR="180">
+                  <wp:extent cx="832587" cy="642384"/>
+                  <wp:effectExtent l="0" t="0" r="0" b="0"/>
+                  <wp:docPr id="1029" name="shape1029" hidden="0"/>
                   <wp:cNvGraphicFramePr>
                     <a:graphicFrameLocks xmlns:a="http://schemas.openxmlformats.org/drawingml/2006/main" noChangeAspect="1"/>
                   </wp:cNvGraphicFramePr>
@@ -1228,17 +1162,158 @@
                     <a:graphicData uri="http://schemas.openxmlformats.org/drawingml/2006/picture">
                       <pic:pic xmlns:pic="http://schemas.openxmlformats.org/drawingml/2006/picture">
                         <pic:nvPicPr>
-                          <pic:cNvPr id="548926185" name="그림 1" descr="친필, 블랙, 스케치, 흑백이(가) 표시된 사진&#10;&#10;자동 생성된 설명"/>
-                          <pic:cNvPicPr/>
+                          <pic:cNvPr id="0" name="이미지"/>
+                          <pic:cNvPicPr preferRelativeResize="1">
+                            <a:picLocks noChangeAspect="1"/>
+                          </pic:cNvPicPr>
                         </pic:nvPicPr>
                         <pic:blipFill>
-                          <a:blip r:embed="rId7" cstate="print">
+                          <a:blip r:embed="rId4">
                             <a:extLst>
                               <a:ext uri="{28A0092B-C50C-407E-A947-70E740481C1C}">
                                 <a14:useLocalDpi xmlns:a14="http://schemas.microsoft.com/office/drawing/2010/main" val="0"/>
                               </a:ext>
                             </a:extLst>
                           </a:blip>
+                          <a:srcRect/>
+                          <a:stretch>
+                            <a:fillRect/>
+                          </a:stretch>
+                        </pic:blipFill>
+                        <pic:spPr>
+                          <a:xfrm>
+                            <a:off x="0" y="0"/>
+                            <a:ext cx="832587" cy="642384"/>
+                          </a:xfrm>
+                          <a:prstGeom prst="rect"/>
+                        </pic:spPr>
+                      </pic:pic>
+                    </a:graphicData>
+                  </a:graphic>
+                </wp:inline>
+              </w:drawing>
+            </w:r>
+          </w:p>
+        </w:tc>
+      </w:tr>
+      <w:tr>
+        <w:trPr>
+          <w:trHeight w:val="1134" w:hRule="atLeast"/>
+        </w:trPr>
+        <w:tc>
+          <w:tcPr>
+            <w:tcW w:w="980" w:type="dxa"/>
+            <w:vAlign w:val="center"/>
+          </w:tcPr>
+          <w:p>
+            <w:pPr>
+              <w:jc w:val="center"/>
+              <w:rPr>
+                <w:szCs w:val="20"/>
+              </w:rPr>
+            </w:pPr>
+            <w:r>
+              <w:rPr>
+                <w:rFonts w:hint="eastAsia"/>
+                <w:szCs w:val="20"/>
+              </w:rPr>
+              <w:t>5</w:t>
+            </w:r>
+          </w:p>
+        </w:tc>
+        <w:tc>
+          <w:tcPr>
+            <w:tcW w:w="2276" w:type="dxa"/>
+            <w:vAlign w:val="center"/>
+          </w:tcPr>
+          <w:p>
+            <w:pPr>
+              <w:jc w:val="center"/>
+              <w:rPr>
+                <w:szCs w:val="20"/>
+              </w:rPr>
+            </w:pPr>
+            <w:r>
+              <w:rPr>
+                <w:rFonts w:hint="eastAsia"/>
+                <w:szCs w:val="20"/>
+              </w:rPr>
+              <w:t xml:space="preserve">Hong </w:t>
+            </w:r>
+            <w:r>
+              <w:rPr>
+                <w:rFonts w:hint="eastAsia"/>
+                <w:szCs w:val="20"/>
+              </w:rPr>
+              <w:t>daewoong</w:t>
+            </w:r>
+          </w:p>
+        </w:tc>
+        <w:tc>
+          <w:tcPr>
+            <w:tcW w:w="2551" w:type="dxa"/>
+            <w:vAlign w:val="center"/>
+          </w:tcPr>
+          <w:p>
+            <w:pPr>
+              <w:autoSpaceDE/>
+              <w:autoSpaceDN/>
+              <w:widowControl/>
+              <w:wordWrap/>
+              <w:jc w:val="center"/>
+              <w:rPr>
+                <w:rFonts w:ascii="Calibri" w:eastAsia="맑은 고딕" w:hAnsi="Calibri" w:cs="Calibri"/>
+                <w:szCs w:val="20"/>
+              </w:rPr>
+            </w:pPr>
+            <w:r>
+              <w:rPr>
+                <w:rFonts w:ascii="Calibri" w:eastAsia="맑은 고딕" w:hAnsi="Calibri" w:cs="Calibri"/>
+                <w:szCs w:val="20"/>
+              </w:rPr>
+              <w:t>202334354</w:t>
+            </w:r>
+          </w:p>
+        </w:tc>
+        <w:tc>
+          <w:tcPr>
+            <w:tcW w:w="3260" w:type="dxa"/>
+            <w:vAlign w:val="center"/>
+          </w:tcPr>
+          <w:p>
+            <w:pPr>
+              <w:jc w:val="center"/>
+            </w:pPr>
+            <w:r>
+              <w:rPr>
+                <w:noProof/>
+              </w:rPr>
+              <w:drawing>
+                <wp:inline distT="0" distB="0" distL="0" distR="0">
+                  <wp:extent cx="849065" cy="956764"/>
+                  <wp:effectExtent l="0" t="0" r="0" b="0"/>
+                  <wp:docPr id="1027" name="shape1027" hidden="0"/>
+                  <wp:cNvGraphicFramePr>
+                    <a:graphicFrameLocks xmlns:a="http://schemas.openxmlformats.org/drawingml/2006/main"/>
+                  </wp:cNvGraphicFramePr>
+                  <a:graphic xmlns:a="http://schemas.openxmlformats.org/drawingml/2006/main">
+                    <a:graphicData uri="http://schemas.openxmlformats.org/drawingml/2006/picture">
+                      <pic:pic xmlns:pic="http://schemas.openxmlformats.org/drawingml/2006/picture">
+                        <pic:nvPicPr>
+                          <pic:cNvPr id="0" name="이미지"/>
+                          <pic:cNvPicPr preferRelativeResize="1">
+                            <a:picLocks/>
+                          </pic:cNvPicPr>
+                        </pic:nvPicPr>
+                        <pic:blipFill>
+                          <a:blip r:embed="rId5">
+                            <a:extLst>
+                              <a:ext uri="{28A0092B-C50C-407E-A947-70E740481C1C}">
+                                <a14:useLocalDpi xmlns:a14="http://schemas.microsoft.com/office/drawing/2010/main" val="0"/>
+                              </a:ext>
+                            </a:extLst>
+                          </a:blip>
+                          <a:srcRect/>
                           <a:stretch>
                             <a:fillRect/>
                           </a:stretch>
@@ -1248,9 +1323,7 @@
                             <a:off x="0" y="0"/>
                             <a:ext cx="849065" cy="956764"/>
                           </a:xfrm>
-                          <a:prstGeom prst="rect">
-                            <a:avLst/>
-                          </a:prstGeom>
+                          <a:prstGeom prst="rect"/>
                         </pic:spPr>
                       </pic:pic>
                     </a:graphicData>
@@ -1273,185 +1346,28 @@
     <w:sectPr>
       <w:pgSz w:w="11906" w:h="16838"/>
       <w:pgMar w:top="1701" w:right="1440" w:bottom="1440" w:left="1440" w:header="851" w:footer="992" w:gutter="0"/>
-      <w:cols w:space="425"/>
+      <w:cols/>
       <w:docGrid w:linePitch="360"/>
     </w:sectPr>
   </w:body>
 </w:document>
 </file>
 
-<file path=word/numbering.xml><?xml version="1.0" encoding="utf-8"?>
-<w:numbering xmlns:wpc="http://schemas.microsoft.com/office/word/2010/wordprocessingCanvas" xmlns:cx="http://schemas.microsoft.com/office/drawing/2014/chartex" xmlns:cx1="http://schemas.microsoft.com/office/drawing/2015/9/8/chartex" xmlns:cx2="http://schemas.microsoft.com/office/drawing/2015/10/21/chartex" xmlns:cx3="http://schemas.microsoft.com/office/drawing/2016/5/9/chartex" xmlns:cx4="http://schemas.microsoft.com/office/drawing/2016/5/10/chartex" xmlns:cx5="http://schemas.microsoft.com/office/drawing/2016/5/11/chartex" xmlns:cx6="http://schemas.microsoft.com/office/drawing/2016/5/12/chartex" xmlns:cx7="http://schemas.microsoft.com/office/drawing/2016/5/13/chartex" xmlns:cx8="http://schemas.microsoft.com/office/drawing/2016/5/14/chartex" xmlns:mc="http://schemas.openxmlformats.org/markup-compatibility/2006" xmlns:aink="http://schemas.microsoft.com/office/drawing/2016/ink" xmlns:am3d="http://schemas.microsoft.com/office/drawing/2017/model3d" xmlns:o="urn:schemas-microsoft-com:office:office" xmlns:oel="http://schemas.microsoft.com/office/2019/extlst" xmlns:r="http://schemas.openxmlformats.org/officeDocument/2006/relationships" xmlns:m="http://schemas.openxmlformats.org/officeDocument/2006/math" xmlns:v="urn:schemas-microsoft-com:vml" xmlns:wp14="http://schemas.microsoft.com/office/word/2010/wordprocessingDrawing" xmlns:wp="http://schemas.openxmlformats.org/drawingml/2006/wordprocessingDrawing" xmlns:w10="urn:schemas-microsoft-com:office:word" xmlns:w="http://schemas.openxmlformats.org/wordprocessingml/2006/main" xmlns:w14="http://schemas.microsoft.com/office/word/2010/wordml" xmlns:w15="http://schemas.microsoft.com/office/word/2012/wordml" xmlns:w16cex="http://schemas.microsoft.com/office/word/2018/wordml/cex" xmlns:w16cid="http://schemas.microsoft.com/office/word/2016/wordml/cid" xmlns:w16="http://schemas.microsoft.com/office/word/2018/wordml" xmlns:w16sdtdh="http://schemas.microsoft.com/office/word/2020/wordml/sdtdatahash" xmlns:w16se="http://schemas.microsoft.com/office/word/2015/wordml/symex" xmlns:wpg="http://schemas.microsoft.com/office/word/2010/wordprocessingGroup" xmlns:wpi="http://schemas.microsoft.com/office/word/2010/wordprocessingInk" xmlns:wne="http://schemas.microsoft.com/office/word/2006/wordml" xmlns:wps="http://schemas.microsoft.com/office/word/2010/wordprocessingShape" mc:Ignorable="w14 w15 w16se w16cid w16 w16cex w16sdtdh wp14">
-  <w:abstractNum w:abstractNumId="0" w15:restartNumberingAfterBreak="0">
-    <w:nsid w:val="1E224244"/>
-    <w:multiLevelType w:val="multilevel"/>
-    <w:tmpl w:val="D2ACB9A6"/>
-    <w:lvl w:ilvl="0">
-      <w:start w:val="1"/>
-      <w:numFmt w:val="bullet"/>
-      <w:lvlText w:val=""/>
-      <w:lvlJc w:val="left"/>
-      <w:pPr>
-        <w:tabs>
-          <w:tab w:val="num" w:pos="720"/>
-        </w:tabs>
-        <w:ind w:left="720" w:hanging="360"/>
-      </w:pPr>
-      <w:rPr>
-        <w:rFonts w:ascii="Symbol" w:hAnsi="Symbol" w:hint="default"/>
-        <w:sz w:val="20"/>
-      </w:rPr>
-    </w:lvl>
-    <w:lvl w:ilvl="1" w:tentative="1">
-      <w:start w:val="1"/>
-      <w:numFmt w:val="bullet"/>
-      <w:lvlText w:val="o"/>
-      <w:lvlJc w:val="left"/>
-      <w:pPr>
-        <w:tabs>
-          <w:tab w:val="num" w:pos="1440"/>
-        </w:tabs>
-        <w:ind w:left="1440" w:hanging="360"/>
-      </w:pPr>
-      <w:rPr>
-        <w:rFonts w:ascii="Courier New" w:hAnsi="Courier New" w:hint="default"/>
-        <w:sz w:val="20"/>
-      </w:rPr>
-    </w:lvl>
-    <w:lvl w:ilvl="2" w:tentative="1">
-      <w:start w:val="1"/>
-      <w:numFmt w:val="bullet"/>
-      <w:lvlText w:val=""/>
-      <w:lvlJc w:val="left"/>
-      <w:pPr>
-        <w:tabs>
-          <w:tab w:val="num" w:pos="2160"/>
-        </w:tabs>
-        <w:ind w:left="2160" w:hanging="360"/>
-      </w:pPr>
-      <w:rPr>
-        <w:rFonts w:ascii="Wingdings" w:hAnsi="Wingdings" w:hint="default"/>
-        <w:sz w:val="20"/>
-      </w:rPr>
-    </w:lvl>
-    <w:lvl w:ilvl="3" w:tentative="1">
-      <w:start w:val="1"/>
-      <w:numFmt w:val="bullet"/>
-      <w:lvlText w:val=""/>
-      <w:lvlJc w:val="left"/>
-      <w:pPr>
-        <w:tabs>
-          <w:tab w:val="num" w:pos="2880"/>
-        </w:tabs>
-        <w:ind w:left="2880" w:hanging="360"/>
-      </w:pPr>
-      <w:rPr>
-        <w:rFonts w:ascii="Wingdings" w:hAnsi="Wingdings" w:hint="default"/>
-        <w:sz w:val="20"/>
-      </w:rPr>
-    </w:lvl>
-    <w:lvl w:ilvl="4" w:tentative="1">
-      <w:start w:val="1"/>
-      <w:numFmt w:val="bullet"/>
-      <w:lvlText w:val=""/>
-      <w:lvlJc w:val="left"/>
-      <w:pPr>
-        <w:tabs>
-          <w:tab w:val="num" w:pos="3600"/>
-        </w:tabs>
-        <w:ind w:left="3600" w:hanging="360"/>
-      </w:pPr>
-      <w:rPr>
-        <w:rFonts w:ascii="Wingdings" w:hAnsi="Wingdings" w:hint="default"/>
-        <w:sz w:val="20"/>
-      </w:rPr>
-    </w:lvl>
-    <w:lvl w:ilvl="5" w:tentative="1">
-      <w:start w:val="1"/>
-      <w:numFmt w:val="bullet"/>
-      <w:lvlText w:val=""/>
-      <w:lvlJc w:val="left"/>
-      <w:pPr>
-        <w:tabs>
-          <w:tab w:val="num" w:pos="4320"/>
-        </w:tabs>
-        <w:ind w:left="4320" w:hanging="360"/>
-      </w:pPr>
-      <w:rPr>
-        <w:rFonts w:ascii="Wingdings" w:hAnsi="Wingdings" w:hint="default"/>
-        <w:sz w:val="20"/>
-      </w:rPr>
-    </w:lvl>
-    <w:lvl w:ilvl="6" w:tentative="1">
-      <w:start w:val="1"/>
-      <w:numFmt w:val="bullet"/>
-      <w:lvlText w:val=""/>
-      <w:lvlJc w:val="left"/>
-      <w:pPr>
-        <w:tabs>
-          <w:tab w:val="num" w:pos="5040"/>
-        </w:tabs>
-        <w:ind w:left="5040" w:hanging="360"/>
-      </w:pPr>
-      <w:rPr>
-        <w:rFonts w:ascii="Wingdings" w:hAnsi="Wingdings" w:hint="default"/>
-        <w:sz w:val="20"/>
-      </w:rPr>
-    </w:lvl>
-    <w:lvl w:ilvl="7" w:tentative="1">
-      <w:start w:val="1"/>
-      <w:numFmt w:val="bullet"/>
-      <w:lvlText w:val=""/>
-      <w:lvlJc w:val="left"/>
-      <w:pPr>
-        <w:tabs>
-          <w:tab w:val="num" w:pos="5760"/>
-        </w:tabs>
-        <w:ind w:left="5760" w:hanging="360"/>
-      </w:pPr>
-      <w:rPr>
-        <w:rFonts w:ascii="Wingdings" w:hAnsi="Wingdings" w:hint="default"/>
-        <w:sz w:val="20"/>
-      </w:rPr>
-    </w:lvl>
-    <w:lvl w:ilvl="8" w:tentative="1">
-      <w:start w:val="1"/>
-      <w:numFmt w:val="bullet"/>
-      <w:lvlText w:val=""/>
-      <w:lvlJc w:val="left"/>
-      <w:pPr>
-        <w:tabs>
-          <w:tab w:val="num" w:pos="6480"/>
-        </w:tabs>
-        <w:ind w:left="6480" w:hanging="360"/>
-      </w:pPr>
-      <w:rPr>
-        <w:rFonts w:ascii="Wingdings" w:hAnsi="Wingdings" w:hint="default"/>
-        <w:sz w:val="20"/>
-      </w:rPr>
-    </w:lvl>
-  </w:abstractNum>
-  <w:num w:numId="1" w16cid:durableId="1393888651">
-    <w:abstractNumId w:val="0"/>
-  </w:num>
-</w:numbering>
-</file>
-
 <file path=word/styles.xml><?xml version="1.0" encoding="utf-8"?>
-<w:styles xmlns:mc="http://schemas.openxmlformats.org/markup-compatibility/2006" xmlns:r="http://schemas.openxmlformats.org/officeDocument/2006/relationships" xmlns:w="http://schemas.openxmlformats.org/wordprocessingml/2006/main" xmlns:w14="http://schemas.microsoft.com/office/word/2010/wordml" xmlns:w15="http://schemas.microsoft.com/office/word/2012/wordml" xmlns:w16cex="http://schemas.microsoft.com/office/word/2018/wordml/cex" xmlns:w16cid="http://schemas.microsoft.com/office/word/2016/wordml/cid" xmlns:w16="http://schemas.microsoft.com/office/word/2018/wordml" xmlns:w16sdtdh="http://schemas.microsoft.com/office/word/2020/wordml/sdtdatahash" xmlns:w16se="http://schemas.microsoft.com/office/word/2015/wordml/symex" mc:Ignorable="w14 w15 w16se w16cid w16 w16cex w16sdtdh">
+<w:styles xmlns:r="http://schemas.openxmlformats.org/officeDocument/2006/relationships" xmlns:w="http://schemas.openxmlformats.org/wordprocessingml/2006/main">
   <w:docDefaults>
     <w:rPrDefault>
       <w:rPr>
+        <w:lang w:val="en-US" w:eastAsia="ko-KR" w:bidi="ar-SA"/>
         <w:rFonts w:asciiTheme="minorHAnsi" w:eastAsiaTheme="minorEastAsia" w:hAnsiTheme="minorHAnsi" w:cstheme="minorBidi"/>
+        <w:szCs w:val="22"/>
         <w:kern w:val="2"/>
-        <w:szCs w:val="22"/>
-        <w:lang w:val="en-US" w:eastAsia="ko-KR" w:bidi="ar-SA"/>
       </w:rPr>
     </w:rPrDefault>
     <w:pPrDefault>
       <w:pPr>
+        <w:jc w:val="both"/>
         <w:spacing w:after="160" w:line="259" w:lineRule="auto"/>
-        <w:jc w:val="both"/>
       </w:pPr>
     </w:pPrDefault>
   </w:docDefaults>
@@ -1475,22 +1391,22 @@
     <w:lsdException w:name="index 7" w:semiHidden="1" w:unhideWhenUsed="1"/>
     <w:lsdException w:name="index 8" w:semiHidden="1" w:unhideWhenUsed="1"/>
     <w:lsdException w:name="index 9" w:semiHidden="1" w:unhideWhenUsed="1"/>
-    <w:lsdException w:name="toc 1" w:semiHidden="1" w:uiPriority="39" w:unhideWhenUsed="1"/>
-    <w:lsdException w:name="toc 2" w:semiHidden="1" w:uiPriority="39" w:unhideWhenUsed="1"/>
-    <w:lsdException w:name="toc 3" w:semiHidden="1" w:uiPriority="39" w:unhideWhenUsed="1"/>
-    <w:lsdException w:name="toc 4" w:semiHidden="1" w:uiPriority="39" w:unhideWhenUsed="1"/>
-    <w:lsdException w:name="toc 5" w:semiHidden="1" w:uiPriority="39" w:unhideWhenUsed="1"/>
-    <w:lsdException w:name="toc 6" w:semiHidden="1" w:uiPriority="39" w:unhideWhenUsed="1"/>
-    <w:lsdException w:name="toc 7" w:semiHidden="1" w:uiPriority="39" w:unhideWhenUsed="1"/>
-    <w:lsdException w:name="toc 8" w:semiHidden="1" w:uiPriority="39" w:unhideWhenUsed="1"/>
-    <w:lsdException w:name="toc 9" w:semiHidden="1" w:uiPriority="39" w:unhideWhenUsed="1"/>
+    <w:lsdException w:name="toc 1" w:semiHidden="1" w:uiPriority="57" w:unhideWhenUsed="1"/>
+    <w:lsdException w:name="toc 2" w:semiHidden="1" w:uiPriority="57" w:unhideWhenUsed="1"/>
+    <w:lsdException w:name="toc 3" w:semiHidden="1" w:uiPriority="57" w:unhideWhenUsed="1"/>
+    <w:lsdException w:name="toc 4" w:semiHidden="1" w:uiPriority="57" w:unhideWhenUsed="1"/>
+    <w:lsdException w:name="toc 5" w:semiHidden="1" w:uiPriority="57" w:unhideWhenUsed="1"/>
+    <w:lsdException w:name="toc 6" w:semiHidden="1" w:uiPriority="57" w:unhideWhenUsed="1"/>
+    <w:lsdException w:name="toc 7" w:semiHidden="1" w:uiPriority="57" w:unhideWhenUsed="1"/>
+    <w:lsdException w:name="toc 8" w:semiHidden="1" w:uiPriority="57" w:unhideWhenUsed="1"/>
+    <w:lsdException w:name="toc 9" w:semiHidden="1" w:uiPriority="57" w:unhideWhenUsed="1"/>
     <w:lsdException w:name="Normal Indent" w:semiHidden="1" w:unhideWhenUsed="1"/>
     <w:lsdException w:name="footnote text" w:semiHidden="1" w:unhideWhenUsed="1"/>
     <w:lsdException w:name="annotation text" w:semiHidden="1" w:unhideWhenUsed="1"/>
     <w:lsdException w:name="header" w:semiHidden="1" w:unhideWhenUsed="1"/>
     <w:lsdException w:name="footer" w:semiHidden="1" w:unhideWhenUsed="1"/>
     <w:lsdException w:name="index heading" w:semiHidden="1" w:unhideWhenUsed="1"/>
-    <w:lsdException w:name="caption" w:semiHidden="1" w:uiPriority="35" w:unhideWhenUsed="1" w:qFormat="1"/>
+    <w:lsdException w:name="caption" w:semiHidden="1" w:uiPriority="53" w:unhideWhenUsed="1" w:qFormat="1"/>
     <w:lsdException w:name="table of figures" w:semiHidden="1" w:unhideWhenUsed="1"/>
     <w:lsdException w:name="envelope address" w:semiHidden="1" w:unhideWhenUsed="1"/>
     <w:lsdException w:name="envelope return" w:semiHidden="1" w:unhideWhenUsed="1"/>
@@ -1518,7 +1434,7 @@
     <w:lsdException w:name="List Number 3" w:semiHidden="1" w:unhideWhenUsed="1"/>
     <w:lsdException w:name="List Number 4" w:semiHidden="1" w:unhideWhenUsed="1"/>
     <w:lsdException w:name="List Number 5" w:semiHidden="1" w:unhideWhenUsed="1"/>
-    <w:lsdException w:name="Title" w:uiPriority="10" w:qFormat="1"/>
+    <w:lsdException w:name="Title" w:uiPriority="16" w:qFormat="1"/>
     <w:lsdException w:name="Closing" w:semiHidden="1" w:unhideWhenUsed="1"/>
     <w:lsdException w:name="Signature" w:semiHidden="1" w:unhideWhenUsed="1"/>
     <w:lsdException w:name="Default Paragraph Font" w:semiHidden="1" w:uiPriority="1" w:unhideWhenUsed="1"/>
@@ -1530,7 +1446,7 @@
     <w:lsdException w:name="List Continue 4" w:semiHidden="1" w:unhideWhenUsed="1"/>
     <w:lsdException w:name="List Continue 5" w:semiHidden="1" w:unhideWhenUsed="1"/>
     <w:lsdException w:name="Message Header" w:semiHidden="1" w:unhideWhenUsed="1"/>
-    <w:lsdException w:name="Subtitle" w:uiPriority="11" w:qFormat="1"/>
+    <w:lsdException w:name="Subtitle" w:uiPriority="17" w:qFormat="1"/>
     <w:lsdException w:name="Salutation" w:semiHidden="1" w:unhideWhenUsed="1"/>
     <w:lsdException w:name="Date" w:semiHidden="1" w:unhideWhenUsed="1"/>
     <w:lsdException w:name="Body Text First Indent" w:semiHidden="1" w:unhideWhenUsed="1"/>
@@ -1543,8 +1459,8 @@
     <w:lsdException w:name="Block Text" w:semiHidden="1" w:unhideWhenUsed="1"/>
     <w:lsdException w:name="Hyperlink" w:semiHidden="1" w:unhideWhenUsed="1"/>
     <w:lsdException w:name="FollowedHyperlink" w:semiHidden="1" w:unhideWhenUsed="1"/>
-    <w:lsdException w:name="Strong" w:uiPriority="22" w:qFormat="1"/>
-    <w:lsdException w:name="Emphasis" w:uiPriority="20" w:qFormat="1"/>
+    <w:lsdException w:name="Strong" w:uiPriority="34" w:qFormat="1"/>
+    <w:lsdException w:name="Emphasis" w:uiPriority="32" w:qFormat="1"/>
     <w:lsdException w:name="Document Map" w:semiHidden="1" w:unhideWhenUsed="1"/>
     <w:lsdException w:name="Plain Text" w:semiHidden="1" w:unhideWhenUsed="1"/>
     <w:lsdException w:name="E-mail Signature" w:semiHidden="1" w:unhideWhenUsed="1"/>
@@ -1610,223 +1526,223 @@
     <w:lsdException w:name="Table Web 2" w:semiHidden="1" w:unhideWhenUsed="1"/>
     <w:lsdException w:name="Table Web 3" w:semiHidden="1" w:unhideWhenUsed="1"/>
     <w:lsdException w:name="Balloon Text" w:semiHidden="1" w:unhideWhenUsed="1"/>
-    <w:lsdException w:name="Table Grid" w:uiPriority="39"/>
+    <w:lsdException w:name="Table Grid" w:uiPriority="57"/>
     <w:lsdException w:name="Table Theme" w:semiHidden="1" w:unhideWhenUsed="1"/>
     <w:lsdException w:name="Placeholder Text" w:semiHidden="1"/>
     <w:lsdException w:name="No Spacing" w:uiPriority="1" w:qFormat="1"/>
-    <w:lsdException w:name="Light Shading" w:uiPriority="60"/>
-    <w:lsdException w:name="Light List" w:uiPriority="61"/>
-    <w:lsdException w:name="Light Grid" w:uiPriority="62"/>
-    <w:lsdException w:name="Medium Shading 1" w:uiPriority="63"/>
-    <w:lsdException w:name="Medium Shading 2" w:uiPriority="64"/>
-    <w:lsdException w:name="Medium List 1" w:uiPriority="65"/>
-    <w:lsdException w:name="Medium List 2" w:uiPriority="66"/>
-    <w:lsdException w:name="Medium Grid 1" w:uiPriority="67"/>
-    <w:lsdException w:name="Medium Grid 2" w:uiPriority="68"/>
-    <w:lsdException w:name="Medium Grid 3" w:uiPriority="69"/>
-    <w:lsdException w:name="Dark List" w:uiPriority="70"/>
-    <w:lsdException w:name="Colorful Shading" w:uiPriority="71"/>
-    <w:lsdException w:name="Colorful List" w:uiPriority="72"/>
-    <w:lsdException w:name="Colorful Grid" w:uiPriority="73"/>
-    <w:lsdException w:name="Light Shading Accent 1" w:uiPriority="60"/>
-    <w:lsdException w:name="Light List Accent 1" w:uiPriority="61"/>
-    <w:lsdException w:name="Light Grid Accent 1" w:uiPriority="62"/>
-    <w:lsdException w:name="Medium Shading 1 Accent 1" w:uiPriority="63"/>
-    <w:lsdException w:name="Medium Shading 2 Accent 1" w:uiPriority="64"/>
-    <w:lsdException w:name="Medium List 1 Accent 1" w:uiPriority="65"/>
+    <w:lsdException w:name="Light Shading" w:uiPriority="96"/>
+    <w:lsdException w:name="Light List" w:uiPriority="97"/>
+    <w:lsdException w:name="Light Grid" w:uiPriority="98"/>
+    <w:lsdException w:name="Medium Shading 1" w:uiPriority="99"/>
+    <w:lsdException w:name="Medium Shading 2" w:uiPriority="100"/>
+    <w:lsdException w:name="Medium List 1" w:uiPriority="101"/>
+    <w:lsdException w:name="Medium List 2" w:uiPriority="102"/>
+    <w:lsdException w:name="Medium Grid 1" w:uiPriority="103"/>
+    <w:lsdException w:name="Medium Grid 2" w:uiPriority="104"/>
+    <w:lsdException w:name="Medium Grid 3" w:uiPriority="105"/>
+    <w:lsdException w:name="Dark List" w:uiPriority="112"/>
+    <w:lsdException w:name="Colorful Shading" w:uiPriority="113"/>
+    <w:lsdException w:name="Colorful List" w:uiPriority="114"/>
+    <w:lsdException w:name="Colorful Grid" w:uiPriority="115"/>
+    <w:lsdException w:name="Light Shading Accent 1" w:uiPriority="96"/>
+    <w:lsdException w:name="Light List Accent 1" w:uiPriority="97"/>
+    <w:lsdException w:name="Light Grid Accent 1" w:uiPriority="98"/>
+    <w:lsdException w:name="Medium Shading 1 Accent 1" w:uiPriority="99"/>
+    <w:lsdException w:name="Medium Shading 2 Accent 1" w:uiPriority="100"/>
+    <w:lsdException w:name="Medium List 1 Accent 1" w:uiPriority="101"/>
     <w:lsdException w:name="Revision" w:semiHidden="1"/>
-    <w:lsdException w:name="List Paragraph" w:uiPriority="34" w:qFormat="1"/>
-    <w:lsdException w:name="Quote" w:uiPriority="29" w:qFormat="1"/>
-    <w:lsdException w:name="Intense Quote" w:uiPriority="30" w:qFormat="1"/>
-    <w:lsdException w:name="Medium List 2 Accent 1" w:uiPriority="66"/>
-    <w:lsdException w:name="Medium Grid 1 Accent 1" w:uiPriority="67"/>
-    <w:lsdException w:name="Medium Grid 2 Accent 1" w:uiPriority="68"/>
-    <w:lsdException w:name="Medium Grid 3 Accent 1" w:uiPriority="69"/>
-    <w:lsdException w:name="Dark List Accent 1" w:uiPriority="70"/>
-    <w:lsdException w:name="Colorful Shading Accent 1" w:uiPriority="71"/>
-    <w:lsdException w:name="Colorful List Accent 1" w:uiPriority="72"/>
-    <w:lsdException w:name="Colorful Grid Accent 1" w:uiPriority="73"/>
-    <w:lsdException w:name="Light Shading Accent 2" w:uiPriority="60"/>
-    <w:lsdException w:name="Light List Accent 2" w:uiPriority="61"/>
-    <w:lsdException w:name="Light Grid Accent 2" w:uiPriority="62"/>
-    <w:lsdException w:name="Medium Shading 1 Accent 2" w:uiPriority="63"/>
-    <w:lsdException w:name="Medium Shading 2 Accent 2" w:uiPriority="64"/>
-    <w:lsdException w:name="Medium List 1 Accent 2" w:uiPriority="65"/>
-    <w:lsdException w:name="Medium List 2 Accent 2" w:uiPriority="66"/>
-    <w:lsdException w:name="Medium Grid 1 Accent 2" w:uiPriority="67"/>
-    <w:lsdException w:name="Medium Grid 2 Accent 2" w:uiPriority="68"/>
-    <w:lsdException w:name="Medium Grid 3 Accent 2" w:uiPriority="69"/>
-    <w:lsdException w:name="Dark List Accent 2" w:uiPriority="70"/>
-    <w:lsdException w:name="Colorful Shading Accent 2" w:uiPriority="71"/>
-    <w:lsdException w:name="Colorful List Accent 2" w:uiPriority="72"/>
-    <w:lsdException w:name="Colorful Grid Accent 2" w:uiPriority="73"/>
-    <w:lsdException w:name="Light Shading Accent 3" w:uiPriority="60"/>
-    <w:lsdException w:name="Light List Accent 3" w:uiPriority="61"/>
-    <w:lsdException w:name="Light Grid Accent 3" w:uiPriority="62"/>
-    <w:lsdException w:name="Medium Shading 1 Accent 3" w:uiPriority="63"/>
-    <w:lsdException w:name="Medium Shading 2 Accent 3" w:uiPriority="64"/>
-    <w:lsdException w:name="Medium List 1 Accent 3" w:uiPriority="65"/>
-    <w:lsdException w:name="Medium List 2 Accent 3" w:uiPriority="66"/>
-    <w:lsdException w:name="Medium Grid 1 Accent 3" w:uiPriority="67"/>
-    <w:lsdException w:name="Medium Grid 2 Accent 3" w:uiPriority="68"/>
-    <w:lsdException w:name="Medium Grid 3 Accent 3" w:uiPriority="69"/>
-    <w:lsdException w:name="Dark List Accent 3" w:uiPriority="70"/>
-    <w:lsdException w:name="Colorful Shading Accent 3" w:uiPriority="71"/>
-    <w:lsdException w:name="Colorful List Accent 3" w:uiPriority="72"/>
-    <w:lsdException w:name="Colorful Grid Accent 3" w:uiPriority="73"/>
-    <w:lsdException w:name="Light Shading Accent 4" w:uiPriority="60"/>
-    <w:lsdException w:name="Light List Accent 4" w:uiPriority="61"/>
-    <w:lsdException w:name="Light Grid Accent 4" w:uiPriority="62"/>
-    <w:lsdException w:name="Medium Shading 1 Accent 4" w:uiPriority="63"/>
-    <w:lsdException w:name="Medium Shading 2 Accent 4" w:uiPriority="64"/>
-    <w:lsdException w:name="Medium List 1 Accent 4" w:uiPriority="65"/>
-    <w:lsdException w:name="Medium List 2 Accent 4" w:uiPriority="66"/>
-    <w:lsdException w:name="Medium Grid 1 Accent 4" w:uiPriority="67"/>
-    <w:lsdException w:name="Medium Grid 2 Accent 4" w:uiPriority="68"/>
-    <w:lsdException w:name="Medium Grid 3 Accent 4" w:uiPriority="69"/>
-    <w:lsdException w:name="Dark List Accent 4" w:uiPriority="70"/>
-    <w:lsdException w:name="Colorful Shading Accent 4" w:uiPriority="71"/>
-    <w:lsdException w:name="Colorful List Accent 4" w:uiPriority="72"/>
-    <w:lsdException w:name="Colorful Grid Accent 4" w:uiPriority="73"/>
-    <w:lsdException w:name="Light Shading Accent 5" w:uiPriority="60"/>
-    <w:lsdException w:name="Light List Accent 5" w:uiPriority="61"/>
-    <w:lsdException w:name="Light Grid Accent 5" w:uiPriority="62"/>
-    <w:lsdException w:name="Medium Shading 1 Accent 5" w:uiPriority="63"/>
-    <w:lsdException w:name="Medium Shading 2 Accent 5" w:uiPriority="64"/>
-    <w:lsdException w:name="Medium List 1 Accent 5" w:uiPriority="65"/>
-    <w:lsdException w:name="Medium List 2 Accent 5" w:uiPriority="66"/>
-    <w:lsdException w:name="Medium Grid 1 Accent 5" w:uiPriority="67"/>
-    <w:lsdException w:name="Medium Grid 2 Accent 5" w:uiPriority="68"/>
-    <w:lsdException w:name="Medium Grid 3 Accent 5" w:uiPriority="69"/>
-    <w:lsdException w:name="Dark List Accent 5" w:uiPriority="70"/>
-    <w:lsdException w:name="Colorful Shading Accent 5" w:uiPriority="71"/>
-    <w:lsdException w:name="Colorful List Accent 5" w:uiPriority="72"/>
-    <w:lsdException w:name="Colorful Grid Accent 5" w:uiPriority="73"/>
-    <w:lsdException w:name="Light Shading Accent 6" w:uiPriority="60"/>
-    <w:lsdException w:name="Light List Accent 6" w:uiPriority="61"/>
-    <w:lsdException w:name="Light Grid Accent 6" w:uiPriority="62"/>
-    <w:lsdException w:name="Medium Shading 1 Accent 6" w:uiPriority="63"/>
-    <w:lsdException w:name="Medium Shading 2 Accent 6" w:uiPriority="64"/>
-    <w:lsdException w:name="Medium List 1 Accent 6" w:uiPriority="65"/>
-    <w:lsdException w:name="Medium List 2 Accent 6" w:uiPriority="66"/>
-    <w:lsdException w:name="Medium Grid 1 Accent 6" w:uiPriority="67"/>
-    <w:lsdException w:name="Medium Grid 2 Accent 6" w:uiPriority="68"/>
-    <w:lsdException w:name="Medium Grid 3 Accent 6" w:uiPriority="69"/>
-    <w:lsdException w:name="Dark List Accent 6" w:uiPriority="70"/>
-    <w:lsdException w:name="Colorful Shading Accent 6" w:uiPriority="71"/>
-    <w:lsdException w:name="Colorful List Accent 6" w:uiPriority="72"/>
-    <w:lsdException w:name="Colorful Grid Accent 6" w:uiPriority="73"/>
-    <w:lsdException w:name="Subtle Emphasis" w:uiPriority="19" w:qFormat="1"/>
-    <w:lsdException w:name="Intense Emphasis" w:uiPriority="21" w:qFormat="1"/>
-    <w:lsdException w:name="Subtle Reference" w:uiPriority="31" w:qFormat="1"/>
-    <w:lsdException w:name="Intense Reference" w:uiPriority="32" w:qFormat="1"/>
-    <w:lsdException w:name="Book Title" w:uiPriority="33" w:qFormat="1"/>
-    <w:lsdException w:name="Bibliography" w:semiHidden="1" w:uiPriority="37" w:unhideWhenUsed="1"/>
-    <w:lsdException w:name="TOC Heading" w:semiHidden="1" w:uiPriority="39" w:unhideWhenUsed="1" w:qFormat="1"/>
-    <w:lsdException w:name="Plain Table 1" w:uiPriority="41"/>
-    <w:lsdException w:name="Plain Table 2" w:uiPriority="42"/>
-    <w:lsdException w:name="Plain Table 3" w:uiPriority="43"/>
-    <w:lsdException w:name="Plain Table 4" w:uiPriority="44"/>
-    <w:lsdException w:name="Plain Table 5" w:uiPriority="45"/>
-    <w:lsdException w:name="Grid Table Light" w:uiPriority="40"/>
-    <w:lsdException w:name="Grid Table 1 Light" w:uiPriority="46"/>
-    <w:lsdException w:name="Grid Table 2" w:uiPriority="47"/>
-    <w:lsdException w:name="Grid Table 3" w:uiPriority="48"/>
-    <w:lsdException w:name="Grid Table 4" w:uiPriority="49"/>
-    <w:lsdException w:name="Grid Table 5 Dark" w:uiPriority="50"/>
-    <w:lsdException w:name="Grid Table 6 Colorful" w:uiPriority="51"/>
-    <w:lsdException w:name="Grid Table 7 Colorful" w:uiPriority="52"/>
-    <w:lsdException w:name="Grid Table 1 Light Accent 1" w:uiPriority="46"/>
-    <w:lsdException w:name="Grid Table 2 Accent 1" w:uiPriority="47"/>
-    <w:lsdException w:name="Grid Table 3 Accent 1" w:uiPriority="48"/>
-    <w:lsdException w:name="Grid Table 4 Accent 1" w:uiPriority="49"/>
-    <w:lsdException w:name="Grid Table 5 Dark Accent 1" w:uiPriority="50"/>
-    <w:lsdException w:name="Grid Table 6 Colorful Accent 1" w:uiPriority="51"/>
-    <w:lsdException w:name="Grid Table 7 Colorful Accent 1" w:uiPriority="52"/>
-    <w:lsdException w:name="Grid Table 1 Light Accent 2" w:uiPriority="46"/>
-    <w:lsdException w:name="Grid Table 2 Accent 2" w:uiPriority="47"/>
-    <w:lsdException w:name="Grid Table 3 Accent 2" w:uiPriority="48"/>
-    <w:lsdException w:name="Grid Table 4 Accent 2" w:uiPriority="49"/>
-    <w:lsdException w:name="Grid Table 5 Dark Accent 2" w:uiPriority="50"/>
-    <w:lsdException w:name="Grid Table 6 Colorful Accent 2" w:uiPriority="51"/>
-    <w:lsdException w:name="Grid Table 7 Colorful Accent 2" w:uiPriority="52"/>
-    <w:lsdException w:name="Grid Table 1 Light Accent 3" w:uiPriority="46"/>
-    <w:lsdException w:name="Grid Table 2 Accent 3" w:uiPriority="47"/>
-    <w:lsdException w:name="Grid Table 3 Accent 3" w:uiPriority="48"/>
-    <w:lsdException w:name="Grid Table 4 Accent 3" w:uiPriority="49"/>
-    <w:lsdException w:name="Grid Table 5 Dark Accent 3" w:uiPriority="50"/>
-    <w:lsdException w:name="Grid Table 6 Colorful Accent 3" w:uiPriority="51"/>
-    <w:lsdException w:name="Grid Table 7 Colorful Accent 3" w:uiPriority="52"/>
-    <w:lsdException w:name="Grid Table 1 Light Accent 4" w:uiPriority="46"/>
-    <w:lsdException w:name="Grid Table 2 Accent 4" w:uiPriority="47"/>
-    <w:lsdException w:name="Grid Table 3 Accent 4" w:uiPriority="48"/>
-    <w:lsdException w:name="Grid Table 4 Accent 4" w:uiPriority="49"/>
-    <w:lsdException w:name="Grid Table 5 Dark Accent 4" w:uiPriority="50"/>
-    <w:lsdException w:name="Grid Table 6 Colorful Accent 4" w:uiPriority="51"/>
-    <w:lsdException w:name="Grid Table 7 Colorful Accent 4" w:uiPriority="52"/>
-    <w:lsdException w:name="Grid Table 1 Light Accent 5" w:uiPriority="46"/>
-    <w:lsdException w:name="Grid Table 2 Accent 5" w:uiPriority="47"/>
-    <w:lsdException w:name="Grid Table 3 Accent 5" w:uiPriority="48"/>
-    <w:lsdException w:name="Grid Table 4 Accent 5" w:uiPriority="49"/>
-    <w:lsdException w:name="Grid Table 5 Dark Accent 5" w:uiPriority="50"/>
-    <w:lsdException w:name="Grid Table 6 Colorful Accent 5" w:uiPriority="51"/>
-    <w:lsdException w:name="Grid Table 7 Colorful Accent 5" w:uiPriority="52"/>
-    <w:lsdException w:name="Grid Table 1 Light Accent 6" w:uiPriority="46"/>
-    <w:lsdException w:name="Grid Table 2 Accent 6" w:uiPriority="47"/>
-    <w:lsdException w:name="Grid Table 3 Accent 6" w:uiPriority="48"/>
-    <w:lsdException w:name="Grid Table 4 Accent 6" w:uiPriority="49"/>
-    <w:lsdException w:name="Grid Table 5 Dark Accent 6" w:uiPriority="50"/>
-    <w:lsdException w:name="Grid Table 6 Colorful Accent 6" w:uiPriority="51"/>
-    <w:lsdException w:name="Grid Table 7 Colorful Accent 6" w:uiPriority="52"/>
-    <w:lsdException w:name="List Table 1 Light" w:uiPriority="46"/>
-    <w:lsdException w:name="List Table 2" w:uiPriority="47"/>
-    <w:lsdException w:name="List Table 3" w:uiPriority="48"/>
-    <w:lsdException w:name="List Table 4" w:uiPriority="49"/>
-    <w:lsdException w:name="List Table 5 Dark" w:uiPriority="50"/>
-    <w:lsdException w:name="List Table 6 Colorful" w:uiPriority="51"/>
-    <w:lsdException w:name="List Table 7 Colorful" w:uiPriority="52"/>
-    <w:lsdException w:name="List Table 1 Light Accent 1" w:uiPriority="46"/>
-    <w:lsdException w:name="List Table 2 Accent 1" w:uiPriority="47"/>
-    <w:lsdException w:name="List Table 3 Accent 1" w:uiPriority="48"/>
-    <w:lsdException w:name="List Table 4 Accent 1" w:uiPriority="49"/>
-    <w:lsdException w:name="List Table 5 Dark Accent 1" w:uiPriority="50"/>
-    <w:lsdException w:name="List Table 6 Colorful Accent 1" w:uiPriority="51"/>
-    <w:lsdException w:name="List Table 7 Colorful Accent 1" w:uiPriority="52"/>
-    <w:lsdException w:name="List Table 1 Light Accent 2" w:uiPriority="46"/>
-    <w:lsdException w:name="List Table 2 Accent 2" w:uiPriority="47"/>
-    <w:lsdException w:name="List Table 3 Accent 2" w:uiPriority="48"/>
-    <w:lsdException w:name="List Table 4 Accent 2" w:uiPriority="49"/>
-    <w:lsdException w:name="List Table 5 Dark Accent 2" w:uiPriority="50"/>
-    <w:lsdException w:name="List Table 6 Colorful Accent 2" w:uiPriority="51"/>
-    <w:lsdException w:name="List Table 7 Colorful Accent 2" w:uiPriority="52"/>
-    <w:lsdException w:name="List Table 1 Light Accent 3" w:uiPriority="46"/>
-    <w:lsdException w:name="List Table 2 Accent 3" w:uiPriority="47"/>
-    <w:lsdException w:name="List Table 3 Accent 3" w:uiPriority="48"/>
-    <w:lsdException w:name="List Table 4 Accent 3" w:uiPriority="49"/>
-    <w:lsdException w:name="List Table 5 Dark Accent 3" w:uiPriority="50"/>
-    <w:lsdException w:name="List Table 6 Colorful Accent 3" w:uiPriority="51"/>
-    <w:lsdException w:name="List Table 7 Colorful Accent 3" w:uiPriority="52"/>
-    <w:lsdException w:name="List Table 1 Light Accent 4" w:uiPriority="46"/>
-    <w:lsdException w:name="List Table 2 Accent 4" w:uiPriority="47"/>
-    <w:lsdException w:name="List Table 3 Accent 4" w:uiPriority="48"/>
-    <w:lsdException w:name="List Table 4 Accent 4" w:uiPriority="49"/>
-    <w:lsdException w:name="List Table 5 Dark Accent 4" w:uiPriority="50"/>
-    <w:lsdException w:name="List Table 6 Colorful Accent 4" w:uiPriority="51"/>
-    <w:lsdException w:name="List Table 7 Colorful Accent 4" w:uiPriority="52"/>
-    <w:lsdException w:name="List Table 1 Light Accent 5" w:uiPriority="46"/>
-    <w:lsdException w:name="List Table 2 Accent 5" w:uiPriority="47"/>
-    <w:lsdException w:name="List Table 3 Accent 5" w:uiPriority="48"/>
-    <w:lsdException w:name="List Table 4 Accent 5" w:uiPriority="49"/>
-    <w:lsdException w:name="List Table 5 Dark Accent 5" w:uiPriority="50"/>
-    <w:lsdException w:name="List Table 6 Colorful Accent 5" w:uiPriority="51"/>
-    <w:lsdException w:name="List Table 7 Colorful Accent 5" w:uiPriority="52"/>
-    <w:lsdException w:name="List Table 1 Light Accent 6" w:uiPriority="46"/>
-    <w:lsdException w:name="List Table 2 Accent 6" w:uiPriority="47"/>
-    <w:lsdException w:name="List Table 3 Accent 6" w:uiPriority="48"/>
-    <w:lsdException w:name="List Table 4 Accent 6" w:uiPriority="49"/>
-    <w:lsdException w:name="List Table 5 Dark Accent 6" w:uiPriority="50"/>
-    <w:lsdException w:name="List Table 6 Colorful Accent 6" w:uiPriority="51"/>
-    <w:lsdException w:name="List Table 7 Colorful Accent 6" w:uiPriority="52"/>
+    <w:lsdException w:name="List Paragraph" w:uiPriority="52" w:qFormat="1"/>
+    <w:lsdException w:name="Quote" w:uiPriority="41" w:qFormat="1"/>
+    <w:lsdException w:name="Intense Quote" w:uiPriority="48" w:qFormat="1"/>
+    <w:lsdException w:name="Medium List 2 Accent 1" w:uiPriority="102"/>
+    <w:lsdException w:name="Medium Grid 1 Accent 1" w:uiPriority="103"/>
+    <w:lsdException w:name="Medium Grid 2 Accent 1" w:uiPriority="104"/>
+    <w:lsdException w:name="Medium Grid 3 Accent 1" w:uiPriority="105"/>
+    <w:lsdException w:name="Dark List Accent 1" w:uiPriority="112"/>
+    <w:lsdException w:name="Colorful Shading Accent 1" w:uiPriority="113"/>
+    <w:lsdException w:name="Colorful List Accent 1" w:uiPriority="114"/>
+    <w:lsdException w:name="Colorful Grid Accent 1" w:uiPriority="115"/>
+    <w:lsdException w:name="Light Shading Accent 2" w:uiPriority="96"/>
+    <w:lsdException w:name="Light List Accent 2" w:uiPriority="97"/>
+    <w:lsdException w:name="Light Grid Accent 2" w:uiPriority="98"/>
+    <w:lsdException w:name="Medium Shading 1 Accent 2" w:uiPriority="99"/>
+    <w:lsdException w:name="Medium Shading 2 Accent 2" w:uiPriority="100"/>
+    <w:lsdException w:name="Medium List 1 Accent 2" w:uiPriority="101"/>
+    <w:lsdException w:name="Medium List 2 Accent 2" w:uiPriority="102"/>
+    <w:lsdException w:name="Medium Grid 1 Accent 2" w:uiPriority="103"/>
+    <w:lsdException w:name="Medium Grid 2 Accent 2" w:uiPriority="104"/>
+    <w:lsdException w:name="Medium Grid 3 Accent 2" w:uiPriority="105"/>
+    <w:lsdException w:name="Dark List Accent 2" w:uiPriority="112"/>
+    <w:lsdException w:name="Colorful Shading Accent 2" w:uiPriority="113"/>
+    <w:lsdException w:name="Colorful List Accent 2" w:uiPriority="114"/>
+    <w:lsdException w:name="Colorful Grid Accent 2" w:uiPriority="115"/>
+    <w:lsdException w:name="Light Shading Accent 3" w:uiPriority="96"/>
+    <w:lsdException w:name="Light List Accent 3" w:uiPriority="97"/>
+    <w:lsdException w:name="Light Grid Accent 3" w:uiPriority="98"/>
+    <w:lsdException w:name="Medium Shading 1 Accent 3" w:uiPriority="99"/>
+    <w:lsdException w:name="Medium Shading 2 Accent 3" w:uiPriority="100"/>
+    <w:lsdException w:name="Medium List 1 Accent 3" w:uiPriority="101"/>
+    <w:lsdException w:name="Medium List 2 Accent 3" w:uiPriority="102"/>
+    <w:lsdException w:name="Medium Grid 1 Accent 3" w:uiPriority="103"/>
+    <w:lsdException w:name="Medium Grid 2 Accent 3" w:uiPriority="104"/>
+    <w:lsdException w:name="Medium Grid 3 Accent 3" w:uiPriority="105"/>
+    <w:lsdException w:name="Dark List Accent 3" w:uiPriority="112"/>
+    <w:lsdException w:name="Colorful Shading Accent 3" w:uiPriority="113"/>
+    <w:lsdException w:name="Colorful List Accent 3" w:uiPriority="114"/>
+    <w:lsdException w:name="Colorful Grid Accent 3" w:uiPriority="115"/>
+    <w:lsdException w:name="Light Shading Accent 4" w:uiPriority="96"/>
+    <w:lsdException w:name="Light List Accent 4" w:uiPriority="97"/>
+    <w:lsdException w:name="Light Grid Accent 4" w:uiPriority="98"/>
+    <w:lsdException w:name="Medium Shading 1 Accent 4" w:uiPriority="99"/>
+    <w:lsdException w:name="Medium Shading 2 Accent 4" w:uiPriority="100"/>
+    <w:lsdException w:name="Medium List 1 Accent 4" w:uiPriority="101"/>
+    <w:lsdException w:name="Medium List 2 Accent 4" w:uiPriority="102"/>
+    <w:lsdException w:name="Medium Grid 1 Accent 4" w:uiPriority="103"/>
+    <w:lsdException w:name="Medium Grid 2 Accent 4" w:uiPriority="104"/>
+    <w:lsdException w:name="Medium Grid 3 Accent 4" w:uiPriority="105"/>
+    <w:lsdException w:name="Dark List Accent 4" w:uiPriority="112"/>
+    <w:lsdException w:name="Colorful Shading Accent 4" w:uiPriority="113"/>
+    <w:lsdException w:name="Colorful List Accent 4" w:uiPriority="114"/>
+    <w:lsdException w:name="Colorful Grid Accent 4" w:uiPriority="115"/>
+    <w:lsdException w:name="Light Shading Accent 5" w:uiPriority="96"/>
+    <w:lsdException w:name="Light List Accent 5" w:uiPriority="97"/>
+    <w:lsdException w:name="Light Grid Accent 5" w:uiPriority="98"/>
+    <w:lsdException w:name="Medium Shading 1 Accent 5" w:uiPriority="99"/>
+    <w:lsdException w:name="Medium Shading 2 Accent 5" w:uiPriority="100"/>
+    <w:lsdException w:name="Medium List 1 Accent 5" w:uiPriority="101"/>
+    <w:lsdException w:name="Medium List 2 Accent 5" w:uiPriority="102"/>
+    <w:lsdException w:name="Medium Grid 1 Accent 5" w:uiPriority="103"/>
+    <w:lsdException w:name="Medium Grid 2 Accent 5" w:uiPriority="104"/>
+    <w:lsdException w:name="Medium Grid 3 Accent 5" w:uiPriority="105"/>
+    <w:lsdException w:name="Dark List Accent 5" w:uiPriority="112"/>
+    <w:lsdException w:name="Colorful Shading Accent 5" w:uiPriority="113"/>
+    <w:lsdException w:name="Colorful List Accent 5" w:uiPriority="114"/>
+    <w:lsdException w:name="Colorful Grid Accent 5" w:uiPriority="115"/>
+    <w:lsdException w:name="Light Shading Accent 6" w:uiPriority="96"/>
+    <w:lsdException w:name="Light List Accent 6" w:uiPriority="97"/>
+    <w:lsdException w:name="Light Grid Accent 6" w:uiPriority="98"/>
+    <w:lsdException w:name="Medium Shading 1 Accent 6" w:uiPriority="99"/>
+    <w:lsdException w:name="Medium Shading 2 Accent 6" w:uiPriority="100"/>
+    <w:lsdException w:name="Medium List 1 Accent 6" w:uiPriority="101"/>
+    <w:lsdException w:name="Medium List 2 Accent 6" w:uiPriority="102"/>
+    <w:lsdException w:name="Medium Grid 1 Accent 6" w:uiPriority="103"/>
+    <w:lsdException w:name="Medium Grid 2 Accent 6" w:uiPriority="104"/>
+    <w:lsdException w:name="Medium Grid 3 Accent 6" w:uiPriority="105"/>
+    <w:lsdException w:name="Dark List Accent 6" w:uiPriority="112"/>
+    <w:lsdException w:name="Colorful Shading Accent 6" w:uiPriority="113"/>
+    <w:lsdException w:name="Colorful List Accent 6" w:uiPriority="114"/>
+    <w:lsdException w:name="Colorful Grid Accent 6" w:uiPriority="115"/>
+    <w:lsdException w:name="Subtle Emphasis" w:uiPriority="25" w:qFormat="1"/>
+    <w:lsdException w:name="Intense Emphasis" w:uiPriority="33" w:qFormat="1"/>
+    <w:lsdException w:name="Subtle Reference" w:uiPriority="49" w:qFormat="1"/>
+    <w:lsdException w:name="Intense Reference" w:uiPriority="50" w:qFormat="1"/>
+    <w:lsdException w:name="Book Title" w:uiPriority="51" w:qFormat="1"/>
+    <w:lsdException w:name="Bibliography" w:semiHidden="1" w:uiPriority="55" w:unhideWhenUsed="1"/>
+    <w:lsdException w:name="TOC Heading" w:semiHidden="1" w:uiPriority="57" w:unhideWhenUsed="1" w:qFormat="1"/>
+    <w:lsdException w:name="Plain Table 1" w:uiPriority="65"/>
+    <w:lsdException w:name="Plain Table 2" w:uiPriority="66"/>
+    <w:lsdException w:name="Plain Table 3" w:uiPriority="67"/>
+    <w:lsdException w:name="Plain Table 4" w:uiPriority="68"/>
+    <w:lsdException w:name="Plain Table 5" w:uiPriority="69"/>
+    <w:lsdException w:name="Grid Table Light" w:uiPriority="64"/>
+    <w:lsdException w:name="Grid Table 1 Light" w:uiPriority="70"/>
+    <w:lsdException w:name="Grid Table 2" w:uiPriority="71"/>
+    <w:lsdException w:name="Grid Table 3" w:uiPriority="72"/>
+    <w:lsdException w:name="Grid Table 4" w:uiPriority="73"/>
+    <w:lsdException w:name="Grid Table 5 Dark" w:uiPriority="80"/>
+    <w:lsdException w:name="Grid Table 6 Colorful" w:uiPriority="81"/>
+    <w:lsdException w:name="Grid Table 7 Colorful" w:uiPriority="82"/>
+    <w:lsdException w:name="Grid Table 1 Light Accent 1" w:uiPriority="70"/>
+    <w:lsdException w:name="Grid Table 2 Accent 1" w:uiPriority="71"/>
+    <w:lsdException w:name="Grid Table 3 Accent 1" w:uiPriority="72"/>
+    <w:lsdException w:name="Grid Table 4 Accent 1" w:uiPriority="73"/>
+    <w:lsdException w:name="Grid Table 5 Dark Accent 1" w:uiPriority="80"/>
+    <w:lsdException w:name="Grid Table 6 Colorful Accent 1" w:uiPriority="81"/>
+    <w:lsdException w:name="Grid Table 7 Colorful Accent 1" w:uiPriority="82"/>
+    <w:lsdException w:name="Grid Table 1 Light Accent 2" w:uiPriority="70"/>
+    <w:lsdException w:name="Grid Table 2 Accent 2" w:uiPriority="71"/>
+    <w:lsdException w:name="Grid Table 3 Accent 2" w:uiPriority="72"/>
+    <w:lsdException w:name="Grid Table 4 Accent 2" w:uiPriority="73"/>
+    <w:lsdException w:name="Grid Table 5 Dark Accent 2" w:uiPriority="80"/>
+    <w:lsdException w:name="Grid Table 6 Colorful Accent 2" w:uiPriority="81"/>
+    <w:lsdException w:name="Grid Table 7 Colorful Accent 2" w:uiPriority="82"/>
+    <w:lsdException w:name="Grid Table 1 Light Accent 3" w:uiPriority="70"/>
+    <w:lsdException w:name="Grid Table 2 Accent 3" w:uiPriority="71"/>
+    <w:lsdException w:name="Grid Table 3 Accent 3" w:uiPriority="72"/>
+    <w:lsdException w:name="Grid Table 4 Accent 3" w:uiPriority="73"/>
+    <w:lsdException w:name="Grid Table 5 Dark Accent 3" w:uiPriority="80"/>
+    <w:lsdException w:name="Grid Table 6 Colorful Accent 3" w:uiPriority="81"/>
+    <w:lsdException w:name="Grid Table 7 Colorful Accent 3" w:uiPriority="82"/>
+    <w:lsdException w:name="Grid Table 1 Light Accent 4" w:uiPriority="70"/>
+    <w:lsdException w:name="Grid Table 2 Accent 4" w:uiPriority="71"/>
+    <w:lsdException w:name="Grid Table 3 Accent 4" w:uiPriority="72"/>
+    <w:lsdException w:name="Grid Table 4 Accent 4" w:uiPriority="73"/>
+    <w:lsdException w:name="Grid Table 5 Dark Accent 4" w:uiPriority="80"/>
+    <w:lsdException w:name="Grid Table 6 Colorful Accent 4" w:uiPriority="81"/>
+    <w:lsdException w:name="Grid Table 7 Colorful Accent 4" w:uiPriority="82"/>
+    <w:lsdException w:name="Grid Table 1 Light Accent 5" w:uiPriority="70"/>
+    <w:lsdException w:name="Grid Table 2 Accent 5" w:uiPriority="71"/>
+    <w:lsdException w:name="Grid Table 3 Accent 5" w:uiPriority="72"/>
+    <w:lsdException w:name="Grid Table 4 Accent 5" w:uiPriority="73"/>
+    <w:lsdException w:name="Grid Table 5 Dark Accent 5" w:uiPriority="80"/>
+    <w:lsdException w:name="Grid Table 6 Colorful Accent 5" w:uiPriority="81"/>
+    <w:lsdException w:name="Grid Table 7 Colorful Accent 5" w:uiPriority="82"/>
+    <w:lsdException w:name="Grid Table 1 Light Accent 6" w:uiPriority="70"/>
+    <w:lsdException w:name="Grid Table 2 Accent 6" w:uiPriority="71"/>
+    <w:lsdException w:name="Grid Table 3 Accent 6" w:uiPriority="72"/>
+    <w:lsdException w:name="Grid Table 4 Accent 6" w:uiPriority="73"/>
+    <w:lsdException w:name="Grid Table 5 Dark Accent 6" w:uiPriority="80"/>
+    <w:lsdException w:name="Grid Table 6 Colorful Accent 6" w:uiPriority="81"/>
+    <w:lsdException w:name="Grid Table 7 Colorful Accent 6" w:uiPriority="82"/>
+    <w:lsdException w:name="List Table 1 Light" w:uiPriority="70"/>
+    <w:lsdException w:name="List Table 2" w:uiPriority="71"/>
+    <w:lsdException w:name="List Table 3" w:uiPriority="72"/>
+    <w:lsdException w:name="List Table 4" w:uiPriority="73"/>
+    <w:lsdException w:name="List Table 5 Dark" w:uiPriority="80"/>
+    <w:lsdException w:name="List Table 6 Colorful" w:uiPriority="81"/>
+    <w:lsdException w:name="List Table 7 Colorful" w:uiPriority="82"/>
+    <w:lsdException w:name="List Table 1 Light Accent 1" w:uiPriority="70"/>
+    <w:lsdException w:name="List Table 2 Accent 1" w:uiPriority="71"/>
+    <w:lsdException w:name="List Table 3 Accent 1" w:uiPriority="72"/>
+    <w:lsdException w:name="List Table 4 Accent 1" w:uiPriority="73"/>
+    <w:lsdException w:name="List Table 5 Dark Accent 1" w:uiPriority="80"/>
+    <w:lsdException w:name="List Table 6 Colorful Accent 1" w:uiPriority="81"/>
+    <w:lsdException w:name="List Table 7 Colorful Accent 1" w:uiPriority="82"/>
+    <w:lsdException w:name="List Table 1 Light Accent 2" w:uiPriority="70"/>
+    <w:lsdException w:name="List Table 2 Accent 2" w:uiPriority="71"/>
+    <w:lsdException w:name="List Table 3 Accent 2" w:uiPriority="72"/>
+    <w:lsdException w:name="List Table 4 Accent 2" w:uiPriority="73"/>
+    <w:lsdException w:name="List Table 5 Dark Accent 2" w:uiPriority="80"/>
+    <w:lsdException w:name="List Table 6 Colorful Accent 2" w:uiPriority="81"/>
+    <w:lsdException w:name="List Table 7 Colorful Accent 2" w:uiPriority="82"/>
+    <w:lsdException w:name="List Table 1 Light Accent 3" w:uiPriority="70"/>
+    <w:lsdException w:name="List Table 2 Accent 3" w:uiPriority="71"/>
+    <w:lsdException w:name="List Table 3 Accent 3" w:uiPriority="72"/>
+    <w:lsdException w:name="List Table 4 Accent 3" w:uiPriority="73"/>
+    <w:lsdException w:name="List Table 5 Dark Accent 3" w:uiPriority="80"/>
+    <w:lsdException w:name="List Table 6 Colorful Accent 3" w:uiPriority="81"/>
+    <w:lsdException w:name="List Table 7 Colorful Accent 3" w:uiPriority="82"/>
+    <w:lsdException w:name="List Table 1 Light Accent 4" w:uiPriority="70"/>
+    <w:lsdException w:name="List Table 2 Accent 4" w:uiPriority="71"/>
+    <w:lsdException w:name="List Table 3 Accent 4" w:uiPriority="72"/>
+    <w:lsdException w:name="List Table 4 Accent 4" w:uiPriority="73"/>
+    <w:lsdException w:name="List Table 5 Dark Accent 4" w:uiPriority="80"/>
+    <w:lsdException w:name="List Table 6 Colorful Accent 4" w:uiPriority="81"/>
+    <w:lsdException w:name="List Table 7 Colorful Accent 4" w:uiPriority="82"/>
+    <w:lsdException w:name="List Table 1 Light Accent 5" w:uiPriority="70"/>
+    <w:lsdException w:name="List Table 2 Accent 5" w:uiPriority="71"/>
+    <w:lsdException w:name="List Table 3 Accent 5" w:uiPriority="72"/>
+    <w:lsdException w:name="List Table 4 Accent 5" w:uiPriority="73"/>
+    <w:lsdException w:name="List Table 5 Dark Accent 5" w:uiPriority="80"/>
+    <w:lsdException w:name="List Table 6 Colorful Accent 5" w:uiPriority="81"/>
+    <w:lsdException w:name="List Table 7 Colorful Accent 5" w:uiPriority="82"/>
+    <w:lsdException w:name="List Table 1 Light Accent 6" w:uiPriority="70"/>
+    <w:lsdException w:name="List Table 2 Accent 6" w:uiPriority="71"/>
+    <w:lsdException w:name="List Table 3 Accent 6" w:uiPriority="72"/>
+    <w:lsdException w:name="List Table 4 Accent 6" w:uiPriority="73"/>
+    <w:lsdException w:name="List Table 5 Dark Accent 6" w:uiPriority="80"/>
+    <w:lsdException w:name="List Table 6 Colorful Accent 6" w:uiPriority="81"/>
+    <w:lsdException w:name="List Table 7 Colorful Accent 6" w:uiPriority="82"/>
     <w:lsdException w:name="Mention" w:semiHidden="1" w:unhideWhenUsed="1"/>
     <w:lsdException w:name="Smart Hyperlink" w:semiHidden="1" w:unhideWhenUsed="1"/>
     <w:lsdException w:name="Hashtag" w:semiHidden="1" w:unhideWhenUsed="1"/>
@@ -1836,12 +1752,11 @@
   <w:style w:type="paragraph" w:default="1" w:styleId="a">
     <w:name w:val="Normal"/>
     <w:qFormat/>
-    <w:rsid w:val="001A1EBA"/>
     <w:pPr>
-      <w:widowControl w:val="0"/>
-      <w:wordWrap w:val="0"/>
-      <w:autoSpaceDE w:val="0"/>
-      <w:autoSpaceDN w:val="0"/>
+      <w:autoSpaceDE w:val="off"/>
+      <w:autoSpaceDN w:val="off"/>
+      <w:widowControl w:val="off"/>
+      <w:wordWrap w:val="off"/>
     </w:pPr>
   </w:style>
   <w:style w:type="character" w:default="1" w:styleId="a0">
@@ -1873,9 +1788,8 @@
   </w:style>
   <w:style w:type="table" w:styleId="a3">
     <w:name w:val="Table Grid"/>
+    <w:uiPriority w:val="39"/>
     <w:basedOn w:val="a1"/>
-    <w:uiPriority w:val="39"/>
-    <w:rsid w:val="00781775"/>
     <w:pPr>
       <w:spacing w:after="0" w:line="240" w:lineRule="auto"/>
     </w:pPr>
@@ -1893,32 +1807,30 @@
   <w:style w:type="paragraph" w:customStyle="1" w:styleId="col-sm-6">
     <w:name w:val="col-sm-6"/>
     <w:basedOn w:val="a"/>
-    <w:rsid w:val="00781775"/>
     <w:pPr>
+      <w:autoSpaceDE/>
+      <w:autoSpaceDN/>
       <w:widowControl/>
       <w:wordWrap/>
-      <w:autoSpaceDE/>
-      <w:autoSpaceDN/>
-      <w:spacing w:before="100" w:beforeAutospacing="1" w:after="100" w:afterAutospacing="1" w:line="240" w:lineRule="auto"/>
       <w:jc w:val="left"/>
+      <w:spacing w:after="100" w:afterAutospacing="1" w:before="100" w:beforeAutospacing="1" w:line="240" w:lineRule="auto"/>
     </w:pPr>
     <w:rPr>
       <w:rFonts w:ascii="굴림" w:eastAsia="굴림" w:hAnsi="굴림" w:cs="굴림"/>
-      <w:kern w:val="0"/>
       <w:sz w:val="24"/>
       <w:szCs w:val="24"/>
+      <w:kern w:val="0"/>
     </w:rPr>
   </w:style>
   <w:style w:type="character" w:styleId="a4">
     <w:name w:val="Hyperlink"/>
+    <w:uiPriority w:val="99"/>
     <w:basedOn w:val="a0"/>
-    <w:uiPriority w:val="99"/>
     <w:semiHidden/>
     <w:unhideWhenUsed/>
-    <w:rsid w:val="00781775"/>
     <w:rPr>
       <w:color w:val="0000FF"/>
-      <w:u w:val="single"/>
+      <w:u w:val="single" w:color="auto"/>
     </w:rPr>
   </w:style>
 </w:styles>
@@ -1929,10 +1841,10 @@
   <a:themeElements>
     <a:clrScheme name="Office">
       <a:dk1>
-        <a:sysClr val="windowText" lastClr="000000"/>
+        <a:sysClr lastClr="000000" val="windowText"/>
       </a:dk1>
       <a:lt1>
-        <a:sysClr val="window" lastClr="FFFFFF"/>
+        <a:sysClr lastClr="FFFFFF" val="window"/>
       </a:lt1>
       <a:dk2>
         <a:srgbClr val="44546A"/>
@@ -1967,7 +1879,7 @@
     </a:clrScheme>
     <a:fontScheme name="Office">
       <a:majorFont>
-        <a:latin typeface="맑은 고딕" panose="020F0302020204030204"/>
+        <a:latin typeface="맑은 고딕"/>
         <a:ea typeface=""/>
         <a:cs typeface=""/>
         <a:font script="Jpan" typeface="游ゴシック Light"/>
@@ -2000,26 +1912,9 @@
         <a:font script="Viet" typeface="Times New Roman"/>
         <a:font script="Uigh" typeface="Microsoft Uighur"/>
         <a:font script="Geor" typeface="Sylfaen"/>
-        <a:font script="Armn" typeface="Arial"/>
-        <a:font script="Bugi" typeface="Leelawadee UI"/>
-        <a:font script="Bopo" typeface="Microsoft JhengHei"/>
-        <a:font script="Java" typeface="Javanese Text"/>
-        <a:font script="Lisu" typeface="Segoe UI"/>
-        <a:font script="Mymr" typeface="Myanmar Text"/>
-        <a:font script="Nkoo" typeface="Ebrima"/>
-        <a:font script="Olck" typeface="Nirmala UI"/>
-        <a:font script="Osma" typeface="Ebrima"/>
-        <a:font script="Phag" typeface="Phagspa"/>
-        <a:font script="Syrn" typeface="Estrangelo Edessa"/>
-        <a:font script="Syrj" typeface="Estrangelo Edessa"/>
-        <a:font script="Syre" typeface="Estrangelo Edessa"/>
-        <a:font script="Sora" typeface="Nirmala UI"/>
-        <a:font script="Tale" typeface="Microsoft Tai Le"/>
-        <a:font script="Talu" typeface="Microsoft New Tai Lue"/>
-        <a:font script="Tfng" typeface="Ebrima"/>
       </a:majorFont>
       <a:minorFont>
-        <a:latin typeface="맑은 고딕" panose="020F0502020204030204"/>
+        <a:latin typeface="맑은 고딕"/>
         <a:ea typeface=""/>
         <a:cs typeface=""/>
         <a:font script="Jpan" typeface="游明朝"/>
@@ -2052,23 +1947,6 @@
         <a:font script="Viet" typeface="Arial"/>
         <a:font script="Uigh" typeface="Microsoft Uighur"/>
         <a:font script="Geor" typeface="Sylfaen"/>
-        <a:font script="Armn" typeface="Arial"/>
-        <a:font script="Bugi" typeface="Leelawadee UI"/>
-        <a:font script="Bopo" typeface="Microsoft JhengHei"/>
-        <a:font script="Java" typeface="Javanese Text"/>
-        <a:font script="Lisu" typeface="Segoe UI"/>
-        <a:font script="Mymr" typeface="Myanmar Text"/>
-        <a:font script="Nkoo" typeface="Ebrima"/>
-        <a:font script="Olck" typeface="Nirmala UI"/>
-        <a:font script="Osma" typeface="Ebrima"/>
-        <a:font script="Phag" typeface="Phagspa"/>
-        <a:font script="Syrn" typeface="Estrangelo Edessa"/>
-        <a:font script="Syrj" typeface="Estrangelo Edessa"/>
-        <a:font script="Syre" typeface="Estrangelo Edessa"/>
-        <a:font script="Sora" typeface="Nirmala UI"/>
-        <a:font script="Tale" typeface="Microsoft Tai Le"/>
-        <a:font script="Talu" typeface="Microsoft New Tai Lue"/>
-        <a:font script="Tfng" typeface="Ebrima"/>
       </a:minorFont>
     </a:fontScheme>
     <a:fmtScheme name="Office">
@@ -2080,141 +1958,162 @@
           <a:gsLst>
             <a:gs pos="0">
               <a:schemeClr val="phClr">
-                <a:lumMod val="110000"/>
-                <a:satMod val="105000"/>
-                <a:tint val="67000"/>
+                <a:tint val="50000"/>
+                <a:satMod val="300000"/>
               </a:schemeClr>
             </a:gs>
-            <a:gs pos="50000">
+            <a:gs pos="35000">
               <a:schemeClr val="phClr">
-                <a:lumMod val="105000"/>
-                <a:satMod val="103000"/>
-                <a:tint val="73000"/>
+                <a:tint val="37000"/>
+                <a:satMod val="300000"/>
               </a:schemeClr>
             </a:gs>
             <a:gs pos="100000">
               <a:schemeClr val="phClr">
-                <a:lumMod val="105000"/>
-                <a:satMod val="109000"/>
-                <a:tint val="81000"/>
+                <a:tint val="15000"/>
+                <a:satMod val="350000"/>
               </a:schemeClr>
             </a:gs>
           </a:gsLst>
-          <a:lin ang="5400000" scaled="0"/>
+          <a:lin ang="16200000" scaled="1"/>
         </a:gradFill>
         <a:gradFill rotWithShape="1">
           <a:gsLst>
             <a:gs pos="0">
               <a:schemeClr val="phClr">
-                <a:satMod val="103000"/>
-                <a:lumMod val="102000"/>
-                <a:tint val="94000"/>
+                <a:shade val="51000"/>
+                <a:satMod val="130000"/>
               </a:schemeClr>
             </a:gs>
-            <a:gs pos="50000">
+            <a:gs pos="80000">
               <a:schemeClr val="phClr">
-                <a:satMod val="110000"/>
-                <a:lumMod val="100000"/>
-                <a:shade val="100000"/>
+                <a:shade val="93000"/>
+                <a:satMod val="130000"/>
               </a:schemeClr>
             </a:gs>
             <a:gs pos="100000">
               <a:schemeClr val="phClr">
-                <a:lumMod val="99000"/>
-                <a:satMod val="120000"/>
-                <a:shade val="78000"/>
+                <a:shade val="94000"/>
+                <a:satMod val="135000"/>
               </a:schemeClr>
             </a:gs>
           </a:gsLst>
-          <a:lin ang="5400000" scaled="0"/>
+          <a:lin ang="16200000" scaled="0"/>
         </a:gradFill>
       </a:fillStyleLst>
       <a:lnStyleLst>
-        <a:ln w="6350" cap="flat" cmpd="sng" algn="ctr">
+        <a:ln w="6350">
           <a:solidFill>
             <a:schemeClr val="phClr"/>
           </a:solidFill>
-          <a:prstDash val="solid"/>
           <a:miter lim="800000"/>
         </a:ln>
-        <a:ln w="12700" cap="flat" cmpd="sng" algn="ctr">
+        <a:ln w="12700">
           <a:solidFill>
             <a:schemeClr val="phClr"/>
           </a:solidFill>
-          <a:prstDash val="solid"/>
           <a:miter lim="800000"/>
         </a:ln>
-        <a:ln w="19050" cap="flat" cmpd="sng" algn="ctr">
+        <a:ln w="19050">
           <a:solidFill>
             <a:schemeClr val="phClr"/>
           </a:solidFill>
-          <a:prstDash val="solid"/>
           <a:miter lim="800000"/>
         </a:ln>
       </a:lnStyleLst>
       <a:effectStyleLst>
         <a:effectStyle>
-          <a:effectLst/>
-        </a:effectStyle>
-        <a:effectStyle>
-          <a:effectLst/>
+          <a:effectLst>
+            <a:outerShdw blurRad="40000" dist="20000" dir="5400000" rotWithShape="0">
+              <a:srgbClr val="000000">
+                <a:alpha val="38000"/>
+              </a:srgbClr>
+            </a:outerShdw>
+          </a:effectLst>
         </a:effectStyle>
         <a:effectStyle>
           <a:effectLst>
-            <a:outerShdw blurRad="57150" dist="19050" dir="5400000" algn="ctr" rotWithShape="0">
+            <a:outerShdw blurRad="40000" dist="23000" dir="5400000" rotWithShape="0">
               <a:srgbClr val="000000">
-                <a:alpha val="63000"/>
+                <a:alpha val="35000"/>
               </a:srgbClr>
             </a:outerShdw>
           </a:effectLst>
+        </a:effectStyle>
+        <a:effectStyle>
+          <a:effectLst>
+            <a:outerShdw blurRad="40000" dist="23000" dir="5400000" rotWithShape="0">
+              <a:srgbClr val="000000">
+                <a:alpha val="35000"/>
+              </a:srgbClr>
+            </a:outerShdw>
+          </a:effectLst>
+          <a:scene3d>
+            <a:camera prst="orthographicFront">
+              <a:rot lat="0" lon="0" rev="0"/>
+            </a:camera>
+            <a:lightRig rig="threePt" dir="t">
+              <a:rot lat="0" lon="0" rev="1200000"/>
+            </a:lightRig>
+          </a:scene3d>
+          <a:sp3d>
+            <a:bevelT w="63500" h="25400"/>
+          </a:sp3d>
         </a:effectStyle>
       </a:effectStyleLst>
       <a:bgFillStyleLst>
         <a:solidFill>
           <a:schemeClr val="phClr"/>
         </a:solidFill>
-        <a:solidFill>
-          <a:schemeClr val="phClr">
-            <a:tint val="95000"/>
-            <a:satMod val="170000"/>
-          </a:schemeClr>
-        </a:solidFill>
         <a:gradFill rotWithShape="1">
           <a:gsLst>
             <a:gs pos="0">
               <a:schemeClr val="phClr">
-                <a:tint val="93000"/>
-                <a:satMod val="150000"/>
-                <a:shade val="98000"/>
-                <a:lumMod val="102000"/>
+                <a:tint val="40000"/>
+                <a:satMod val="350000"/>
               </a:schemeClr>
             </a:gs>
-            <a:gs pos="50000">
+            <a:gs pos="40000">
               <a:schemeClr val="phClr">
-                <a:tint val="98000"/>
-                <a:satMod val="130000"/>
-                <a:shade val="90000"/>
-                <a:lumMod val="103000"/>
+                <a:tint val="45000"/>
+                <a:shade val="99000"/>
+                <a:satMod val="350000"/>
               </a:schemeClr>
             </a:gs>
             <a:gs pos="100000">
               <a:schemeClr val="phClr">
-                <a:shade val="63000"/>
-                <a:satMod val="120000"/>
+                <a:shade val="20000"/>
+                <a:satMod val="255000"/>
               </a:schemeClr>
             </a:gs>
           </a:gsLst>
-          <a:lin ang="5400000" scaled="0"/>
+          <a:path path="circle">
+            <a:fillToRect l="50000" t="-80000" r="50000" b="180000"/>
+          </a:path>
+        </a:gradFill>
+        <a:gradFill rotWithShape="1">
+          <a:gsLst>
+            <a:gs pos="0">
+              <a:schemeClr val="phClr">
+                <a:tint val="80000"/>
+                <a:satMod val="300000"/>
+              </a:schemeClr>
+            </a:gs>
+            <a:gs pos="100000">
+              <a:schemeClr val="phClr">
+                <a:shade val="30000"/>
+                <a:satMod val="200000"/>
+              </a:schemeClr>
+            </a:gs>
+          </a:gsLst>
+          <a:path path="circle">
+            <a:fillToRect l="50000" t="50000" r="50000" b="50000"/>
+          </a:path>
         </a:gradFill>
       </a:bgFillStyleLst>
     </a:fmtScheme>
   </a:themeElements>
   <a:objectDefaults/>
   <a:extraClrSchemeLst/>
-  <a:extLst>
-    <a:ext uri="{05A4C25C-085E-4340-85A3-A5531E510DB2}">
-      <thm15:themeFamily xmlns:thm15="http://schemas.microsoft.com/office/thememl/2012/main" name="Office Theme" id="{62F939B6-93AF-4DB8-9C6B-D6C7DFDC589F}" vid="{4A3C46E8-61CC-4603-A589-7422A47A8E4A}"/>
-    </a:ext>
-  </a:extLst>
 </a:theme>
 </file>
</xml_diff>